<commit_message>
[ISSUE-18] Dodanie wlasnej nazwy i jezyk przekierowania do bm
</commit_message>
<xml_diff>
--- a/Instrukcja użytkownika.docx
+++ b/Instrukcja użytkownika.docx
@@ -504,7 +504,16 @@
                 <w:sz w:val="20"/>
                 <w:szCs w:val="20"/>
               </w:rPr>
-              <w:t>1.7.0</w:t>
+              <w:t>1.7.</w:t>
+            </w:r>
+            <w:r>
+              <w:rPr>
+                <w:rFonts w:ascii="Verdana" w:hAnsi="Verdana"/>
+                <w:color w:val="000000" w:themeColor="text1"/>
+                <w:sz w:val="20"/>
+                <w:szCs w:val="20"/>
+              </w:rPr>
+              <w:t>1</w:t>
             </w:r>
           </w:p>
         </w:tc>
@@ -546,8 +555,6 @@
           <w:rFonts w:ascii="Verdana" w:hAnsi="Verdana"/>
         </w:rPr>
       </w:pPr>
-      <w:bookmarkStart w:id="1" w:name="_GoBack"/>
-      <w:bookmarkEnd w:id="1"/>
     </w:p>
     <w:p>
       <w:pPr>
@@ -2717,7 +2724,7 @@
           <w:rFonts w:ascii="Verdana" w:hAnsi="Verdana"/>
         </w:rPr>
       </w:pPr>
-      <w:bookmarkStart w:id="2" w:name="_Toc7979640"/>
+      <w:bookmarkStart w:id="1" w:name="_Toc7979640"/>
       <w:r>
         <w:rPr>
           <w:rFonts w:ascii="Verdana" w:hAnsi="Verdana"/>
@@ -2725,36 +2732,36 @@
         <w:lastRenderedPageBreak/>
         <w:t>Podstawowe informacje</w:t>
       </w:r>
+      <w:bookmarkEnd w:id="1"/>
+    </w:p>
+    <w:p>
+      <w:pPr>
+        <w:rPr>
+          <w:rFonts w:ascii="Verdana" w:hAnsi="Verdana"/>
+        </w:rPr>
+      </w:pPr>
+      <w:r>
+        <w:rPr>
+          <w:rFonts w:ascii="Verdana" w:hAnsi="Verdana"/>
+        </w:rPr>
+        <w:t>Moduł płatności umożliwiający realizację transakcji bezgotówkowych w sklepie Magento.</w:t>
+      </w:r>
+    </w:p>
+    <w:p>
+      <w:pPr>
+        <w:pStyle w:val="Nagwek2"/>
+        <w:rPr>
+          <w:rFonts w:ascii="Verdana" w:hAnsi="Verdana"/>
+        </w:rPr>
+      </w:pPr>
+      <w:bookmarkStart w:id="2" w:name="_Toc7979641"/>
+      <w:r>
+        <w:rPr>
+          <w:rFonts w:ascii="Verdana" w:hAnsi="Verdana"/>
+        </w:rPr>
+        <w:t>Główne funkcje</w:t>
+      </w:r>
       <w:bookmarkEnd w:id="2"/>
-    </w:p>
-    <w:p>
-      <w:pPr>
-        <w:rPr>
-          <w:rFonts w:ascii="Verdana" w:hAnsi="Verdana"/>
-        </w:rPr>
-      </w:pPr>
-      <w:r>
-        <w:rPr>
-          <w:rFonts w:ascii="Verdana" w:hAnsi="Verdana"/>
-        </w:rPr>
-        <w:t>Moduł płatności umożliwiający realizację transakcji bezgotówkowych w sklepie Magento.</w:t>
-      </w:r>
-    </w:p>
-    <w:p>
-      <w:pPr>
-        <w:pStyle w:val="Nagwek2"/>
-        <w:rPr>
-          <w:rFonts w:ascii="Verdana" w:hAnsi="Verdana"/>
-        </w:rPr>
-      </w:pPr>
-      <w:bookmarkStart w:id="3" w:name="_Toc7979641"/>
-      <w:r>
-        <w:rPr>
-          <w:rFonts w:ascii="Verdana" w:hAnsi="Verdana"/>
-        </w:rPr>
-        <w:t>Główne funkcje</w:t>
-      </w:r>
-      <w:bookmarkEnd w:id="3"/>
     </w:p>
     <w:p>
       <w:pPr>
@@ -3023,14 +3030,14 @@
           <w:rFonts w:ascii="Verdana" w:hAnsi="Verdana"/>
         </w:rPr>
       </w:pPr>
-      <w:bookmarkStart w:id="4" w:name="_Toc7979642"/>
+      <w:bookmarkStart w:id="3" w:name="_Toc7979642"/>
       <w:r>
         <w:rPr>
           <w:rFonts w:ascii="Verdana" w:hAnsi="Verdana"/>
         </w:rPr>
         <w:t>Wymagania</w:t>
       </w:r>
-      <w:bookmarkEnd w:id="4"/>
+      <w:bookmarkEnd w:id="3"/>
     </w:p>
     <w:p>
       <w:pPr>
@@ -3081,14 +3088,84 @@
           <w:rFonts w:ascii="Verdana" w:hAnsi="Verdana"/>
         </w:rPr>
       </w:pPr>
-      <w:bookmarkStart w:id="5" w:name="_Toc7979643"/>
+      <w:bookmarkStart w:id="4" w:name="_Toc7979643"/>
       <w:r>
         <w:rPr>
           <w:rFonts w:ascii="Verdana" w:hAnsi="Verdana"/>
         </w:rPr>
         <w:t>Opis zmian</w:t>
       </w:r>
+      <w:bookmarkStart w:id="5" w:name="_GoBack"/>
+      <w:bookmarkEnd w:id="4"/>
       <w:bookmarkEnd w:id="5"/>
+    </w:p>
+    <w:p>
+      <w:pPr>
+        <w:pStyle w:val="Nagwek2"/>
+        <w:rPr>
+          <w:rFonts w:ascii="Verdana" w:hAnsi="Verdana"/>
+        </w:rPr>
+      </w:pPr>
+      <w:r>
+        <w:rPr>
+          <w:rFonts w:ascii="Verdana" w:hAnsi="Verdana"/>
+        </w:rPr>
+        <w:t>Wersja 1.7.</w:t>
+      </w:r>
+      <w:r>
+        <w:rPr>
+          <w:rFonts w:ascii="Verdana" w:hAnsi="Verdana"/>
+        </w:rPr>
+        <w:t>1</w:t>
+      </w:r>
+    </w:p>
+    <w:p>
+      <w:pPr>
+        <w:pStyle w:val="Akapitzlist"/>
+        <w:numPr>
+          <w:ilvl w:val="0"/>
+          <w:numId w:val="7"/>
+        </w:numPr>
+        <w:rPr>
+          <w:rFonts w:ascii="Verdana" w:hAnsi="Verdana"/>
+        </w:rPr>
+      </w:pPr>
+      <w:r>
+        <w:rPr>
+          <w:rFonts w:ascii="Verdana" w:hAnsi="Verdana"/>
+        </w:rPr>
+        <w:t xml:space="preserve">Dodano </w:t>
+      </w:r>
+      <w:r>
+        <w:rPr>
+          <w:rFonts w:ascii="Verdana" w:hAnsi="Verdana"/>
+        </w:rPr>
+        <w:t>możliwość nadpisania nazwy kanału płatności</w:t>
+      </w:r>
+      <w:r>
+        <w:rPr>
+          <w:rFonts w:ascii="Verdana" w:hAnsi="Verdana"/>
+        </w:rPr>
+        <w:t>.</w:t>
+      </w:r>
+    </w:p>
+    <w:p>
+      <w:pPr>
+        <w:pStyle w:val="Akapitzlist"/>
+        <w:numPr>
+          <w:ilvl w:val="0"/>
+          <w:numId w:val="7"/>
+        </w:numPr>
+        <w:rPr>
+          <w:rFonts w:ascii="Verdana" w:hAnsi="Verdana"/>
+        </w:rPr>
+      </w:pPr>
+      <w:r>
+        <w:rPr>
+          <w:rFonts w:ascii="Verdana" w:hAnsi="Verdana"/>
+        </w:rPr>
+        <w:t>Przekierowanie do bramki ustawia język taki sam jak używany przez klienta w sklepie. Obsługuje: Angielski, Niemiecki, Polski (domyślnie).</w:t>
+      </w:r>
     </w:p>
     <w:p>
       <w:pPr>
@@ -5381,21 +5458,7 @@
             <w:rStyle w:val="Hipercze"/>
             <w:rFonts w:ascii="Verdana" w:hAnsi="Verdana"/>
           </w:rPr>
-          <w:t>s</w:t>
-        </w:r>
-        <w:r>
-          <w:rPr>
-            <w:rStyle w:val="Hipercze"/>
-            <w:rFonts w:ascii="Verdana" w:hAnsi="Verdana"/>
-          </w:rPr>
-          <w:t>t</w:t>
-        </w:r>
-        <w:r>
-          <w:rPr>
-            <w:rStyle w:val="Hipercze"/>
-            <w:rFonts w:ascii="Verdana" w:hAnsi="Verdana"/>
-          </w:rPr>
-          <w:t>rony konfiguracji</w:t>
+          <w:t>strony konfiguracji</w:t>
         </w:r>
       </w:hyperlink>
       <w:r>
@@ -5487,29 +5550,14 @@
         <w:rPr>
           <w:rFonts w:ascii="Verdana" w:hAnsi="Verdana"/>
         </w:rPr>
-        <w:t xml:space="preserve"> n</w:t>
-      </w:r>
-      <w:proofErr w:type="spellStart"/>
-      <w:r>
-        <w:rPr>
-          <w:rFonts w:ascii="Verdana" w:hAnsi="Verdana"/>
-        </w:rPr>
-        <w:t xml:space="preserve">a </w:t>
-      </w:r>
-      <w:r>
-        <w:rPr>
-          <w:rFonts w:ascii="Verdana" w:hAnsi="Verdana"/>
-          <w:b/>
-        </w:rPr>
-        <w:t xml:space="preserve">Tak </w:t>
-      </w:r>
-      <w:proofErr w:type="spellEnd"/>
-      <w:r>
-        <w:rPr>
-          <w:rFonts w:ascii="Verdana" w:hAnsi="Verdana"/>
-          <w:b/>
-        </w:rPr>
-        <w:t>[</w:t>
+        <w:t xml:space="preserve"> na </w:t>
+      </w:r>
+      <w:r>
+        <w:rPr>
+          <w:rFonts w:ascii="Verdana" w:hAnsi="Verdana"/>
+          <w:b/>
+        </w:rPr>
+        <w:t>Tak [</w:t>
       </w:r>
       <w:proofErr w:type="spellStart"/>
       <w:r>
@@ -6180,9 +6228,81 @@
       <w:r>
         <w:rPr>
           <w:rFonts w:ascii="Verdana" w:hAnsi="Verdana"/>
-          <w:b/>
-        </w:rPr>
-        <w:t>Nazwa</w:t>
+        </w:rPr>
+        <w:t xml:space="preserve">(informacyjnie) </w:t>
+      </w:r>
+      <w:r>
+        <w:rPr>
+          <w:rFonts w:ascii="Verdana" w:hAnsi="Verdana"/>
+          <w:b/>
+        </w:rPr>
+        <w:t xml:space="preserve">Nazwa [Gateway </w:t>
+      </w:r>
+      <w:proofErr w:type="spellStart"/>
+      <w:r>
+        <w:rPr>
+          <w:rFonts w:ascii="Verdana" w:hAnsi="Verdana"/>
+          <w:b/>
+        </w:rPr>
+        <w:t>Name</w:t>
+      </w:r>
+      <w:proofErr w:type="spellEnd"/>
+      <w:r>
+        <w:rPr>
+          <w:rFonts w:ascii="Verdana" w:hAnsi="Verdana"/>
+          <w:b/>
+        </w:rPr>
+        <w:t>]</w:t>
+      </w:r>
+      <w:r>
+        <w:rPr>
+          <w:rFonts w:ascii="Verdana" w:hAnsi="Verdana"/>
+        </w:rPr>
+        <w:t xml:space="preserve"> </w:t>
+      </w:r>
+      <w:r>
+        <w:rPr>
+          <w:rFonts w:ascii="Verdana" w:hAnsi="Verdana"/>
+        </w:rPr>
+        <w:t>–</w:t>
+      </w:r>
+      <w:r>
+        <w:rPr>
+          <w:rFonts w:ascii="Verdana" w:hAnsi="Verdana"/>
+        </w:rPr>
+        <w:t xml:space="preserve"> </w:t>
+      </w:r>
+      <w:r>
+        <w:rPr>
+          <w:rFonts w:ascii="Verdana" w:hAnsi="Verdana"/>
+        </w:rPr>
+        <w:t>domyślna nazwa kanału płatności,</w:t>
+      </w:r>
+    </w:p>
+    <w:p>
+      <w:pPr>
+        <w:pStyle w:val="Akapitzlist"/>
+        <w:numPr>
+          <w:ilvl w:val="1"/>
+          <w:numId w:val="27"/>
+        </w:numPr>
+        <w:rPr>
+          <w:rFonts w:ascii="Verdana" w:hAnsi="Verdana"/>
+        </w:rPr>
+      </w:pPr>
+      <w:r>
+        <w:rPr>
+          <w:rFonts w:ascii="Verdana" w:hAnsi="Verdana"/>
+          <w:b/>
+        </w:rPr>
+        <w:t>Własna n</w:t>
+      </w:r>
+      <w:r>
+        <w:rPr>
+          <w:rFonts w:ascii="Verdana" w:hAnsi="Verdana"/>
+          <w:b/>
+        </w:rPr>
+        <w:t>azwa</w:t>
       </w:r>
       <w:r>
         <w:rPr>
@@ -6192,12 +6312,21 @@
         </w:rPr>
         <w:t xml:space="preserve"> [</w:t>
       </w:r>
-      <w:r>
-        <w:rPr>
-          <w:rFonts w:ascii="Verdana" w:hAnsi="Verdana"/>
-          <w:b/>
-        </w:rPr>
-        <w:t xml:space="preserve">Gateway </w:t>
+      <w:proofErr w:type="spellStart"/>
+      <w:r>
+        <w:rPr>
+          <w:rFonts w:ascii="Verdana" w:hAnsi="Verdana"/>
+          <w:b/>
+        </w:rPr>
+        <w:t>Own</w:t>
+      </w:r>
+      <w:proofErr w:type="spellEnd"/>
+      <w:r>
+        <w:rPr>
+          <w:rFonts w:ascii="Verdana" w:hAnsi="Verdana"/>
+          <w:b/>
+        </w:rPr>
+        <w:t xml:space="preserve"> </w:t>
       </w:r>
       <w:proofErr w:type="spellStart"/>
       <w:r>
@@ -6345,6 +6474,7 @@
           <w:rFonts w:ascii="Verdana" w:hAnsi="Verdana"/>
           <w:b/>
         </w:rPr>
+        <w:lastRenderedPageBreak/>
         <w:t xml:space="preserve">Opis [Gateway </w:t>
       </w:r>
       <w:proofErr w:type="spellStart"/>
@@ -6416,7 +6546,6 @@
           <w:rFonts w:ascii="Verdana" w:hAnsi="Verdana"/>
           <w:b/>
         </w:rPr>
-        <w:lastRenderedPageBreak/>
         <w:t>Traktuj jako osobną metodę płatności [</w:t>
       </w:r>
       <w:proofErr w:type="spellStart"/>
@@ -6816,6 +6945,7 @@
       <w:r>
         <w:rPr>
           <w:rFonts w:ascii="Verdana" w:hAnsi="Verdana" w:cs="Calibri"/>
+          <w:noProof/>
         </w:rPr>
         <w:drawing>
           <wp:inline distT="0" distB="0" distL="0" distR="0" wp14:anchorId="7A8F41AE" wp14:editId="64D7B069">
@@ -7156,6 +7286,7 @@
       <w:r>
         <w:rPr>
           <w:rFonts w:ascii="Verdana" w:hAnsi="Verdana"/>
+          <w:noProof/>
         </w:rPr>
         <w:drawing>
           <wp:inline distT="0" distB="0" distL="0" distR="0" wp14:anchorId="1BC9EA45" wp14:editId="75B6FCA3">
@@ -7324,14 +7455,7 @@
           <w:rFonts w:ascii="Verdana" w:hAnsi="Verdana"/>
           <w:b/>
         </w:rPr>
-        <w:t>Płatnoś</w:t>
-      </w:r>
-      <w:r>
-        <w:rPr>
-          <w:rFonts w:ascii="Verdana" w:hAnsi="Verdana"/>
-          <w:b/>
-        </w:rPr>
-        <w:t>ci</w:t>
+        <w:t>Płatności</w:t>
       </w:r>
       <w:r>
         <w:rPr>
@@ -7652,6 +7776,7 @@
       <w:r>
         <w:rPr>
           <w:rFonts w:ascii="Verdana" w:hAnsi="Verdana"/>
+          <w:noProof/>
         </w:rPr>
         <w:drawing>
           <wp:inline distT="0" distB="0" distL="0" distR="0" wp14:anchorId="3676175A" wp14:editId="7932F576">
@@ -13816,6 +13941,7 @@
   <w:style w:type="character" w:default="1" w:styleId="Domylnaczcionkaakapitu">
     <w:name w:val="Default Paragraph Font"/>
     <w:uiPriority w:val="1"/>
+    <w:semiHidden/>
     <w:unhideWhenUsed/>
   </w:style>
   <w:style w:type="table" w:default="1" w:styleId="Standardowy">
@@ -14558,7 +14684,7 @@
 </file>
 
 <file path=customXml/itemProps1.xml><?xml version="1.0" encoding="utf-8"?>
-<ds:datastoreItem xmlns:ds="http://schemas.openxmlformats.org/officeDocument/2006/customXml" ds:itemID="{36E0BCEF-A827-4349-88A6-AC6489F7C5DD}">
+<ds:datastoreItem xmlns:ds="http://schemas.openxmlformats.org/officeDocument/2006/customXml" ds:itemID="{3FED21F3-952B-5542-B071-039B69E93640}">
   <ds:schemaRefs>
     <ds:schemaRef ds:uri="http://schemas.openxmlformats.org/officeDocument/2006/bibliography"/>
   </ds:schemaRefs>

</xml_diff>

<commit_message>
[ISSUE-22] Change default sort order"
</commit_message>
<xml_diff>
--- a/Instrukcja użytkownika.docx
+++ b/Instrukcja użytkownika.docx
@@ -445,7 +445,16 @@
                 <w:sz w:val="20"/>
                 <w:szCs w:val="20"/>
               </w:rPr>
-              <w:t>.0</w:t>
+              <w:t>.</w:t>
+            </w:r>
+            <w:r>
+              <w:rPr>
+                <w:rFonts w:ascii="Verdana" w:hAnsi="Verdana"/>
+                <w:color w:val="000000" w:themeColor="text1"/>
+                <w:sz w:val="20"/>
+                <w:szCs w:val="20"/>
+              </w:rPr>
+              <w:t>1</w:t>
             </w:r>
           </w:p>
         </w:tc>
@@ -513,7 +522,7 @@
                 <w:sz w:val="20"/>
                 <w:szCs w:val="20"/>
               </w:rPr>
-              <w:t>1</w:t>
+              <w:t>2</w:t>
             </w:r>
           </w:p>
         </w:tc>
@@ -539,7 +548,7 @@
           <w:rFonts w:ascii="Verdana" w:hAnsi="Verdana"/>
         </w:rPr>
       </w:pPr>
-      <w:bookmarkStart w:id="0" w:name="_Toc7979639"/>
+      <w:bookmarkStart w:id="0" w:name="_Toc13167523"/>
       <w:r>
         <w:rPr>
           <w:rFonts w:ascii="Verdana" w:hAnsi="Verdana"/>
@@ -556,6 +565,8 @@
         </w:rPr>
       </w:pPr>
     </w:p>
+    <w:bookmarkStart w:id="1" w:name="_GoBack"/>
+    <w:bookmarkEnd w:id="1"/>
     <w:p>
       <w:pPr>
         <w:pStyle w:val="Spistreci1"/>
@@ -588,7 +599,7 @@
         </w:rPr>
         <w:fldChar w:fldCharType="separate"/>
       </w:r>
-      <w:hyperlink w:anchor="_Toc7979639" w:history="1">
+      <w:hyperlink w:anchor="_Toc13167523" w:history="1">
         <w:r>
           <w:rPr>
             <w:rStyle w:val="Hipercze"/>
@@ -616,7 +627,7 @@
             <w:noProof/>
             <w:webHidden/>
           </w:rPr>
-          <w:instrText xml:space="preserve"> PAGEREF _Toc7979639 \h </w:instrText>
+          <w:instrText xml:space="preserve"> PAGEREF _Toc13167523 \h </w:instrText>
         </w:r>
         <w:r>
           <w:rPr>
@@ -661,7 +672,7 @@
           <w:lang w:eastAsia="pl-PL"/>
         </w:rPr>
       </w:pPr>
-      <w:hyperlink w:anchor="_Toc7979640" w:history="1">
+      <w:hyperlink w:anchor="_Toc13167524" w:history="1">
         <w:r>
           <w:rPr>
             <w:rStyle w:val="Hipercze"/>
@@ -689,7 +700,7 @@
             <w:noProof/>
             <w:webHidden/>
           </w:rPr>
-          <w:instrText xml:space="preserve"> PAGEREF _Toc7979640 \h </w:instrText>
+          <w:instrText xml:space="preserve"> PAGEREF _Toc13167524 \h </w:instrText>
         </w:r>
         <w:r>
           <w:rPr>
@@ -734,7 +745,7 @@
           <w:lang w:eastAsia="pl-PL"/>
         </w:rPr>
       </w:pPr>
-      <w:hyperlink w:anchor="_Toc7979641" w:history="1">
+      <w:hyperlink w:anchor="_Toc13167525" w:history="1">
         <w:r>
           <w:rPr>
             <w:rStyle w:val="Hipercze"/>
@@ -762,7 +773,7 @@
             <w:noProof/>
             <w:webHidden/>
           </w:rPr>
-          <w:instrText xml:space="preserve"> PAGEREF _Toc7979641 \h </w:instrText>
+          <w:instrText xml:space="preserve"> PAGEREF _Toc13167525 \h </w:instrText>
         </w:r>
         <w:r>
           <w:rPr>
@@ -807,7 +818,7 @@
           <w:lang w:eastAsia="pl-PL"/>
         </w:rPr>
       </w:pPr>
-      <w:hyperlink w:anchor="_Toc7979642" w:history="1">
+      <w:hyperlink w:anchor="_Toc13167526" w:history="1">
         <w:r>
           <w:rPr>
             <w:rStyle w:val="Hipercze"/>
@@ -835,7 +846,7 @@
             <w:noProof/>
             <w:webHidden/>
           </w:rPr>
-          <w:instrText xml:space="preserve"> PAGEREF _Toc7979642 \h </w:instrText>
+          <w:instrText xml:space="preserve"> PAGEREF _Toc13167526 \h </w:instrText>
         </w:r>
         <w:r>
           <w:rPr>
@@ -880,7 +891,7 @@
           <w:lang w:eastAsia="pl-PL"/>
         </w:rPr>
       </w:pPr>
-      <w:hyperlink w:anchor="_Toc7979643" w:history="1">
+      <w:hyperlink w:anchor="_Toc13167527" w:history="1">
         <w:r>
           <w:rPr>
             <w:rStyle w:val="Hipercze"/>
@@ -908,7 +919,7 @@
             <w:noProof/>
             <w:webHidden/>
           </w:rPr>
-          <w:instrText xml:space="preserve"> PAGEREF _Toc7979643 \h </w:instrText>
+          <w:instrText xml:space="preserve"> PAGEREF _Toc13167527 \h </w:instrText>
         </w:r>
         <w:r>
           <w:rPr>
@@ -953,14 +964,14 @@
           <w:lang w:eastAsia="pl-PL"/>
         </w:rPr>
       </w:pPr>
-      <w:hyperlink w:anchor="_Toc7979644" w:history="1">
+      <w:hyperlink w:anchor="_Toc13167528" w:history="1">
         <w:r>
           <w:rPr>
             <w:rStyle w:val="Hipercze"/>
             <w:rFonts w:ascii="Verdana" w:hAnsi="Verdana"/>
             <w:noProof/>
           </w:rPr>
-          <w:t>Wersja 1.7.0</w:t>
+          <w:t>Wersja 1.7.2</w:t>
         </w:r>
         <w:r>
           <w:rPr>
@@ -981,7 +992,7 @@
             <w:noProof/>
             <w:webHidden/>
           </w:rPr>
-          <w:instrText xml:space="preserve"> PAGEREF _Toc7979644 \h </w:instrText>
+          <w:instrText xml:space="preserve"> PAGEREF _Toc13167528 \h </w:instrText>
         </w:r>
         <w:r>
           <w:rPr>
@@ -1026,14 +1037,14 @@
           <w:lang w:eastAsia="pl-PL"/>
         </w:rPr>
       </w:pPr>
-      <w:hyperlink w:anchor="_Toc7979645" w:history="1">
+      <w:hyperlink w:anchor="_Toc13167529" w:history="1">
         <w:r>
           <w:rPr>
             <w:rStyle w:val="Hipercze"/>
             <w:rFonts w:ascii="Verdana" w:hAnsi="Verdana"/>
             <w:noProof/>
           </w:rPr>
-          <w:t>Wersja 1.6.0</w:t>
+          <w:t>Wersja 1.7.1</w:t>
         </w:r>
         <w:r>
           <w:rPr>
@@ -1054,7 +1065,7 @@
             <w:noProof/>
             <w:webHidden/>
           </w:rPr>
-          <w:instrText xml:space="preserve"> PAGEREF _Toc7979645 \h </w:instrText>
+          <w:instrText xml:space="preserve"> PAGEREF _Toc13167529 \h </w:instrText>
         </w:r>
         <w:r>
           <w:rPr>
@@ -1087,7 +1098,7 @@
     </w:p>
     <w:p>
       <w:pPr>
-        <w:pStyle w:val="Spistreci1"/>
+        <w:pStyle w:val="Spistreci2"/>
         <w:tabs>
           <w:tab w:val="right" w:leader="dot" w:pos="9060"/>
         </w:tabs>
@@ -1099,14 +1110,14 @@
           <w:lang w:eastAsia="pl-PL"/>
         </w:rPr>
       </w:pPr>
-      <w:hyperlink w:anchor="_Toc7979646" w:history="1">
+      <w:hyperlink w:anchor="_Toc13167530" w:history="1">
         <w:r>
           <w:rPr>
             <w:rStyle w:val="Hipercze"/>
             <w:rFonts w:ascii="Verdana" w:hAnsi="Verdana"/>
             <w:noProof/>
           </w:rPr>
-          <w:t>Instalacja</w:t>
+          <w:t>Wersja 1.7.0</w:t>
         </w:r>
         <w:r>
           <w:rPr>
@@ -1127,7 +1138,7 @@
             <w:noProof/>
             <w:webHidden/>
           </w:rPr>
-          <w:instrText xml:space="preserve"> PAGEREF _Toc7979646 \h </w:instrText>
+          <w:instrText xml:space="preserve"> PAGEREF _Toc13167530 \h </w:instrText>
         </w:r>
         <w:r>
           <w:rPr>
@@ -1147,7 +1158,7 @@
             <w:noProof/>
             <w:webHidden/>
           </w:rPr>
-          <w:t>5</w:t>
+          <w:t>4</w:t>
         </w:r>
         <w:r>
           <w:rPr>
@@ -1160,7 +1171,7 @@
     </w:p>
     <w:p>
       <w:pPr>
-        <w:pStyle w:val="Spistreci3"/>
+        <w:pStyle w:val="Spistreci2"/>
         <w:tabs>
           <w:tab w:val="right" w:leader="dot" w:pos="9060"/>
         </w:tabs>
@@ -1172,14 +1183,14 @@
           <w:lang w:eastAsia="pl-PL"/>
         </w:rPr>
       </w:pPr>
-      <w:hyperlink w:anchor="_Toc7979647" w:history="1">
+      <w:hyperlink w:anchor="_Toc13167531" w:history="1">
         <w:r>
           <w:rPr>
             <w:rStyle w:val="Hipercze"/>
             <w:rFonts w:ascii="Verdana" w:hAnsi="Verdana"/>
             <w:noProof/>
           </w:rPr>
-          <w:t>Instalacja modułu z użyciem pliku .tgz</w:t>
+          <w:t>Wersja 1.6.0</w:t>
         </w:r>
         <w:r>
           <w:rPr>
@@ -1200,7 +1211,7 @@
             <w:noProof/>
             <w:webHidden/>
           </w:rPr>
-          <w:instrText xml:space="preserve"> PAGEREF _Toc7979647 \h </w:instrText>
+          <w:instrText xml:space="preserve"> PAGEREF _Toc13167531 \h </w:instrText>
         </w:r>
         <w:r>
           <w:rPr>
@@ -1220,7 +1231,7 @@
             <w:noProof/>
             <w:webHidden/>
           </w:rPr>
-          <w:t>5</w:t>
+          <w:t>4</w:t>
         </w:r>
         <w:r>
           <w:rPr>
@@ -1233,7 +1244,7 @@
     </w:p>
     <w:p>
       <w:pPr>
-        <w:pStyle w:val="Spistreci3"/>
+        <w:pStyle w:val="Spistreci1"/>
         <w:tabs>
           <w:tab w:val="right" w:leader="dot" w:pos="9060"/>
         </w:tabs>
@@ -1245,14 +1256,14 @@
           <w:lang w:eastAsia="pl-PL"/>
         </w:rPr>
       </w:pPr>
-      <w:hyperlink w:anchor="_Toc7979648" w:history="1">
+      <w:hyperlink w:anchor="_Toc13167532" w:history="1">
         <w:r>
           <w:rPr>
             <w:rStyle w:val="Hipercze"/>
             <w:rFonts w:ascii="Verdana" w:hAnsi="Verdana"/>
             <w:noProof/>
           </w:rPr>
-          <w:t>Ręczna instalacja modułu</w:t>
+          <w:t>Instalacja</w:t>
         </w:r>
         <w:r>
           <w:rPr>
@@ -1273,7 +1284,7 @@
             <w:noProof/>
             <w:webHidden/>
           </w:rPr>
-          <w:instrText xml:space="preserve"> PAGEREF _Toc7979648 \h </w:instrText>
+          <w:instrText xml:space="preserve"> PAGEREF _Toc13167532 \h </w:instrText>
         </w:r>
         <w:r>
           <w:rPr>
@@ -1293,7 +1304,7 @@
             <w:noProof/>
             <w:webHidden/>
           </w:rPr>
-          <w:t>6</w:t>
+          <w:t>5</w:t>
         </w:r>
         <w:r>
           <w:rPr>
@@ -1306,7 +1317,7 @@
     </w:p>
     <w:p>
       <w:pPr>
-        <w:pStyle w:val="Spistreci1"/>
+        <w:pStyle w:val="Spistreci3"/>
         <w:tabs>
           <w:tab w:val="right" w:leader="dot" w:pos="9060"/>
         </w:tabs>
@@ -1318,14 +1329,14 @@
           <w:lang w:eastAsia="pl-PL"/>
         </w:rPr>
       </w:pPr>
-      <w:hyperlink w:anchor="_Toc7979649" w:history="1">
+      <w:hyperlink w:anchor="_Toc13167533" w:history="1">
         <w:r>
           <w:rPr>
             <w:rStyle w:val="Hipercze"/>
             <w:rFonts w:ascii="Verdana" w:hAnsi="Verdana"/>
             <w:noProof/>
           </w:rPr>
-          <w:t>Konfiguracja</w:t>
+          <w:t>Instalacja modułu z użyciem pliku .tgz</w:t>
         </w:r>
         <w:r>
           <w:rPr>
@@ -1346,7 +1357,7 @@
             <w:noProof/>
             <w:webHidden/>
           </w:rPr>
-          <w:instrText xml:space="preserve"> PAGEREF _Toc7979649 \h </w:instrText>
+          <w:instrText xml:space="preserve"> PAGEREF _Toc13167533 \h </w:instrText>
         </w:r>
         <w:r>
           <w:rPr>
@@ -1366,7 +1377,7 @@
             <w:noProof/>
             <w:webHidden/>
           </w:rPr>
-          <w:t>7</w:t>
+          <w:t>5</w:t>
         </w:r>
         <w:r>
           <w:rPr>
@@ -1379,7 +1390,7 @@
     </w:p>
     <w:p>
       <w:pPr>
-        <w:pStyle w:val="Spistreci2"/>
+        <w:pStyle w:val="Spistreci3"/>
         <w:tabs>
           <w:tab w:val="right" w:leader="dot" w:pos="9060"/>
         </w:tabs>
@@ -1391,14 +1402,14 @@
           <w:lang w:eastAsia="pl-PL"/>
         </w:rPr>
       </w:pPr>
-      <w:hyperlink w:anchor="_Toc7979650" w:history="1">
+      <w:hyperlink w:anchor="_Toc13167534" w:history="1">
         <w:r>
           <w:rPr>
             <w:rStyle w:val="Hipercze"/>
             <w:rFonts w:ascii="Verdana" w:hAnsi="Verdana"/>
             <w:noProof/>
           </w:rPr>
-          <w:t>Podstawowa konfiguracja modułu</w:t>
+          <w:t>Ręczna instalacja modułu</w:t>
         </w:r>
         <w:r>
           <w:rPr>
@@ -1419,7 +1430,7 @@
             <w:noProof/>
             <w:webHidden/>
           </w:rPr>
-          <w:instrText xml:space="preserve"> PAGEREF _Toc7979650 \h </w:instrText>
+          <w:instrText xml:space="preserve"> PAGEREF _Toc13167534 \h </w:instrText>
         </w:r>
         <w:r>
           <w:rPr>
@@ -1439,7 +1450,7 @@
             <w:noProof/>
             <w:webHidden/>
           </w:rPr>
-          <w:t>7</w:t>
+          <w:t>6</w:t>
         </w:r>
         <w:r>
           <w:rPr>
@@ -1452,7 +1463,7 @@
     </w:p>
     <w:p>
       <w:pPr>
-        <w:pStyle w:val="Spistreci2"/>
+        <w:pStyle w:val="Spistreci1"/>
         <w:tabs>
           <w:tab w:val="right" w:leader="dot" w:pos="9060"/>
         </w:tabs>
@@ -1464,14 +1475,14 @@
           <w:lang w:eastAsia="pl-PL"/>
         </w:rPr>
       </w:pPr>
-      <w:hyperlink w:anchor="_Toc7979651" w:history="1">
+      <w:hyperlink w:anchor="_Toc13167535" w:history="1">
         <w:r>
           <w:rPr>
             <w:rStyle w:val="Hipercze"/>
             <w:rFonts w:ascii="Verdana" w:hAnsi="Verdana"/>
             <w:noProof/>
           </w:rPr>
-          <w:t>Wyświetlanie kanałów płatności na stronie sklepu</w:t>
+          <w:t>Konfiguracja</w:t>
         </w:r>
         <w:r>
           <w:rPr>
@@ -1492,7 +1503,7 @@
             <w:noProof/>
             <w:webHidden/>
           </w:rPr>
-          <w:instrText xml:space="preserve"> PAGEREF _Toc7979651 \h </w:instrText>
+          <w:instrText xml:space="preserve"> PAGEREF _Toc13167535 \h </w:instrText>
         </w:r>
         <w:r>
           <w:rPr>
@@ -1512,7 +1523,7 @@
             <w:noProof/>
             <w:webHidden/>
           </w:rPr>
-          <w:t>8</w:t>
+          <w:t>7</w:t>
         </w:r>
         <w:r>
           <w:rPr>
@@ -1537,14 +1548,14 @@
           <w:lang w:eastAsia="pl-PL"/>
         </w:rPr>
       </w:pPr>
-      <w:hyperlink w:anchor="_Toc7979652" w:history="1">
+      <w:hyperlink w:anchor="_Toc13167536" w:history="1">
         <w:r>
           <w:rPr>
             <w:rStyle w:val="Hipercze"/>
             <w:rFonts w:ascii="Verdana" w:hAnsi="Verdana"/>
             <w:noProof/>
           </w:rPr>
-          <w:t>Przedtransakcja</w:t>
+          <w:t>Podstawowa konfiguracja modułu</w:t>
         </w:r>
         <w:r>
           <w:rPr>
@@ -1565,7 +1576,7 @@
             <w:noProof/>
             <w:webHidden/>
           </w:rPr>
-          <w:instrText xml:space="preserve"> PAGEREF _Toc7979652 \h </w:instrText>
+          <w:instrText xml:space="preserve"> PAGEREF _Toc13167536 \h </w:instrText>
         </w:r>
         <w:r>
           <w:rPr>
@@ -1585,7 +1596,7 @@
             <w:noProof/>
             <w:webHidden/>
           </w:rPr>
-          <w:t>8</w:t>
+          <w:t>7</w:t>
         </w:r>
         <w:r>
           <w:rPr>
@@ -1598,7 +1609,7 @@
     </w:p>
     <w:p>
       <w:pPr>
-        <w:pStyle w:val="Spistreci3"/>
+        <w:pStyle w:val="Spistreci2"/>
         <w:tabs>
           <w:tab w:val="right" w:leader="dot" w:pos="9060"/>
         </w:tabs>
@@ -1610,14 +1621,14 @@
           <w:lang w:eastAsia="pl-PL"/>
         </w:rPr>
       </w:pPr>
-      <w:hyperlink w:anchor="_Toc7979653" w:history="1">
+      <w:hyperlink w:anchor="_Toc13167537" w:history="1">
         <w:r>
           <w:rPr>
             <w:rStyle w:val="Hipercze"/>
             <w:rFonts w:ascii="Verdana" w:hAnsi="Verdana"/>
             <w:noProof/>
           </w:rPr>
-          <w:t>Aktywacja</w:t>
+          <w:t>Wyświetlanie kanałów płatności na stronie sklepu</w:t>
         </w:r>
         <w:r>
           <w:rPr>
@@ -1638,7 +1649,7 @@
             <w:noProof/>
             <w:webHidden/>
           </w:rPr>
-          <w:instrText xml:space="preserve"> PAGEREF _Toc7979653 \h </w:instrText>
+          <w:instrText xml:space="preserve"> PAGEREF _Toc13167537 \h </w:instrText>
         </w:r>
         <w:r>
           <w:rPr>
@@ -1683,14 +1694,14 @@
           <w:lang w:eastAsia="pl-PL"/>
         </w:rPr>
       </w:pPr>
-      <w:hyperlink w:anchor="_Toc7979654" w:history="1">
+      <w:hyperlink w:anchor="_Toc13167538" w:history="1">
         <w:r>
           <w:rPr>
             <w:rStyle w:val="Hipercze"/>
             <w:rFonts w:ascii="Verdana" w:hAnsi="Verdana"/>
             <w:noProof/>
           </w:rPr>
-          <w:t>Kanały płatności</w:t>
+          <w:t>Przedtransakcja</w:t>
         </w:r>
         <w:r>
           <w:rPr>
@@ -1711,7 +1722,7 @@
             <w:noProof/>
             <w:webHidden/>
           </w:rPr>
-          <w:instrText xml:space="preserve"> PAGEREF _Toc7979654 \h </w:instrText>
+          <w:instrText xml:space="preserve"> PAGEREF _Toc13167538 \h </w:instrText>
         </w:r>
         <w:r>
           <w:rPr>
@@ -1731,7 +1742,7 @@
             <w:noProof/>
             <w:webHidden/>
           </w:rPr>
-          <w:t>9</w:t>
+          <w:t>8</w:t>
         </w:r>
         <w:r>
           <w:rPr>
@@ -1756,14 +1767,14 @@
           <w:lang w:eastAsia="pl-PL"/>
         </w:rPr>
       </w:pPr>
-      <w:hyperlink w:anchor="_Toc7979655" w:history="1">
+      <w:hyperlink w:anchor="_Toc13167539" w:history="1">
         <w:r>
           <w:rPr>
             <w:rStyle w:val="Hipercze"/>
             <w:rFonts w:ascii="Verdana" w:hAnsi="Verdana"/>
             <w:noProof/>
           </w:rPr>
-          <w:t>Odświeżenie listy kanałów płatności</w:t>
+          <w:t>Aktywacja</w:t>
         </w:r>
         <w:r>
           <w:rPr>
@@ -1784,7 +1795,7 @@
             <w:noProof/>
             <w:webHidden/>
           </w:rPr>
-          <w:instrText xml:space="preserve"> PAGEREF _Toc7979655 \h </w:instrText>
+          <w:instrText xml:space="preserve"> PAGEREF _Toc13167539 \h </w:instrText>
         </w:r>
         <w:r>
           <w:rPr>
@@ -1804,7 +1815,7 @@
             <w:noProof/>
             <w:webHidden/>
           </w:rPr>
-          <w:t>9</w:t>
+          <w:t>8</w:t>
         </w:r>
         <w:r>
           <w:rPr>
@@ -1817,7 +1828,7 @@
     </w:p>
     <w:p>
       <w:pPr>
-        <w:pStyle w:val="Spistreci3"/>
+        <w:pStyle w:val="Spistreci2"/>
         <w:tabs>
           <w:tab w:val="right" w:leader="dot" w:pos="9060"/>
         </w:tabs>
@@ -1829,14 +1840,14 @@
           <w:lang w:eastAsia="pl-PL"/>
         </w:rPr>
       </w:pPr>
-      <w:hyperlink w:anchor="_Toc7979656" w:history="1">
+      <w:hyperlink w:anchor="_Toc13167540" w:history="1">
         <w:r>
           <w:rPr>
             <w:rStyle w:val="Hipercze"/>
             <w:rFonts w:ascii="Verdana" w:hAnsi="Verdana"/>
             <w:noProof/>
           </w:rPr>
-          <w:t>Aktywacja i edycja kanału płatności</w:t>
+          <w:t>Kanały płatności</w:t>
         </w:r>
         <w:r>
           <w:rPr>
@@ -1857,7 +1868,7 @@
             <w:noProof/>
             <w:webHidden/>
           </w:rPr>
-          <w:instrText xml:space="preserve"> PAGEREF _Toc7979656 \h </w:instrText>
+          <w:instrText xml:space="preserve"> PAGEREF _Toc13167540 \h </w:instrText>
         </w:r>
         <w:r>
           <w:rPr>
@@ -1890,7 +1901,7 @@
     </w:p>
     <w:p>
       <w:pPr>
-        <w:pStyle w:val="Spistreci1"/>
+        <w:pStyle w:val="Spistreci3"/>
         <w:tabs>
           <w:tab w:val="right" w:leader="dot" w:pos="9060"/>
         </w:tabs>
@@ -1902,14 +1913,14 @@
           <w:lang w:eastAsia="pl-PL"/>
         </w:rPr>
       </w:pPr>
-      <w:hyperlink w:anchor="_Toc7979657" w:history="1">
+      <w:hyperlink w:anchor="_Toc13167541" w:history="1">
         <w:r>
           <w:rPr>
             <w:rStyle w:val="Hipercze"/>
             <w:rFonts w:ascii="Verdana" w:hAnsi="Verdana"/>
             <w:noProof/>
           </w:rPr>
-          <w:t>Płatność w iframe</w:t>
+          <w:t>Odświeżenie listy kanałów płatności</w:t>
         </w:r>
         <w:r>
           <w:rPr>
@@ -1930,7 +1941,7 @@
             <w:noProof/>
             <w:webHidden/>
           </w:rPr>
-          <w:instrText xml:space="preserve"> PAGEREF _Toc7979657 \h </w:instrText>
+          <w:instrText xml:space="preserve"> PAGEREF _Toc13167541 \h </w:instrText>
         </w:r>
         <w:r>
           <w:rPr>
@@ -1950,7 +1961,7 @@
             <w:noProof/>
             <w:webHidden/>
           </w:rPr>
-          <w:t>11</w:t>
+          <w:t>9</w:t>
         </w:r>
         <w:r>
           <w:rPr>
@@ -1963,7 +1974,7 @@
     </w:p>
     <w:p>
       <w:pPr>
-        <w:pStyle w:val="Spistreci2"/>
+        <w:pStyle w:val="Spistreci3"/>
         <w:tabs>
           <w:tab w:val="right" w:leader="dot" w:pos="9060"/>
         </w:tabs>
@@ -1975,14 +1986,14 @@
           <w:lang w:eastAsia="pl-PL"/>
         </w:rPr>
       </w:pPr>
-      <w:hyperlink w:anchor="_Toc7979658" w:history="1">
+      <w:hyperlink w:anchor="_Toc13167542" w:history="1">
         <w:r>
           <w:rPr>
             <w:rStyle w:val="Hipercze"/>
             <w:rFonts w:ascii="Verdana" w:hAnsi="Verdana"/>
             <w:noProof/>
           </w:rPr>
-          <w:t>Aktywacja</w:t>
+          <w:t>Aktywacja i edycja kanału płatności</w:t>
         </w:r>
         <w:r>
           <w:rPr>
@@ -2003,7 +2014,7 @@
             <w:noProof/>
             <w:webHidden/>
           </w:rPr>
-          <w:instrText xml:space="preserve"> PAGEREF _Toc7979658 \h </w:instrText>
+          <w:instrText xml:space="preserve"> PAGEREF _Toc13167542 \h </w:instrText>
         </w:r>
         <w:r>
           <w:rPr>
@@ -2023,7 +2034,7 @@
             <w:noProof/>
             <w:webHidden/>
           </w:rPr>
-          <w:t>11</w:t>
+          <w:t>9</w:t>
         </w:r>
         <w:r>
           <w:rPr>
@@ -2048,14 +2059,14 @@
           <w:lang w:eastAsia="pl-PL"/>
         </w:rPr>
       </w:pPr>
-      <w:hyperlink w:anchor="_Toc7979659" w:history="1">
+      <w:hyperlink w:anchor="_Toc13167543" w:history="1">
         <w:r>
           <w:rPr>
             <w:rStyle w:val="Hipercze"/>
             <w:rFonts w:ascii="Verdana" w:hAnsi="Verdana"/>
             <w:noProof/>
           </w:rPr>
-          <w:t>Płatności automatyczne</w:t>
+          <w:t>Płatność w iframe</w:t>
         </w:r>
         <w:r>
           <w:rPr>
@@ -2076,7 +2087,7 @@
             <w:noProof/>
             <w:webHidden/>
           </w:rPr>
-          <w:instrText xml:space="preserve"> PAGEREF _Toc7979659 \h </w:instrText>
+          <w:instrText xml:space="preserve"> PAGEREF _Toc13167543 \h </w:instrText>
         </w:r>
         <w:r>
           <w:rPr>
@@ -2121,7 +2132,7 @@
           <w:lang w:eastAsia="pl-PL"/>
         </w:rPr>
       </w:pPr>
-      <w:hyperlink w:anchor="_Toc7979660" w:history="1">
+      <w:hyperlink w:anchor="_Toc13167544" w:history="1">
         <w:r>
           <w:rPr>
             <w:rStyle w:val="Hipercze"/>
@@ -2149,7 +2160,7 @@
             <w:noProof/>
             <w:webHidden/>
           </w:rPr>
-          <w:instrText xml:space="preserve"> PAGEREF _Toc7979660 \h </w:instrText>
+          <w:instrText xml:space="preserve"> PAGEREF _Toc13167544 \h </w:instrText>
         </w:r>
         <w:r>
           <w:rPr>
@@ -2169,7 +2180,7 @@
             <w:noProof/>
             <w:webHidden/>
           </w:rPr>
-          <w:t>12</w:t>
+          <w:t>11</w:t>
         </w:r>
         <w:r>
           <w:rPr>
@@ -2182,7 +2193,7 @@
     </w:p>
     <w:p>
       <w:pPr>
-        <w:pStyle w:val="Spistreci2"/>
+        <w:pStyle w:val="Spistreci1"/>
         <w:tabs>
           <w:tab w:val="right" w:leader="dot" w:pos="9060"/>
         </w:tabs>
@@ -2194,14 +2205,14 @@
           <w:lang w:eastAsia="pl-PL"/>
         </w:rPr>
       </w:pPr>
-      <w:hyperlink w:anchor="_Toc7979661" w:history="1">
+      <w:hyperlink w:anchor="_Toc13167545" w:history="1">
         <w:r>
           <w:rPr>
             <w:rStyle w:val="Hipercze"/>
             <w:rFonts w:ascii="Verdana" w:hAnsi="Verdana"/>
             <w:noProof/>
           </w:rPr>
-          <w:t>Zarządzanie kartami</w:t>
+          <w:t>Płatności automatyczne</w:t>
         </w:r>
         <w:r>
           <w:rPr>
@@ -2222,7 +2233,7 @@
             <w:noProof/>
             <w:webHidden/>
           </w:rPr>
-          <w:instrText xml:space="preserve"> PAGEREF _Toc7979661 \h </w:instrText>
+          <w:instrText xml:space="preserve"> PAGEREF _Toc13167545 \h </w:instrText>
         </w:r>
         <w:r>
           <w:rPr>
@@ -2242,7 +2253,7 @@
             <w:noProof/>
             <w:webHidden/>
           </w:rPr>
-          <w:t>12</w:t>
+          <w:t>11</w:t>
         </w:r>
         <w:r>
           <w:rPr>
@@ -2255,7 +2266,7 @@
     </w:p>
     <w:p>
       <w:pPr>
-        <w:pStyle w:val="Spistreci1"/>
+        <w:pStyle w:val="Spistreci2"/>
         <w:tabs>
           <w:tab w:val="right" w:leader="dot" w:pos="9060"/>
         </w:tabs>
@@ -2267,14 +2278,14 @@
           <w:lang w:eastAsia="pl-PL"/>
         </w:rPr>
       </w:pPr>
-      <w:hyperlink w:anchor="_Toc7979662" w:history="1">
+      <w:hyperlink w:anchor="_Toc13167546" w:history="1">
         <w:r>
           <w:rPr>
             <w:rStyle w:val="Hipercze"/>
             <w:rFonts w:ascii="Verdana" w:hAnsi="Verdana"/>
             <w:noProof/>
           </w:rPr>
-          <w:t>Aktualizacja</w:t>
+          <w:t>Aktywacja</w:t>
         </w:r>
         <w:r>
           <w:rPr>
@@ -2295,7 +2306,7 @@
             <w:noProof/>
             <w:webHidden/>
           </w:rPr>
-          <w:instrText xml:space="preserve"> PAGEREF _Toc7979662 \h </w:instrText>
+          <w:instrText xml:space="preserve"> PAGEREF _Toc13167546 \h </w:instrText>
         </w:r>
         <w:r>
           <w:rPr>
@@ -2315,7 +2326,7 @@
             <w:noProof/>
             <w:webHidden/>
           </w:rPr>
-          <w:t>13</w:t>
+          <w:t>12</w:t>
         </w:r>
         <w:r>
           <w:rPr>
@@ -2340,14 +2351,14 @@
           <w:lang w:eastAsia="pl-PL"/>
         </w:rPr>
       </w:pPr>
-      <w:hyperlink w:anchor="_Toc7979663" w:history="1">
+      <w:hyperlink w:anchor="_Toc13167547" w:history="1">
         <w:r>
           <w:rPr>
             <w:rStyle w:val="Hipercze"/>
             <w:rFonts w:ascii="Verdana" w:hAnsi="Verdana"/>
             <w:noProof/>
           </w:rPr>
-          <w:t>Aktualizacja modułu z użyciem pliku .tgz</w:t>
+          <w:t>Zarządzanie kartami</w:t>
         </w:r>
         <w:r>
           <w:rPr>
@@ -2368,7 +2379,7 @@
             <w:noProof/>
             <w:webHidden/>
           </w:rPr>
-          <w:instrText xml:space="preserve"> PAGEREF _Toc7979663 \h </w:instrText>
+          <w:instrText xml:space="preserve"> PAGEREF _Toc13167547 \h </w:instrText>
         </w:r>
         <w:r>
           <w:rPr>
@@ -2388,7 +2399,7 @@
             <w:noProof/>
             <w:webHidden/>
           </w:rPr>
-          <w:t>13</w:t>
+          <w:t>12</w:t>
         </w:r>
         <w:r>
           <w:rPr>
@@ -2401,7 +2412,7 @@
     </w:p>
     <w:p>
       <w:pPr>
-        <w:pStyle w:val="Spistreci2"/>
+        <w:pStyle w:val="Spistreci1"/>
         <w:tabs>
           <w:tab w:val="right" w:leader="dot" w:pos="9060"/>
         </w:tabs>
@@ -2413,14 +2424,14 @@
           <w:lang w:eastAsia="pl-PL"/>
         </w:rPr>
       </w:pPr>
-      <w:hyperlink w:anchor="_Toc7979664" w:history="1">
+      <w:hyperlink w:anchor="_Toc13167548" w:history="1">
         <w:r>
           <w:rPr>
             <w:rStyle w:val="Hipercze"/>
             <w:rFonts w:ascii="Verdana" w:hAnsi="Verdana"/>
             <w:noProof/>
           </w:rPr>
-          <w:t>Ręczna aktualizacja modułu</w:t>
+          <w:t>Aktualizacja</w:t>
         </w:r>
         <w:r>
           <w:rPr>
@@ -2441,7 +2452,7 @@
             <w:noProof/>
             <w:webHidden/>
           </w:rPr>
-          <w:instrText xml:space="preserve"> PAGEREF _Toc7979664 \h </w:instrText>
+          <w:instrText xml:space="preserve"> PAGEREF _Toc13167548 \h </w:instrText>
         </w:r>
         <w:r>
           <w:rPr>
@@ -2474,7 +2485,7 @@
     </w:p>
     <w:p>
       <w:pPr>
-        <w:pStyle w:val="Spistreci1"/>
+        <w:pStyle w:val="Spistreci2"/>
         <w:tabs>
           <w:tab w:val="right" w:leader="dot" w:pos="9060"/>
         </w:tabs>
@@ -2486,14 +2497,14 @@
           <w:lang w:eastAsia="pl-PL"/>
         </w:rPr>
       </w:pPr>
-      <w:hyperlink w:anchor="_Toc7979665" w:history="1">
+      <w:hyperlink w:anchor="_Toc13167549" w:history="1">
         <w:r>
           <w:rPr>
             <w:rStyle w:val="Hipercze"/>
             <w:rFonts w:ascii="Verdana" w:hAnsi="Verdana"/>
             <w:noProof/>
           </w:rPr>
-          <w:t>Dezinstalacja</w:t>
+          <w:t>Aktualizacja modułu z użyciem pliku .tgz</w:t>
         </w:r>
         <w:r>
           <w:rPr>
@@ -2514,7 +2525,7 @@
             <w:noProof/>
             <w:webHidden/>
           </w:rPr>
-          <w:instrText xml:space="preserve"> PAGEREF _Toc7979665 \h </w:instrText>
+          <w:instrText xml:space="preserve"> PAGEREF _Toc13167549 \h </w:instrText>
         </w:r>
         <w:r>
           <w:rPr>
@@ -2559,14 +2570,14 @@
           <w:lang w:eastAsia="pl-PL"/>
         </w:rPr>
       </w:pPr>
-      <w:hyperlink w:anchor="_Toc7979666" w:history="1">
+      <w:hyperlink w:anchor="_Toc13167550" w:history="1">
         <w:r>
           <w:rPr>
             <w:rStyle w:val="Hipercze"/>
             <w:rFonts w:ascii="Verdana" w:hAnsi="Verdana"/>
             <w:noProof/>
           </w:rPr>
-          <w:t>W przypadku instalacji za pomocą pliku .tgz</w:t>
+          <w:t>Ręczna aktualizacja modułu</w:t>
         </w:r>
         <w:r>
           <w:rPr>
@@ -2587,7 +2598,7 @@
             <w:noProof/>
             <w:webHidden/>
           </w:rPr>
-          <w:instrText xml:space="preserve"> PAGEREF _Toc7979666 \h </w:instrText>
+          <w:instrText xml:space="preserve"> PAGEREF _Toc13167550 \h </w:instrText>
         </w:r>
         <w:r>
           <w:rPr>
@@ -2620,7 +2631,7 @@
     </w:p>
     <w:p>
       <w:pPr>
-        <w:pStyle w:val="Spistreci2"/>
+        <w:pStyle w:val="Spistreci1"/>
         <w:tabs>
           <w:tab w:val="right" w:leader="dot" w:pos="9060"/>
         </w:tabs>
@@ -2632,13 +2643,159 @@
           <w:lang w:eastAsia="pl-PL"/>
         </w:rPr>
       </w:pPr>
-      <w:hyperlink w:anchor="_Toc7979667" w:history="1">
+      <w:hyperlink w:anchor="_Toc13167551" w:history="1">
         <w:r>
           <w:rPr>
             <w:rStyle w:val="Hipercze"/>
             <w:rFonts w:ascii="Verdana" w:hAnsi="Verdana"/>
             <w:noProof/>
           </w:rPr>
+          <w:t>Dezinstalacja</w:t>
+        </w:r>
+        <w:r>
+          <w:rPr>
+            <w:noProof/>
+            <w:webHidden/>
+          </w:rPr>
+          <w:tab/>
+        </w:r>
+        <w:r>
+          <w:rPr>
+            <w:noProof/>
+            <w:webHidden/>
+          </w:rPr>
+          <w:fldChar w:fldCharType="begin"/>
+        </w:r>
+        <w:r>
+          <w:rPr>
+            <w:noProof/>
+            <w:webHidden/>
+          </w:rPr>
+          <w:instrText xml:space="preserve"> PAGEREF _Toc13167551 \h </w:instrText>
+        </w:r>
+        <w:r>
+          <w:rPr>
+            <w:noProof/>
+            <w:webHidden/>
+          </w:rPr>
+        </w:r>
+        <w:r>
+          <w:rPr>
+            <w:noProof/>
+            <w:webHidden/>
+          </w:rPr>
+          <w:fldChar w:fldCharType="separate"/>
+        </w:r>
+        <w:r>
+          <w:rPr>
+            <w:noProof/>
+            <w:webHidden/>
+          </w:rPr>
+          <w:t>13</w:t>
+        </w:r>
+        <w:r>
+          <w:rPr>
+            <w:noProof/>
+            <w:webHidden/>
+          </w:rPr>
+          <w:fldChar w:fldCharType="end"/>
+        </w:r>
+      </w:hyperlink>
+    </w:p>
+    <w:p>
+      <w:pPr>
+        <w:pStyle w:val="Spistreci2"/>
+        <w:tabs>
+          <w:tab w:val="right" w:leader="dot" w:pos="9060"/>
+        </w:tabs>
+        <w:rPr>
+          <w:rFonts w:eastAsiaTheme="minorEastAsia"/>
+          <w:noProof/>
+          <w:sz w:val="24"/>
+          <w:szCs w:val="24"/>
+          <w:lang w:eastAsia="pl-PL"/>
+        </w:rPr>
+      </w:pPr>
+      <w:hyperlink w:anchor="_Toc13167552" w:history="1">
+        <w:r>
+          <w:rPr>
+            <w:rStyle w:val="Hipercze"/>
+            <w:rFonts w:ascii="Verdana" w:hAnsi="Verdana"/>
+            <w:noProof/>
+          </w:rPr>
+          <w:t>W przypadku instalacji za pomocą pliku .tgz</w:t>
+        </w:r>
+        <w:r>
+          <w:rPr>
+            <w:noProof/>
+            <w:webHidden/>
+          </w:rPr>
+          <w:tab/>
+        </w:r>
+        <w:r>
+          <w:rPr>
+            <w:noProof/>
+            <w:webHidden/>
+          </w:rPr>
+          <w:fldChar w:fldCharType="begin"/>
+        </w:r>
+        <w:r>
+          <w:rPr>
+            <w:noProof/>
+            <w:webHidden/>
+          </w:rPr>
+          <w:instrText xml:space="preserve"> PAGEREF _Toc13167552 \h </w:instrText>
+        </w:r>
+        <w:r>
+          <w:rPr>
+            <w:noProof/>
+            <w:webHidden/>
+          </w:rPr>
+        </w:r>
+        <w:r>
+          <w:rPr>
+            <w:noProof/>
+            <w:webHidden/>
+          </w:rPr>
+          <w:fldChar w:fldCharType="separate"/>
+        </w:r>
+        <w:r>
+          <w:rPr>
+            <w:noProof/>
+            <w:webHidden/>
+          </w:rPr>
+          <w:t>13</w:t>
+        </w:r>
+        <w:r>
+          <w:rPr>
+            <w:noProof/>
+            <w:webHidden/>
+          </w:rPr>
+          <w:fldChar w:fldCharType="end"/>
+        </w:r>
+      </w:hyperlink>
+    </w:p>
+    <w:p>
+      <w:pPr>
+        <w:pStyle w:val="Spistreci2"/>
+        <w:tabs>
+          <w:tab w:val="right" w:leader="dot" w:pos="9060"/>
+        </w:tabs>
+        <w:rPr>
+          <w:rFonts w:eastAsiaTheme="minorEastAsia"/>
+          <w:noProof/>
+          <w:sz w:val="24"/>
+          <w:szCs w:val="24"/>
+          <w:lang w:eastAsia="pl-PL"/>
+        </w:rPr>
+      </w:pPr>
+      <w:hyperlink w:anchor="_Toc13167553" w:history="1">
+        <w:r>
+          <w:rPr>
+            <w:rStyle w:val="Hipercze"/>
+            <w:rFonts w:ascii="Verdana" w:hAnsi="Verdana"/>
+            <w:noProof/>
+          </w:rPr>
           <w:t>W przypadku ręcznej instalacji modułu</w:t>
         </w:r>
         <w:r>
@@ -2660,7 +2817,7 @@
             <w:noProof/>
             <w:webHidden/>
           </w:rPr>
-          <w:instrText xml:space="preserve"> PAGEREF _Toc7979667 \h </w:instrText>
+          <w:instrText xml:space="preserve"> PAGEREF _Toc13167553 \h </w:instrText>
         </w:r>
         <w:r>
           <w:rPr>
@@ -2724,7 +2881,7 @@
           <w:rFonts w:ascii="Verdana" w:hAnsi="Verdana"/>
         </w:rPr>
       </w:pPr>
-      <w:bookmarkStart w:id="1" w:name="_Toc7979640"/>
+      <w:bookmarkStart w:id="2" w:name="_Toc13167524"/>
       <w:r>
         <w:rPr>
           <w:rFonts w:ascii="Verdana" w:hAnsi="Verdana"/>
@@ -2732,7 +2889,7 @@
         <w:lastRenderedPageBreak/>
         <w:t>Podstawowe informacje</w:t>
       </w:r>
-      <w:bookmarkEnd w:id="1"/>
+      <w:bookmarkEnd w:id="2"/>
     </w:p>
     <w:p>
       <w:pPr>
@@ -2754,14 +2911,14 @@
           <w:rFonts w:ascii="Verdana" w:hAnsi="Verdana"/>
         </w:rPr>
       </w:pPr>
-      <w:bookmarkStart w:id="2" w:name="_Toc7979641"/>
+      <w:bookmarkStart w:id="3" w:name="_Toc13167525"/>
       <w:r>
         <w:rPr>
           <w:rFonts w:ascii="Verdana" w:hAnsi="Verdana"/>
         </w:rPr>
         <w:t>Główne funkcje</w:t>
       </w:r>
-      <w:bookmarkEnd w:id="2"/>
+      <w:bookmarkEnd w:id="3"/>
     </w:p>
     <w:p>
       <w:pPr>
@@ -3030,14 +3187,14 @@
           <w:rFonts w:ascii="Verdana" w:hAnsi="Verdana"/>
         </w:rPr>
       </w:pPr>
-      <w:bookmarkStart w:id="3" w:name="_Toc7979642"/>
+      <w:bookmarkStart w:id="4" w:name="_Toc13167526"/>
       <w:r>
         <w:rPr>
           <w:rFonts w:ascii="Verdana" w:hAnsi="Verdana"/>
         </w:rPr>
         <w:t>Wymagania</w:t>
       </w:r>
-      <w:bookmarkEnd w:id="3"/>
+      <w:bookmarkEnd w:id="4"/>
     </w:p>
     <w:p>
       <w:pPr>
@@ -3088,15 +3245,13 @@
           <w:rFonts w:ascii="Verdana" w:hAnsi="Verdana"/>
         </w:rPr>
       </w:pPr>
-      <w:bookmarkStart w:id="4" w:name="_Toc7979643"/>
+      <w:bookmarkStart w:id="5" w:name="_Toc13167527"/>
       <w:r>
         <w:rPr>
           <w:rFonts w:ascii="Verdana" w:hAnsi="Verdana"/>
         </w:rPr>
         <w:t>Opis zmian</w:t>
       </w:r>
-      <w:bookmarkStart w:id="5" w:name="_GoBack"/>
-      <w:bookmarkEnd w:id="4"/>
       <w:bookmarkEnd w:id="5"/>
     </w:p>
     <w:p>
@@ -3106,6 +3261,7 @@
           <w:rFonts w:ascii="Verdana" w:hAnsi="Verdana"/>
         </w:rPr>
       </w:pPr>
+      <w:bookmarkStart w:id="6" w:name="_Toc13167528"/>
       <w:r>
         <w:rPr>
           <w:rFonts w:ascii="Verdana" w:hAnsi="Verdana"/>
@@ -3116,8 +3272,9 @@
         <w:rPr>
           <w:rFonts w:ascii="Verdana" w:hAnsi="Verdana"/>
         </w:rPr>
-        <w:t>1</w:t>
-      </w:r>
+        <w:t>2</w:t>
+      </w:r>
+      <w:bookmarkEnd w:id="6"/>
     </w:p>
     <w:p>
       <w:pPr>
@@ -3134,20 +3291,30 @@
         <w:rPr>
           <w:rFonts w:ascii="Verdana" w:hAnsi="Verdana"/>
         </w:rPr>
-        <w:t xml:space="preserve">Dodano </w:t>
-      </w:r>
-      <w:r>
-        <w:rPr>
-          <w:rFonts w:ascii="Verdana" w:hAnsi="Verdana"/>
-        </w:rPr>
-        <w:t>możliwość nadpisania nazwy kanału płatności</w:t>
-      </w:r>
-      <w:r>
-        <w:rPr>
-          <w:rFonts w:ascii="Verdana" w:hAnsi="Verdana"/>
-        </w:rPr>
-        <w:t>.</w:t>
-      </w:r>
+        <w:t>Zmiany w mechanizmie sortowania.</w:t>
+      </w:r>
+    </w:p>
+    <w:p>
+      <w:pPr>
+        <w:pStyle w:val="Nagwek2"/>
+        <w:rPr>
+          <w:rFonts w:ascii="Verdana" w:hAnsi="Verdana"/>
+        </w:rPr>
+      </w:pPr>
+      <w:bookmarkStart w:id="7" w:name="_Toc13167529"/>
+      <w:r>
+        <w:rPr>
+          <w:rFonts w:ascii="Verdana" w:hAnsi="Verdana"/>
+        </w:rPr>
+        <w:t>Wersja 1.7.</w:t>
+      </w:r>
+      <w:r>
+        <w:rPr>
+          <w:rFonts w:ascii="Verdana" w:hAnsi="Verdana"/>
+        </w:rPr>
+        <w:t>1</w:t>
+      </w:r>
+      <w:bookmarkEnd w:id="7"/>
     </w:p>
     <w:p>
       <w:pPr>
@@ -3164,24 +3331,20 @@
         <w:rPr>
           <w:rFonts w:ascii="Verdana" w:hAnsi="Verdana"/>
         </w:rPr>
-        <w:t>Przekierowanie do bramki ustawia język taki sam jak używany przez klienta w sklepie. Obsługuje: Angielski, Niemiecki, Polski (domyślnie).</w:t>
-      </w:r>
-    </w:p>
-    <w:p>
-      <w:pPr>
-        <w:pStyle w:val="Nagwek2"/>
-        <w:rPr>
-          <w:rFonts w:ascii="Verdana" w:hAnsi="Verdana"/>
-        </w:rPr>
-      </w:pPr>
-      <w:bookmarkStart w:id="6" w:name="_Toc7979644"/>
-      <w:r>
-        <w:rPr>
-          <w:rFonts w:ascii="Verdana" w:hAnsi="Verdana"/>
-        </w:rPr>
-        <w:t>Wersja 1.7.0</w:t>
-      </w:r>
-      <w:bookmarkEnd w:id="6"/>
+        <w:t xml:space="preserve">Dodano </w:t>
+      </w:r>
+      <w:r>
+        <w:rPr>
+          <w:rFonts w:ascii="Verdana" w:hAnsi="Verdana"/>
+        </w:rPr>
+        <w:t>możliwość nadpisania nazwy kanału płatności</w:t>
+      </w:r>
+      <w:r>
+        <w:rPr>
+          <w:rFonts w:ascii="Verdana" w:hAnsi="Verdana"/>
+        </w:rPr>
+        <w:t>.</w:t>
+      </w:r>
     </w:p>
     <w:p>
       <w:pPr>
@@ -3198,14 +3361,24 @@
         <w:rPr>
           <w:rFonts w:ascii="Verdana" w:hAnsi="Verdana"/>
         </w:rPr>
-        <w:t xml:space="preserve">Dodano obsługę </w:t>
-      </w:r>
-      <w:r>
-        <w:rPr>
-          <w:rFonts w:ascii="Verdana" w:hAnsi="Verdana"/>
-        </w:rPr>
-        <w:t>waluty CZK.</w:t>
-      </w:r>
+        <w:t>Przekierowanie do bramki ustawia język taki sam jak używany przez klienta w sklepie. Obsługuje: Angielski, Niemiecki, Polski (domyślnie).</w:t>
+      </w:r>
+    </w:p>
+    <w:p>
+      <w:pPr>
+        <w:pStyle w:val="Nagwek2"/>
+        <w:rPr>
+          <w:rFonts w:ascii="Verdana" w:hAnsi="Verdana"/>
+        </w:rPr>
+      </w:pPr>
+      <w:bookmarkStart w:id="8" w:name="_Toc13167530"/>
+      <w:r>
+        <w:rPr>
+          <w:rFonts w:ascii="Verdana" w:hAnsi="Verdana"/>
+        </w:rPr>
+        <w:t>Wersja 1.7.0</w:t>
+      </w:r>
+      <w:bookmarkEnd w:id="8"/>
     </w:p>
     <w:p>
       <w:pPr>
@@ -3222,7 +3395,13 @@
         <w:rPr>
           <w:rFonts w:ascii="Verdana" w:hAnsi="Verdana"/>
         </w:rPr>
-        <w:t>Dodano możliwość wybrania kanału płatności jako osobną metodę w procesie zakupu.</w:t>
+        <w:t xml:space="preserve">Dodano obsługę </w:t>
+      </w:r>
+      <w:r>
+        <w:rPr>
+          <w:rFonts w:ascii="Verdana" w:hAnsi="Verdana"/>
+        </w:rPr>
+        <w:t>waluty CZK.</w:t>
       </w:r>
     </w:p>
     <w:p>
@@ -3240,21 +3419,7 @@
         <w:rPr>
           <w:rFonts w:ascii="Verdana" w:hAnsi="Verdana"/>
         </w:rPr>
-        <w:t>Dodano opcję „</w:t>
-      </w:r>
-      <w:proofErr w:type="spellStart"/>
-      <w:r>
-        <w:rPr>
-          <w:rFonts w:ascii="Verdana" w:hAnsi="Verdana"/>
-        </w:rPr>
-        <w:t>Niezmienialne</w:t>
-      </w:r>
-      <w:proofErr w:type="spellEnd"/>
-      <w:r>
-        <w:rPr>
-          <w:rFonts w:ascii="Verdana" w:hAnsi="Verdana"/>
-        </w:rPr>
-        <w:t xml:space="preserve"> statusy”.</w:t>
+        <w:t>Dodano możliwość wybrania kanału płatności jako osobną metodę w procesie zakupu.</w:t>
       </w:r>
     </w:p>
     <w:p>
@@ -3272,24 +3437,22 @@
         <w:rPr>
           <w:rFonts w:ascii="Verdana" w:hAnsi="Verdana"/>
         </w:rPr>
-        <w:t>Poprawiono wyświetlanie kanałów zgodnie z kolejnością zdefiniowaną w panelu administracyjnym.</w:t>
-      </w:r>
-    </w:p>
-    <w:p>
-      <w:pPr>
-        <w:pStyle w:val="Nagwek2"/>
-        <w:rPr>
-          <w:rFonts w:ascii="Verdana" w:hAnsi="Verdana"/>
-        </w:rPr>
-      </w:pPr>
-      <w:bookmarkStart w:id="7" w:name="_Toc7979645"/>
-      <w:r>
-        <w:rPr>
-          <w:rFonts w:ascii="Verdana" w:hAnsi="Verdana"/>
-        </w:rPr>
-        <w:t>Wersja 1.6.0</w:t>
-      </w:r>
-      <w:bookmarkEnd w:id="7"/>
+        <w:t>Dodano opcję „</w:t>
+      </w:r>
+      <w:proofErr w:type="spellStart"/>
+      <w:r>
+        <w:rPr>
+          <w:rFonts w:ascii="Verdana" w:hAnsi="Verdana"/>
+        </w:rPr>
+        <w:t>Niezmienialne</w:t>
+      </w:r>
+      <w:proofErr w:type="spellEnd"/>
+      <w:r>
+        <w:rPr>
+          <w:rFonts w:ascii="Verdana" w:hAnsi="Verdana"/>
+        </w:rPr>
+        <w:t xml:space="preserve"> statusy”.</w:t>
+      </w:r>
     </w:p>
     <w:p>
       <w:pPr>
@@ -3306,6 +3469,40 @@
         <w:rPr>
           <w:rFonts w:ascii="Verdana" w:hAnsi="Verdana"/>
         </w:rPr>
+        <w:t>Poprawiono wyświetlanie kanałów zgodnie z kolejnością zdefiniowaną w panelu administracyjnym.</w:t>
+      </w:r>
+    </w:p>
+    <w:p>
+      <w:pPr>
+        <w:pStyle w:val="Nagwek2"/>
+        <w:rPr>
+          <w:rFonts w:ascii="Verdana" w:hAnsi="Verdana"/>
+        </w:rPr>
+      </w:pPr>
+      <w:bookmarkStart w:id="9" w:name="_Toc13167531"/>
+      <w:r>
+        <w:rPr>
+          <w:rFonts w:ascii="Verdana" w:hAnsi="Verdana"/>
+        </w:rPr>
+        <w:t>Wersja 1.6.0</w:t>
+      </w:r>
+      <w:bookmarkEnd w:id="9"/>
+    </w:p>
+    <w:p>
+      <w:pPr>
+        <w:pStyle w:val="Akapitzlist"/>
+        <w:numPr>
+          <w:ilvl w:val="0"/>
+          <w:numId w:val="7"/>
+        </w:numPr>
+        <w:rPr>
+          <w:rFonts w:ascii="Verdana" w:hAnsi="Verdana"/>
+        </w:rPr>
+      </w:pPr>
+      <w:r>
+        <w:rPr>
+          <w:rFonts w:ascii="Verdana" w:hAnsi="Verdana"/>
+        </w:rPr>
         <w:t>Dodano obsługę walut – USD, EUR, GBP</w:t>
       </w:r>
       <w:r>
@@ -3328,7 +3525,7 @@
           <w:rFonts w:ascii="Verdana" w:hAnsi="Verdana"/>
         </w:rPr>
       </w:pPr>
-      <w:bookmarkStart w:id="8" w:name="_Toc7979646"/>
+      <w:bookmarkStart w:id="10" w:name="_Toc13167532"/>
       <w:r>
         <w:rPr>
           <w:rFonts w:ascii="Verdana" w:hAnsi="Verdana"/>
@@ -3336,7 +3533,7 @@
         <w:lastRenderedPageBreak/>
         <w:t>Instalacja</w:t>
       </w:r>
-      <w:bookmarkEnd w:id="8"/>
+      <w:bookmarkEnd w:id="10"/>
     </w:p>
     <w:p>
       <w:pPr>
@@ -3383,9 +3580,9 @@
           <w:rFonts w:ascii="Verdana" w:hAnsi="Verdana"/>
         </w:rPr>
       </w:pPr>
-      <w:bookmarkStart w:id="9" w:name="_Instalacja_modułu_z"/>
-      <w:bookmarkStart w:id="10" w:name="_Toc7979647"/>
-      <w:bookmarkEnd w:id="9"/>
+      <w:bookmarkStart w:id="11" w:name="_Instalacja_modułu_z"/>
+      <w:bookmarkStart w:id="12" w:name="_Toc13167533"/>
+      <w:bookmarkEnd w:id="11"/>
       <w:r>
         <w:rPr>
           <w:rFonts w:ascii="Verdana" w:hAnsi="Verdana"/>
@@ -3423,7 +3620,7 @@
         </w:rPr>
         <w:t>tgz</w:t>
       </w:r>
-      <w:bookmarkEnd w:id="10"/>
+      <w:bookmarkEnd w:id="12"/>
       <w:proofErr w:type="spellEnd"/>
     </w:p>
     <w:p>
@@ -4086,9 +4283,9 @@
           <w:rFonts w:ascii="Verdana" w:hAnsi="Verdana"/>
         </w:rPr>
       </w:pPr>
-      <w:bookmarkStart w:id="11" w:name="_Ręczna_instalacja_modułu"/>
-      <w:bookmarkStart w:id="12" w:name="_Toc7979648"/>
-      <w:bookmarkEnd w:id="11"/>
+      <w:bookmarkStart w:id="13" w:name="_Ręczna_instalacja_modułu"/>
+      <w:bookmarkStart w:id="14" w:name="_Toc13167534"/>
+      <w:bookmarkEnd w:id="13"/>
       <w:r>
         <w:rPr>
           <w:rFonts w:ascii="Verdana" w:hAnsi="Verdana"/>
@@ -4096,7 +4293,7 @@
         <w:lastRenderedPageBreak/>
         <w:t>Ręczna instalacja modułu</w:t>
       </w:r>
-      <w:bookmarkEnd w:id="12"/>
+      <w:bookmarkEnd w:id="14"/>
     </w:p>
     <w:p>
       <w:pPr>
@@ -4372,9 +4569,9 @@
           <w:rFonts w:ascii="Verdana" w:hAnsi="Verdana"/>
         </w:rPr>
       </w:pPr>
-      <w:bookmarkStart w:id="13" w:name="_Konfiguracja"/>
-      <w:bookmarkStart w:id="14" w:name="_Toc7979649"/>
-      <w:bookmarkEnd w:id="13"/>
+      <w:bookmarkStart w:id="15" w:name="_Konfiguracja"/>
+      <w:bookmarkStart w:id="16" w:name="_Toc13167535"/>
+      <w:bookmarkEnd w:id="15"/>
       <w:r>
         <w:rPr>
           <w:rFonts w:ascii="Verdana" w:hAnsi="Verdana"/>
@@ -4382,7 +4579,7 @@
         <w:lastRenderedPageBreak/>
         <w:t>Konfiguracja</w:t>
       </w:r>
-      <w:bookmarkEnd w:id="14"/>
+      <w:bookmarkEnd w:id="16"/>
     </w:p>
     <w:p>
       <w:pPr>
@@ -4536,16 +4733,16 @@
           <w:rFonts w:ascii="Verdana" w:hAnsi="Verdana"/>
         </w:rPr>
       </w:pPr>
-      <w:bookmarkStart w:id="15" w:name="_Podstawowa_konfiguracja_modułu"/>
-      <w:bookmarkStart w:id="16" w:name="_Toc7979650"/>
-      <w:bookmarkEnd w:id="15"/>
+      <w:bookmarkStart w:id="17" w:name="_Podstawowa_konfiguracja_modułu"/>
+      <w:bookmarkStart w:id="18" w:name="_Toc13167536"/>
+      <w:bookmarkEnd w:id="17"/>
       <w:r>
         <w:rPr>
           <w:rFonts w:ascii="Verdana" w:hAnsi="Verdana"/>
         </w:rPr>
         <w:t>Podstawowa konfiguracja modułu</w:t>
       </w:r>
-      <w:bookmarkEnd w:id="16"/>
+      <w:bookmarkEnd w:id="18"/>
     </w:p>
     <w:p>
       <w:pPr>
@@ -5058,14 +5255,14 @@
           <w:rFonts w:ascii="Verdana" w:hAnsi="Verdana"/>
         </w:rPr>
       </w:pPr>
-      <w:bookmarkStart w:id="17" w:name="_Toc7979651"/>
+      <w:bookmarkStart w:id="19" w:name="_Toc13167537"/>
       <w:r>
         <w:rPr>
           <w:rFonts w:ascii="Verdana" w:hAnsi="Verdana"/>
         </w:rPr>
         <w:t>Wyświetlanie kanałów płatności na stronie sklepu</w:t>
       </w:r>
-      <w:bookmarkEnd w:id="17"/>
+      <w:bookmarkEnd w:id="19"/>
     </w:p>
     <w:p>
       <w:pPr>
@@ -5307,7 +5504,7 @@
           <w:rFonts w:ascii="Verdana" w:hAnsi="Verdana"/>
         </w:rPr>
       </w:pPr>
-      <w:bookmarkStart w:id="18" w:name="_Toc7979652"/>
+      <w:bookmarkStart w:id="20" w:name="_Toc13167538"/>
       <w:proofErr w:type="spellStart"/>
       <w:r>
         <w:rPr>
@@ -5315,7 +5512,7 @@
         </w:rPr>
         <w:t>Przedtransakcja</w:t>
       </w:r>
-      <w:bookmarkEnd w:id="18"/>
+      <w:bookmarkEnd w:id="20"/>
       <w:proofErr w:type="spellEnd"/>
     </w:p>
     <w:p>
@@ -5419,7 +5616,7 @@
           <w:rFonts w:ascii="Verdana" w:hAnsi="Verdana"/>
         </w:rPr>
       </w:pPr>
-      <w:bookmarkStart w:id="19" w:name="_Toc7979653"/>
+      <w:bookmarkStart w:id="21" w:name="_Toc13167539"/>
       <w:r>
         <w:rPr>
           <w:rStyle w:val="Nagwek3Znak"/>
@@ -5427,7 +5624,7 @@
         </w:rPr>
         <w:t>Aktywacja</w:t>
       </w:r>
-      <w:bookmarkEnd w:id="19"/>
+      <w:bookmarkEnd w:id="21"/>
       <w:r>
         <w:rPr>
           <w:rFonts w:ascii="Verdana" w:hAnsi="Verdana"/>
@@ -5596,7 +5793,7 @@
           <w:b/>
         </w:rPr>
       </w:pPr>
-      <w:bookmarkStart w:id="20" w:name="_Toc7979654"/>
+      <w:bookmarkStart w:id="22" w:name="_Toc13167540"/>
       <w:r>
         <w:rPr>
           <w:rFonts w:ascii="Verdana" w:hAnsi="Verdana"/>
@@ -5604,7 +5801,7 @@
         <w:lastRenderedPageBreak/>
         <w:t>Kanały płatności</w:t>
       </w:r>
-      <w:bookmarkEnd w:id="20"/>
+      <w:bookmarkEnd w:id="22"/>
     </w:p>
     <w:p>
       <w:pPr>
@@ -5696,14 +5893,14 @@
           <w:rFonts w:ascii="Verdana" w:hAnsi="Verdana"/>
         </w:rPr>
       </w:pPr>
-      <w:bookmarkStart w:id="21" w:name="_Toc7979655"/>
+      <w:bookmarkStart w:id="23" w:name="_Toc13167541"/>
       <w:r>
         <w:rPr>
           <w:rFonts w:ascii="Verdana" w:hAnsi="Verdana"/>
         </w:rPr>
         <w:t>Odświeżenie listy kanałów płatności</w:t>
       </w:r>
-      <w:bookmarkEnd w:id="21"/>
+      <w:bookmarkEnd w:id="23"/>
     </w:p>
     <w:p>
       <w:pPr>
@@ -5903,7 +6100,7 @@
           <w:b/>
         </w:rPr>
       </w:pPr>
-      <w:bookmarkStart w:id="22" w:name="_Toc7979656"/>
+      <w:bookmarkStart w:id="24" w:name="_Toc13167542"/>
       <w:r>
         <w:rPr>
           <w:rFonts w:ascii="Verdana" w:hAnsi="Verdana"/>
@@ -5916,7 +6113,7 @@
         </w:rPr>
         <w:t xml:space="preserve"> kanału płatności</w:t>
       </w:r>
-      <w:bookmarkEnd w:id="22"/>
+      <w:bookmarkEnd w:id="24"/>
     </w:p>
     <w:p>
       <w:pPr>
@@ -6682,27 +6879,55 @@
           <w:numId w:val="27"/>
         </w:numPr>
         <w:rPr>
-          <w:rFonts w:ascii="Verdana" w:hAnsi="Verdana"/>
-        </w:rPr>
-      </w:pPr>
-      <w:r>
-        <w:rPr>
-          <w:rFonts w:ascii="Verdana" w:hAnsi="Verdana"/>
-        </w:rPr>
-        <w:t xml:space="preserve">(informacyjnie) </w:t>
-      </w:r>
-      <w:r>
-        <w:rPr>
-          <w:rFonts w:ascii="Verdana" w:hAnsi="Verdana"/>
-          <w:b/>
-        </w:rPr>
-        <w:t>URL do logo [Gateway Logo URL]</w:t>
-      </w:r>
-      <w:r>
-        <w:rPr>
-          <w:rFonts w:ascii="Verdana" w:hAnsi="Verdana"/>
-        </w:rPr>
-        <w:t xml:space="preserve"> – adres do logo kanału,</w:t>
+          <w:rFonts w:ascii="Verdana" w:hAnsi="Verdana" w:cs="Calibri"/>
+        </w:rPr>
+      </w:pPr>
+      <w:r>
+        <w:rPr>
+          <w:rFonts w:ascii="Verdana" w:hAnsi="Verdana" w:cs="Calibri"/>
+          <w:b/>
+        </w:rPr>
+        <w:t>Kolejność [Sort Order]</w:t>
+      </w:r>
+      <w:r>
+        <w:rPr>
+          <w:rFonts w:ascii="Verdana" w:hAnsi="Verdana" w:cs="Calibri"/>
+        </w:rPr>
+        <w:t xml:space="preserve"> – Kolejność sortowania na liście kanałów</w:t>
+      </w:r>
+      <w:r>
+        <w:rPr>
+          <w:rFonts w:ascii="Verdana" w:hAnsi="Verdana" w:cs="Calibri"/>
+        </w:rPr>
+        <w:t>, gdzie:</w:t>
+      </w:r>
+      <w:r>
+        <w:rPr>
+          <w:rFonts w:ascii="Verdana" w:hAnsi="Verdana" w:cs="Calibri"/>
+        </w:rPr>
+        <w:br/>
+        <w:t>1 – pierwsza pozycja na liście,</w:t>
+      </w:r>
+      <w:r>
+        <w:rPr>
+          <w:rFonts w:ascii="Verdana" w:hAnsi="Verdana" w:cs="Calibri"/>
+        </w:rPr>
+        <w:br/>
+        <w:t>2 – druga pozycja na liście,</w:t>
+      </w:r>
+      <w:r>
+        <w:rPr>
+          <w:rFonts w:ascii="Verdana" w:hAnsi="Verdana" w:cs="Calibri"/>
+        </w:rPr>
+        <w:br/>
+        <w:t>...</w:t>
+      </w:r>
+      <w:r>
+        <w:rPr>
+          <w:rFonts w:ascii="Verdana" w:hAnsi="Verdana" w:cs="Calibri"/>
+        </w:rPr>
+        <w:br/>
+        <w:t>0 – ostatnia pozycja na liście.</w:t>
       </w:r>
     </w:p>
     <w:p>
@@ -6719,47 +6944,27 @@
       <w:r>
         <w:rPr>
           <w:rFonts w:ascii="Verdana" w:hAnsi="Verdana"/>
-          <w:b/>
-        </w:rPr>
-        <w:t>Użyj własnego logo [</w:t>
-      </w:r>
-      <w:proofErr w:type="spellStart"/>
-      <w:r>
-        <w:rPr>
-          <w:rFonts w:ascii="Verdana" w:hAnsi="Verdana"/>
-          <w:b/>
-        </w:rPr>
-        <w:t>Use</w:t>
-      </w:r>
-      <w:proofErr w:type="spellEnd"/>
-      <w:r>
-        <w:rPr>
-          <w:rFonts w:ascii="Verdana" w:hAnsi="Verdana"/>
-          <w:b/>
         </w:rPr>
         <w:t xml:space="preserve"> </w:t>
       </w:r>
-      <w:proofErr w:type="spellStart"/>
-      <w:r>
-        <w:rPr>
-          <w:rFonts w:ascii="Verdana" w:hAnsi="Verdana"/>
-          <w:b/>
-        </w:rPr>
-        <w:t>Own</w:t>
-      </w:r>
-      <w:proofErr w:type="spellEnd"/>
-      <w:r>
-        <w:rPr>
-          <w:rFonts w:ascii="Verdana" w:hAnsi="Verdana"/>
-          <w:b/>
-        </w:rPr>
-        <w:t xml:space="preserve"> Logo]</w:t>
-      </w:r>
-      <w:r>
-        <w:rPr>
-          <w:rFonts w:ascii="Verdana" w:hAnsi="Verdana"/>
-        </w:rPr>
-        <w:t xml:space="preserve"> – umożliwia wybranie własnego logo dla kanału,</w:t>
+      <w:r>
+        <w:rPr>
+          <w:rFonts w:ascii="Verdana" w:hAnsi="Verdana"/>
+        </w:rPr>
+        <w:t xml:space="preserve">(informacyjnie) </w:t>
+      </w:r>
+      <w:r>
+        <w:rPr>
+          <w:rFonts w:ascii="Verdana" w:hAnsi="Verdana"/>
+          <w:b/>
+        </w:rPr>
+        <w:t>URL do logo [Gateway Logo URL]</w:t>
+      </w:r>
+      <w:r>
+        <w:rPr>
+          <w:rFonts w:ascii="Verdana" w:hAnsi="Verdana"/>
+        </w:rPr>
+        <w:t xml:space="preserve"> – adres do logo kanału,</w:t>
       </w:r>
     </w:p>
     <w:p>
@@ -6778,7 +6983,7 @@
           <w:rFonts w:ascii="Verdana" w:hAnsi="Verdana"/>
           <w:b/>
         </w:rPr>
-        <w:t xml:space="preserve">Ścieżka do logo [Gateway Logo </w:t>
+        <w:t>Użyj własnego logo [</w:t>
       </w:r>
       <w:proofErr w:type="spellStart"/>
       <w:r>
@@ -6786,7 +6991,7 @@
           <w:rFonts w:ascii="Verdana" w:hAnsi="Verdana"/>
           <w:b/>
         </w:rPr>
-        <w:t>Path</w:t>
+        <w:t>Use</w:t>
       </w:r>
       <w:proofErr w:type="spellEnd"/>
       <w:r>
@@ -6794,45 +6999,29 @@
           <w:rFonts w:ascii="Verdana" w:hAnsi="Verdana"/>
           <w:b/>
         </w:rPr>
-        <w:t>]</w:t>
-      </w:r>
-      <w:r>
-        <w:rPr>
-          <w:rFonts w:ascii="Verdana" w:hAnsi="Verdana"/>
-        </w:rPr>
-        <w:t xml:space="preserve"> – </w:t>
-      </w:r>
-      <w:r>
-        <w:rPr>
-          <w:rFonts w:ascii="Verdana" w:hAnsi="Verdana"/>
-        </w:rPr>
-        <w:t xml:space="preserve">umożliwia dodanie własnego </w:t>
+        <w:t xml:space="preserve"> </w:t>
       </w:r>
       <w:proofErr w:type="spellStart"/>
       <w:r>
         <w:rPr>
           <w:rFonts w:ascii="Verdana" w:hAnsi="Verdana"/>
-        </w:rPr>
-        <w:t>loga</w:t>
+          <w:b/>
+        </w:rPr>
+        <w:t>Own</w:t>
       </w:r>
       <w:proofErr w:type="spellEnd"/>
       <w:r>
         <w:rPr>
           <w:rFonts w:ascii="Verdana" w:hAnsi="Verdana"/>
-        </w:rPr>
-        <w:t xml:space="preserve"> kanału w formacie</w:t>
-      </w:r>
-      <w:r>
-        <w:rPr>
-          <w:rFonts w:ascii="Verdana" w:hAnsi="Verdana"/>
-        </w:rPr>
-        <w:t xml:space="preserve"> .jpg,.png,</w:t>
-      </w:r>
-      <w:r>
-        <w:rPr>
-          <w:rFonts w:ascii="Verdana" w:hAnsi="Verdana"/>
-        </w:rPr>
-        <w:t>.gif</w:t>
+          <w:b/>
+        </w:rPr>
+        <w:t xml:space="preserve"> Logo]</w:t>
+      </w:r>
+      <w:r>
+        <w:rPr>
+          <w:rFonts w:ascii="Verdana" w:hAnsi="Verdana"/>
+        </w:rPr>
+        <w:t xml:space="preserve"> – umożliwia wybranie własnego logo dla kanału,</w:t>
       </w:r>
     </w:p>
     <w:p>
@@ -6849,6 +7038,79 @@
       <w:r>
         <w:rPr>
           <w:rFonts w:ascii="Verdana" w:hAnsi="Verdana"/>
+          <w:b/>
+        </w:rPr>
+        <w:t xml:space="preserve">Ścieżka do logo [Gateway Logo </w:t>
+      </w:r>
+      <w:proofErr w:type="spellStart"/>
+      <w:r>
+        <w:rPr>
+          <w:rFonts w:ascii="Verdana" w:hAnsi="Verdana"/>
+          <w:b/>
+        </w:rPr>
+        <w:t>Path</w:t>
+      </w:r>
+      <w:proofErr w:type="spellEnd"/>
+      <w:r>
+        <w:rPr>
+          <w:rFonts w:ascii="Verdana" w:hAnsi="Verdana"/>
+          <w:b/>
+        </w:rPr>
+        <w:t>]</w:t>
+      </w:r>
+      <w:r>
+        <w:rPr>
+          <w:rFonts w:ascii="Verdana" w:hAnsi="Verdana"/>
+        </w:rPr>
+        <w:t xml:space="preserve"> – </w:t>
+      </w:r>
+      <w:r>
+        <w:rPr>
+          <w:rFonts w:ascii="Verdana" w:hAnsi="Verdana"/>
+        </w:rPr>
+        <w:t xml:space="preserve">umożliwia dodanie własnego </w:t>
+      </w:r>
+      <w:proofErr w:type="spellStart"/>
+      <w:r>
+        <w:rPr>
+          <w:rFonts w:ascii="Verdana" w:hAnsi="Verdana"/>
+        </w:rPr>
+        <w:t>loga</w:t>
+      </w:r>
+      <w:proofErr w:type="spellEnd"/>
+      <w:r>
+        <w:rPr>
+          <w:rFonts w:ascii="Verdana" w:hAnsi="Verdana"/>
+        </w:rPr>
+        <w:t xml:space="preserve"> kanału w formacie</w:t>
+      </w:r>
+      <w:r>
+        <w:rPr>
+          <w:rFonts w:ascii="Verdana" w:hAnsi="Verdana"/>
+        </w:rPr>
+        <w:t xml:space="preserve"> .jpg,.png,</w:t>
+      </w:r>
+      <w:r>
+        <w:rPr>
+          <w:rFonts w:ascii="Verdana" w:hAnsi="Verdana"/>
+        </w:rPr>
+        <w:t>.gif</w:t>
+      </w:r>
+    </w:p>
+    <w:p>
+      <w:pPr>
+        <w:pStyle w:val="Akapitzlist"/>
+        <w:numPr>
+          <w:ilvl w:val="1"/>
+          <w:numId w:val="27"/>
+        </w:numPr>
+        <w:rPr>
+          <w:rFonts w:ascii="Verdana" w:hAnsi="Verdana"/>
+        </w:rPr>
+      </w:pPr>
+      <w:r>
+        <w:rPr>
+          <w:rFonts w:ascii="Verdana" w:hAnsi="Verdana"/>
         </w:rPr>
         <w:t xml:space="preserve">(informacyjnie) </w:t>
       </w:r>
@@ -6905,7 +7167,7 @@
           <w:rFonts w:ascii="Verdana" w:hAnsi="Verdana"/>
         </w:rPr>
       </w:pPr>
-      <w:bookmarkStart w:id="23" w:name="_Toc7979657"/>
+      <w:bookmarkStart w:id="25" w:name="_Toc13167543"/>
       <w:r>
         <w:rPr>
           <w:rFonts w:ascii="Verdana" w:hAnsi="Verdana"/>
@@ -6920,7 +7182,7 @@
         </w:rPr>
         <w:t>iframe</w:t>
       </w:r>
-      <w:bookmarkEnd w:id="23"/>
+      <w:bookmarkEnd w:id="25"/>
       <w:proofErr w:type="spellEnd"/>
     </w:p>
     <w:p>
@@ -7021,14 +7283,14 @@
           <w:rFonts w:ascii="Verdana" w:hAnsi="Verdana"/>
         </w:rPr>
       </w:pPr>
-      <w:bookmarkStart w:id="24" w:name="_Toc7979658"/>
+      <w:bookmarkStart w:id="26" w:name="_Toc13167544"/>
       <w:r>
         <w:rPr>
           <w:rFonts w:ascii="Verdana" w:hAnsi="Verdana"/>
         </w:rPr>
         <w:t>Aktywacja</w:t>
       </w:r>
-      <w:bookmarkEnd w:id="24"/>
+      <w:bookmarkEnd w:id="26"/>
     </w:p>
     <w:p>
       <w:pPr>
@@ -7207,14 +7469,14 @@
           <w:rFonts w:ascii="Verdana" w:hAnsi="Verdana"/>
         </w:rPr>
       </w:pPr>
-      <w:bookmarkStart w:id="25" w:name="_Toc7979659"/>
+      <w:bookmarkStart w:id="27" w:name="_Toc13167545"/>
       <w:r>
         <w:rPr>
           <w:rFonts w:ascii="Verdana" w:hAnsi="Verdana"/>
         </w:rPr>
         <w:t>Płatności automatyczne</w:t>
       </w:r>
-      <w:bookmarkEnd w:id="25"/>
+      <w:bookmarkEnd w:id="27"/>
     </w:p>
     <w:p>
       <w:pPr>
@@ -7362,14 +7624,14 @@
           <w:rFonts w:ascii="Verdana" w:hAnsi="Verdana"/>
         </w:rPr>
       </w:pPr>
-      <w:bookmarkStart w:id="26" w:name="_Toc7979660"/>
+      <w:bookmarkStart w:id="28" w:name="_Toc13167546"/>
       <w:r>
         <w:rPr>
           <w:rFonts w:ascii="Verdana" w:hAnsi="Verdana"/>
         </w:rPr>
         <w:t>Aktywacja</w:t>
       </w:r>
-      <w:bookmarkEnd w:id="26"/>
+      <w:bookmarkEnd w:id="28"/>
     </w:p>
     <w:p>
       <w:pPr>
@@ -7537,14 +7799,14 @@
           <w:rFonts w:ascii="Verdana" w:hAnsi="Verdana"/>
         </w:rPr>
       </w:pPr>
-      <w:bookmarkStart w:id="27" w:name="_Toc7979661"/>
+      <w:bookmarkStart w:id="29" w:name="_Toc13167547"/>
       <w:r>
         <w:rPr>
           <w:rFonts w:ascii="Verdana" w:hAnsi="Verdana"/>
         </w:rPr>
         <w:t>Zarządzanie kartami</w:t>
       </w:r>
-      <w:bookmarkEnd w:id="27"/>
+      <w:bookmarkEnd w:id="29"/>
     </w:p>
     <w:p>
       <w:pPr>
@@ -7899,7 +8161,7 @@
           <w:rFonts w:ascii="Verdana" w:hAnsi="Verdana"/>
         </w:rPr>
       </w:pPr>
-      <w:bookmarkStart w:id="28" w:name="_Toc7979662"/>
+      <w:bookmarkStart w:id="30" w:name="_Toc13167548"/>
       <w:r>
         <w:rPr>
           <w:rFonts w:ascii="Verdana" w:hAnsi="Verdana"/>
@@ -7907,7 +8169,7 @@
         <w:lastRenderedPageBreak/>
         <w:t>Aktualizacja</w:t>
       </w:r>
-      <w:bookmarkEnd w:id="28"/>
+      <w:bookmarkEnd w:id="30"/>
     </w:p>
     <w:p>
       <w:pPr>
@@ -7957,7 +8219,7 @@
           <w:rFonts w:ascii="Verdana" w:hAnsi="Verdana"/>
         </w:rPr>
       </w:pPr>
-      <w:bookmarkStart w:id="29" w:name="_Toc7979663"/>
+      <w:bookmarkStart w:id="31" w:name="_Toc13167549"/>
       <w:r>
         <w:rPr>
           <w:rFonts w:ascii="Verdana" w:hAnsi="Verdana"/>
@@ -7971,7 +8233,7 @@
         </w:rPr>
         <w:t>tgz</w:t>
       </w:r>
-      <w:bookmarkEnd w:id="29"/>
+      <w:bookmarkEnd w:id="31"/>
       <w:proofErr w:type="spellEnd"/>
     </w:p>
     <w:p>
@@ -8023,14 +8285,14 @@
           <w:rFonts w:ascii="Verdana" w:hAnsi="Verdana"/>
         </w:rPr>
       </w:pPr>
-      <w:bookmarkStart w:id="30" w:name="_Toc7979664"/>
+      <w:bookmarkStart w:id="32" w:name="_Toc13167550"/>
       <w:r>
         <w:rPr>
           <w:rFonts w:ascii="Verdana" w:hAnsi="Verdana"/>
         </w:rPr>
         <w:t>Ręczna aktualizacja modułu</w:t>
       </w:r>
-      <w:bookmarkEnd w:id="30"/>
+      <w:bookmarkEnd w:id="32"/>
     </w:p>
     <w:p>
       <w:pPr>
@@ -8060,14 +8322,14 @@
           <w:rFonts w:ascii="Verdana" w:hAnsi="Verdana"/>
         </w:rPr>
       </w:pPr>
-      <w:bookmarkStart w:id="31" w:name="_Toc7979665"/>
+      <w:bookmarkStart w:id="33" w:name="_Toc13167551"/>
       <w:r>
         <w:rPr>
           <w:rFonts w:ascii="Verdana" w:hAnsi="Verdana"/>
         </w:rPr>
         <w:t>Dezinstalacja</w:t>
       </w:r>
-      <w:bookmarkEnd w:id="31"/>
+      <w:bookmarkEnd w:id="33"/>
     </w:p>
     <w:p>
       <w:pPr>
@@ -8076,9 +8338,9 @@
           <w:rFonts w:ascii="Verdana" w:hAnsi="Verdana"/>
         </w:rPr>
       </w:pPr>
-      <w:bookmarkStart w:id="32" w:name="_W_przypadku_instalacji"/>
-      <w:bookmarkStart w:id="33" w:name="_Toc7979666"/>
-      <w:bookmarkEnd w:id="32"/>
+      <w:bookmarkStart w:id="34" w:name="_W_przypadku_instalacji"/>
+      <w:bookmarkStart w:id="35" w:name="_Toc13167552"/>
+      <w:bookmarkEnd w:id="34"/>
       <w:r>
         <w:rPr>
           <w:rFonts w:ascii="Verdana" w:hAnsi="Verdana"/>
@@ -8092,7 +8354,7 @@
         </w:rPr>
         <w:t>tgz</w:t>
       </w:r>
-      <w:bookmarkEnd w:id="33"/>
+      <w:bookmarkEnd w:id="35"/>
       <w:proofErr w:type="spellEnd"/>
     </w:p>
     <w:p>
@@ -8729,14 +8991,14 @@
           <w:rFonts w:ascii="Verdana" w:hAnsi="Verdana"/>
         </w:rPr>
       </w:pPr>
-      <w:bookmarkStart w:id="34" w:name="_Toc7979667"/>
+      <w:bookmarkStart w:id="36" w:name="_Toc13167553"/>
       <w:r>
         <w:rPr>
           <w:rFonts w:ascii="Verdana" w:hAnsi="Verdana"/>
         </w:rPr>
         <w:t>W przypadku ręcznej instalacji modułu</w:t>
       </w:r>
-      <w:bookmarkEnd w:id="34"/>
+      <w:bookmarkEnd w:id="36"/>
     </w:p>
     <w:p>
       <w:pPr>
@@ -11360,6 +11622,95 @@
     </w:lvl>
   </w:abstractNum>
   <w:abstractNum w:abstractNumId="17" w15:restartNumberingAfterBreak="0">
+    <w:nsid w:val="39911D60"/>
+    <w:multiLevelType w:val="hybridMultilevel"/>
+    <w:tmpl w:val="B09E0EBA"/>
+    <w:lvl w:ilvl="0" w:tplc="0415000F">
+      <w:start w:val="1"/>
+      <w:numFmt w:val="decimal"/>
+      <w:lvlText w:val="%1."/>
+      <w:lvlJc w:val="left"/>
+      <w:pPr>
+        <w:ind w:left="720" w:hanging="360"/>
+      </w:pPr>
+      <w:rPr>
+        <w:rFonts w:hint="default"/>
+      </w:rPr>
+    </w:lvl>
+    <w:lvl w:ilvl="1" w:tplc="04150019">
+      <w:start w:val="1"/>
+      <w:numFmt w:val="lowerLetter"/>
+      <w:lvlText w:val="%2."/>
+      <w:lvlJc w:val="left"/>
+      <w:pPr>
+        <w:ind w:left="1440" w:hanging="360"/>
+      </w:pPr>
+    </w:lvl>
+    <w:lvl w:ilvl="2" w:tplc="0415001B" w:tentative="1">
+      <w:start w:val="1"/>
+      <w:numFmt w:val="lowerRoman"/>
+      <w:lvlText w:val="%3."/>
+      <w:lvlJc w:val="right"/>
+      <w:pPr>
+        <w:ind w:left="2160" w:hanging="180"/>
+      </w:pPr>
+    </w:lvl>
+    <w:lvl w:ilvl="3" w:tplc="0415000F" w:tentative="1">
+      <w:start w:val="1"/>
+      <w:numFmt w:val="decimal"/>
+      <w:lvlText w:val="%4."/>
+      <w:lvlJc w:val="left"/>
+      <w:pPr>
+        <w:ind w:left="2880" w:hanging="360"/>
+      </w:pPr>
+    </w:lvl>
+    <w:lvl w:ilvl="4" w:tplc="04150019" w:tentative="1">
+      <w:start w:val="1"/>
+      <w:numFmt w:val="lowerLetter"/>
+      <w:lvlText w:val="%5."/>
+      <w:lvlJc w:val="left"/>
+      <w:pPr>
+        <w:ind w:left="3600" w:hanging="360"/>
+      </w:pPr>
+    </w:lvl>
+    <w:lvl w:ilvl="5" w:tplc="0415001B" w:tentative="1">
+      <w:start w:val="1"/>
+      <w:numFmt w:val="lowerRoman"/>
+      <w:lvlText w:val="%6."/>
+      <w:lvlJc w:val="right"/>
+      <w:pPr>
+        <w:ind w:left="4320" w:hanging="180"/>
+      </w:pPr>
+    </w:lvl>
+    <w:lvl w:ilvl="6" w:tplc="0415000F" w:tentative="1">
+      <w:start w:val="1"/>
+      <w:numFmt w:val="decimal"/>
+      <w:lvlText w:val="%7."/>
+      <w:lvlJc w:val="left"/>
+      <w:pPr>
+        <w:ind w:left="5040" w:hanging="360"/>
+      </w:pPr>
+    </w:lvl>
+    <w:lvl w:ilvl="7" w:tplc="04150019" w:tentative="1">
+      <w:start w:val="1"/>
+      <w:numFmt w:val="lowerLetter"/>
+      <w:lvlText w:val="%8."/>
+      <w:lvlJc w:val="left"/>
+      <w:pPr>
+        <w:ind w:left="5760" w:hanging="360"/>
+      </w:pPr>
+    </w:lvl>
+    <w:lvl w:ilvl="8" w:tplc="0415001B" w:tentative="1">
+      <w:start w:val="1"/>
+      <w:numFmt w:val="lowerRoman"/>
+      <w:lvlText w:val="%9."/>
+      <w:lvlJc w:val="right"/>
+      <w:pPr>
+        <w:ind w:left="6480" w:hanging="180"/>
+      </w:pPr>
+    </w:lvl>
+  </w:abstractNum>
+  <w:abstractNum w:abstractNumId="18" w15:restartNumberingAfterBreak="0">
     <w:nsid w:val="3FF145DB"/>
     <w:multiLevelType w:val="hybridMultilevel"/>
     <w:tmpl w:val="282688AC"/>
@@ -11448,7 +11799,7 @@
       </w:pPr>
     </w:lvl>
   </w:abstractNum>
-  <w:abstractNum w:abstractNumId="18" w15:restartNumberingAfterBreak="0">
+  <w:abstractNum w:abstractNumId="19" w15:restartNumberingAfterBreak="0">
     <w:nsid w:val="40C03612"/>
     <w:multiLevelType w:val="hybridMultilevel"/>
     <w:tmpl w:val="0E82CCFA"/>
@@ -11561,7 +11912,7 @@
       </w:rPr>
     </w:lvl>
   </w:abstractNum>
-  <w:abstractNum w:abstractNumId="19" w15:restartNumberingAfterBreak="0">
+  <w:abstractNum w:abstractNumId="20" w15:restartNumberingAfterBreak="0">
     <w:nsid w:val="41B73C12"/>
     <w:multiLevelType w:val="hybridMultilevel"/>
     <w:tmpl w:val="7A627DC4"/>
@@ -11653,7 +12004,7 @@
       </w:pPr>
     </w:lvl>
   </w:abstractNum>
-  <w:abstractNum w:abstractNumId="20" w15:restartNumberingAfterBreak="0">
+  <w:abstractNum w:abstractNumId="21" w15:restartNumberingAfterBreak="0">
     <w:nsid w:val="42AA329A"/>
     <w:multiLevelType w:val="multilevel"/>
     <w:tmpl w:val="DE54CE50"/>
@@ -11802,7 +12153,7 @@
       </w:rPr>
     </w:lvl>
   </w:abstractNum>
-  <w:abstractNum w:abstractNumId="21" w15:restartNumberingAfterBreak="0">
+  <w:abstractNum w:abstractNumId="22" w15:restartNumberingAfterBreak="0">
     <w:nsid w:val="43526C16"/>
     <w:multiLevelType w:val="hybridMultilevel"/>
     <w:tmpl w:val="A1360E4C"/>
@@ -11891,7 +12242,7 @@
       </w:pPr>
     </w:lvl>
   </w:abstractNum>
-  <w:abstractNum w:abstractNumId="22" w15:restartNumberingAfterBreak="0">
+  <w:abstractNum w:abstractNumId="23" w15:restartNumberingAfterBreak="0">
     <w:nsid w:val="468F14B9"/>
     <w:multiLevelType w:val="hybridMultilevel"/>
     <w:tmpl w:val="6660059A"/>
@@ -11980,7 +12331,7 @@
       </w:pPr>
     </w:lvl>
   </w:abstractNum>
-  <w:abstractNum w:abstractNumId="23" w15:restartNumberingAfterBreak="0">
+  <w:abstractNum w:abstractNumId="24" w15:restartNumberingAfterBreak="0">
     <w:nsid w:val="48FE06E2"/>
     <w:multiLevelType w:val="hybridMultilevel"/>
     <w:tmpl w:val="E8EEB380"/>
@@ -12069,7 +12420,7 @@
       </w:pPr>
     </w:lvl>
   </w:abstractNum>
-  <w:abstractNum w:abstractNumId="24" w15:restartNumberingAfterBreak="0">
+  <w:abstractNum w:abstractNumId="25" w15:restartNumberingAfterBreak="0">
     <w:nsid w:val="4E6D7405"/>
     <w:multiLevelType w:val="hybridMultilevel"/>
     <w:tmpl w:val="57585094"/>
@@ -12182,7 +12533,7 @@
       </w:rPr>
     </w:lvl>
   </w:abstractNum>
-  <w:abstractNum w:abstractNumId="25" w15:restartNumberingAfterBreak="0">
+  <w:abstractNum w:abstractNumId="26" w15:restartNumberingAfterBreak="0">
     <w:nsid w:val="51FA1D96"/>
     <w:multiLevelType w:val="hybridMultilevel"/>
     <w:tmpl w:val="96A488A8"/>
@@ -12274,7 +12625,7 @@
       </w:pPr>
     </w:lvl>
   </w:abstractNum>
-  <w:abstractNum w:abstractNumId="26" w15:restartNumberingAfterBreak="0">
+  <w:abstractNum w:abstractNumId="27" w15:restartNumberingAfterBreak="0">
     <w:nsid w:val="55AC752A"/>
     <w:multiLevelType w:val="hybridMultilevel"/>
     <w:tmpl w:val="518260F2"/>
@@ -12363,7 +12714,7 @@
       </w:pPr>
     </w:lvl>
   </w:abstractNum>
-  <w:abstractNum w:abstractNumId="27" w15:restartNumberingAfterBreak="0">
+  <w:abstractNum w:abstractNumId="28" w15:restartNumberingAfterBreak="0">
     <w:nsid w:val="5E180DF7"/>
     <w:multiLevelType w:val="hybridMultilevel"/>
     <w:tmpl w:val="BD5E56BA"/>
@@ -12452,7 +12803,7 @@
       </w:pPr>
     </w:lvl>
   </w:abstractNum>
-  <w:abstractNum w:abstractNumId="28" w15:restartNumberingAfterBreak="0">
+  <w:abstractNum w:abstractNumId="29" w15:restartNumberingAfterBreak="0">
     <w:nsid w:val="60420F76"/>
     <w:multiLevelType w:val="hybridMultilevel"/>
     <w:tmpl w:val="EBEA3510"/>
@@ -12541,7 +12892,7 @@
       </w:pPr>
     </w:lvl>
   </w:abstractNum>
-  <w:abstractNum w:abstractNumId="29" w15:restartNumberingAfterBreak="0">
+  <w:abstractNum w:abstractNumId="30" w15:restartNumberingAfterBreak="0">
     <w:nsid w:val="60AD26CD"/>
     <w:multiLevelType w:val="hybridMultilevel"/>
     <w:tmpl w:val="8CDC69E6"/>
@@ -12654,7 +13005,7 @@
       </w:rPr>
     </w:lvl>
   </w:abstractNum>
-  <w:abstractNum w:abstractNumId="30" w15:restartNumberingAfterBreak="0">
+  <w:abstractNum w:abstractNumId="31" w15:restartNumberingAfterBreak="0">
     <w:nsid w:val="6CFB287E"/>
     <w:multiLevelType w:val="hybridMultilevel"/>
     <w:tmpl w:val="B09E0EBA"/>
@@ -12743,7 +13094,7 @@
       </w:pPr>
     </w:lvl>
   </w:abstractNum>
-  <w:abstractNum w:abstractNumId="31" w15:restartNumberingAfterBreak="0">
+  <w:abstractNum w:abstractNumId="32" w15:restartNumberingAfterBreak="0">
     <w:nsid w:val="7156448B"/>
     <w:multiLevelType w:val="hybridMultilevel"/>
     <w:tmpl w:val="B4CCA498"/>
@@ -12832,7 +13183,7 @@
       </w:pPr>
     </w:lvl>
   </w:abstractNum>
-  <w:abstractNum w:abstractNumId="32" w15:restartNumberingAfterBreak="0">
+  <w:abstractNum w:abstractNumId="33" w15:restartNumberingAfterBreak="0">
     <w:nsid w:val="74E84AD6"/>
     <w:multiLevelType w:val="hybridMultilevel"/>
     <w:tmpl w:val="67B2A714"/>
@@ -12921,7 +13272,7 @@
       </w:pPr>
     </w:lvl>
   </w:abstractNum>
-  <w:abstractNum w:abstractNumId="33" w15:restartNumberingAfterBreak="0">
+  <w:abstractNum w:abstractNumId="34" w15:restartNumberingAfterBreak="0">
     <w:nsid w:val="7AC34FA0"/>
     <w:multiLevelType w:val="hybridMultilevel"/>
     <w:tmpl w:val="E94241D6"/>
@@ -13013,7 +13364,7 @@
       </w:pPr>
     </w:lvl>
   </w:abstractNum>
-  <w:abstractNum w:abstractNumId="34" w15:restartNumberingAfterBreak="0">
+  <w:abstractNum w:abstractNumId="35" w15:restartNumberingAfterBreak="0">
     <w:nsid w:val="7BDF680E"/>
     <w:multiLevelType w:val="hybridMultilevel"/>
     <w:tmpl w:val="4156F5C2"/>
@@ -13105,7 +13456,7 @@
       </w:pPr>
     </w:lvl>
   </w:abstractNum>
-  <w:abstractNum w:abstractNumId="35" w15:restartNumberingAfterBreak="0">
+  <w:abstractNum w:abstractNumId="36" w15:restartNumberingAfterBreak="0">
     <w:nsid w:val="7C49600A"/>
     <w:multiLevelType w:val="hybridMultilevel"/>
     <w:tmpl w:val="E63AD7B0"/>
@@ -13197,7 +13548,7 @@
       </w:pPr>
     </w:lvl>
   </w:abstractNum>
-  <w:abstractNum w:abstractNumId="36" w15:restartNumberingAfterBreak="0">
+  <w:abstractNum w:abstractNumId="37" w15:restartNumberingAfterBreak="0">
     <w:nsid w:val="7F9670B1"/>
     <w:multiLevelType w:val="multilevel"/>
     <w:tmpl w:val="1C8EE64A"/>
@@ -13347,22 +13698,22 @@
     </w:lvl>
   </w:abstractNum>
   <w:num w:numId="1">
-    <w:abstractNumId w:val="29"/>
+    <w:abstractNumId w:val="30"/>
   </w:num>
   <w:num w:numId="2">
-    <w:abstractNumId w:val="18"/>
+    <w:abstractNumId w:val="19"/>
   </w:num>
   <w:num w:numId="3">
     <w:abstractNumId w:val="2"/>
   </w:num>
   <w:num w:numId="4">
-    <w:abstractNumId w:val="20"/>
+    <w:abstractNumId w:val="21"/>
   </w:num>
   <w:num w:numId="5">
     <w:abstractNumId w:val="5"/>
   </w:num>
   <w:num w:numId="6">
-    <w:abstractNumId w:val="21"/>
+    <w:abstractNumId w:val="22"/>
   </w:num>
   <w:num w:numId="7">
     <w:abstractNumId w:val="1"/>
@@ -13371,19 +13722,19 @@
     <w:abstractNumId w:val="14"/>
   </w:num>
   <w:num w:numId="9">
-    <w:abstractNumId w:val="23"/>
+    <w:abstractNumId w:val="24"/>
   </w:num>
   <w:num w:numId="10">
-    <w:abstractNumId w:val="32"/>
+    <w:abstractNumId w:val="33"/>
   </w:num>
   <w:num w:numId="11">
-    <w:abstractNumId w:val="36"/>
+    <w:abstractNumId w:val="37"/>
   </w:num>
   <w:num w:numId="12">
-    <w:abstractNumId w:val="26"/>
+    <w:abstractNumId w:val="27"/>
   </w:num>
   <w:num w:numId="13">
-    <w:abstractNumId w:val="28"/>
+    <w:abstractNumId w:val="29"/>
   </w:num>
   <w:num w:numId="14">
     <w:abstractNumId w:val="3"/>
@@ -13392,22 +13743,22 @@
     <w:abstractNumId w:val="0"/>
   </w:num>
   <w:num w:numId="16">
+    <w:abstractNumId w:val="36"/>
+  </w:num>
+  <w:num w:numId="17">
     <w:abstractNumId w:val="35"/>
   </w:num>
-  <w:num w:numId="17">
+  <w:num w:numId="18">
+    <w:abstractNumId w:val="26"/>
+  </w:num>
+  <w:num w:numId="19">
+    <w:abstractNumId w:val="20"/>
+  </w:num>
+  <w:num w:numId="20">
     <w:abstractNumId w:val="34"/>
   </w:num>
-  <w:num w:numId="18">
+  <w:num w:numId="21">
     <w:abstractNumId w:val="25"/>
-  </w:num>
-  <w:num w:numId="19">
-    <w:abstractNumId w:val="19"/>
-  </w:num>
-  <w:num w:numId="20">
-    <w:abstractNumId w:val="33"/>
-  </w:num>
-  <w:num w:numId="21">
-    <w:abstractNumId w:val="24"/>
   </w:num>
   <w:num w:numId="22">
     <w:abstractNumId w:val="15"/>
@@ -13416,13 +13767,13 @@
     <w:abstractNumId w:val="9"/>
   </w:num>
   <w:num w:numId="24">
-    <w:abstractNumId w:val="27"/>
+    <w:abstractNumId w:val="28"/>
   </w:num>
   <w:num w:numId="25">
-    <w:abstractNumId w:val="30"/>
+    <w:abstractNumId w:val="31"/>
   </w:num>
   <w:num w:numId="26">
-    <w:abstractNumId w:val="31"/>
+    <w:abstractNumId w:val="32"/>
   </w:num>
   <w:num w:numId="27">
     <w:abstractNumId w:val="11"/>
@@ -13440,7 +13791,7 @@
     <w:abstractNumId w:val="10"/>
   </w:num>
   <w:num w:numId="32">
-    <w:abstractNumId w:val="22"/>
+    <w:abstractNumId w:val="23"/>
   </w:num>
   <w:num w:numId="33">
     <w:abstractNumId w:val="13"/>
@@ -13452,10 +13803,13 @@
     <w:abstractNumId w:val="7"/>
   </w:num>
   <w:num w:numId="36">
-    <w:abstractNumId w:val="17"/>
+    <w:abstractNumId w:val="18"/>
   </w:num>
   <w:num w:numId="37">
     <w:abstractNumId w:val="16"/>
+  </w:num>
+  <w:num w:numId="38">
+    <w:abstractNumId w:val="17"/>
   </w:num>
 </w:numbering>
 </file>
@@ -14684,7 +15038,7 @@
 </file>
 
 <file path=customXml/itemProps1.xml><?xml version="1.0" encoding="utf-8"?>
-<ds:datastoreItem xmlns:ds="http://schemas.openxmlformats.org/officeDocument/2006/customXml" ds:itemID="{3FED21F3-952B-5542-B071-039B69E93640}">
+<ds:datastoreItem xmlns:ds="http://schemas.openxmlformats.org/officeDocument/2006/customXml" ds:itemID="{E876B483-D90B-464B-8578-860D3DB2E567}">
   <ds:schemaRefs>
     <ds:schemaRef ds:uri="http://schemas.openxmlformats.org/officeDocument/2006/bibliography"/>
   </ds:schemaRefs>

</xml_diff>

<commit_message>
[ISSUE-25] Fix for multiple ITN in the same time
</commit_message>
<xml_diff>
--- a/Instrukcja użytkownika.docx
+++ b/Instrukcja użytkownika.docx
@@ -454,7 +454,7 @@
                 <w:sz w:val="20"/>
                 <w:szCs w:val="20"/>
               </w:rPr>
-              <w:t>1</w:t>
+              <w:t>2</w:t>
             </w:r>
           </w:p>
         </w:tc>
@@ -522,7 +522,7 @@
                 <w:sz w:val="20"/>
                 <w:szCs w:val="20"/>
               </w:rPr>
-              <w:t>2</w:t>
+              <w:t>3</w:t>
             </w:r>
           </w:p>
         </w:tc>
@@ -548,7 +548,7 @@
           <w:rFonts w:ascii="Verdana" w:hAnsi="Verdana"/>
         </w:rPr>
       </w:pPr>
-      <w:bookmarkStart w:id="0" w:name="_Toc13167523"/>
+      <w:bookmarkStart w:id="0" w:name="_Toc15217823"/>
       <w:r>
         <w:rPr>
           <w:rFonts w:ascii="Verdana" w:hAnsi="Verdana"/>
@@ -565,8 +565,6 @@
         </w:rPr>
       </w:pPr>
     </w:p>
-    <w:bookmarkStart w:id="1" w:name="_GoBack"/>
-    <w:bookmarkEnd w:id="1"/>
     <w:p>
       <w:pPr>
         <w:pStyle w:val="Spistreci1"/>
@@ -599,7 +597,7 @@
         </w:rPr>
         <w:fldChar w:fldCharType="separate"/>
       </w:r>
-      <w:hyperlink w:anchor="_Toc13167523" w:history="1">
+      <w:hyperlink w:anchor="_Toc15217823" w:history="1">
         <w:r>
           <w:rPr>
             <w:rStyle w:val="Hipercze"/>
@@ -627,7 +625,7 @@
             <w:noProof/>
             <w:webHidden/>
           </w:rPr>
-          <w:instrText xml:space="preserve"> PAGEREF _Toc13167523 \h </w:instrText>
+          <w:instrText xml:space="preserve"> PAGEREF _Toc15217823 \h </w:instrText>
         </w:r>
         <w:r>
           <w:rPr>
@@ -672,7 +670,7 @@
           <w:lang w:eastAsia="pl-PL"/>
         </w:rPr>
       </w:pPr>
-      <w:hyperlink w:anchor="_Toc13167524" w:history="1">
+      <w:hyperlink w:anchor="_Toc15217824" w:history="1">
         <w:r>
           <w:rPr>
             <w:rStyle w:val="Hipercze"/>
@@ -700,7 +698,7 @@
             <w:noProof/>
             <w:webHidden/>
           </w:rPr>
-          <w:instrText xml:space="preserve"> PAGEREF _Toc13167524 \h </w:instrText>
+          <w:instrText xml:space="preserve"> PAGEREF _Toc15217824 \h </w:instrText>
         </w:r>
         <w:r>
           <w:rPr>
@@ -745,7 +743,7 @@
           <w:lang w:eastAsia="pl-PL"/>
         </w:rPr>
       </w:pPr>
-      <w:hyperlink w:anchor="_Toc13167525" w:history="1">
+      <w:hyperlink w:anchor="_Toc15217825" w:history="1">
         <w:r>
           <w:rPr>
             <w:rStyle w:val="Hipercze"/>
@@ -773,7 +771,7 @@
             <w:noProof/>
             <w:webHidden/>
           </w:rPr>
-          <w:instrText xml:space="preserve"> PAGEREF _Toc13167525 \h </w:instrText>
+          <w:instrText xml:space="preserve"> PAGEREF _Toc15217825 \h </w:instrText>
         </w:r>
         <w:r>
           <w:rPr>
@@ -818,7 +816,7 @@
           <w:lang w:eastAsia="pl-PL"/>
         </w:rPr>
       </w:pPr>
-      <w:hyperlink w:anchor="_Toc13167526" w:history="1">
+      <w:hyperlink w:anchor="_Toc15217826" w:history="1">
         <w:r>
           <w:rPr>
             <w:rStyle w:val="Hipercze"/>
@@ -846,7 +844,7 @@
             <w:noProof/>
             <w:webHidden/>
           </w:rPr>
-          <w:instrText xml:space="preserve"> PAGEREF _Toc13167526 \h </w:instrText>
+          <w:instrText xml:space="preserve"> PAGEREF _Toc15217826 \h </w:instrText>
         </w:r>
         <w:r>
           <w:rPr>
@@ -891,7 +889,7 @@
           <w:lang w:eastAsia="pl-PL"/>
         </w:rPr>
       </w:pPr>
-      <w:hyperlink w:anchor="_Toc13167527" w:history="1">
+      <w:hyperlink w:anchor="_Toc15217827" w:history="1">
         <w:r>
           <w:rPr>
             <w:rStyle w:val="Hipercze"/>
@@ -919,7 +917,7 @@
             <w:noProof/>
             <w:webHidden/>
           </w:rPr>
-          <w:instrText xml:space="preserve"> PAGEREF _Toc13167527 \h </w:instrText>
+          <w:instrText xml:space="preserve"> PAGEREF _Toc15217827 \h </w:instrText>
         </w:r>
         <w:r>
           <w:rPr>
@@ -964,14 +962,14 @@
           <w:lang w:eastAsia="pl-PL"/>
         </w:rPr>
       </w:pPr>
-      <w:hyperlink w:anchor="_Toc13167528" w:history="1">
+      <w:hyperlink w:anchor="_Toc15217828" w:history="1">
         <w:r>
           <w:rPr>
             <w:rStyle w:val="Hipercze"/>
             <w:rFonts w:ascii="Verdana" w:hAnsi="Verdana"/>
             <w:noProof/>
           </w:rPr>
-          <w:t>Wersja 1.7.2</w:t>
+          <w:t>Wersja 1.7.3</w:t>
         </w:r>
         <w:r>
           <w:rPr>
@@ -992,7 +990,7 @@
             <w:noProof/>
             <w:webHidden/>
           </w:rPr>
-          <w:instrText xml:space="preserve"> PAGEREF _Toc13167528 \h </w:instrText>
+          <w:instrText xml:space="preserve"> PAGEREF _Toc15217828 \h </w:instrText>
         </w:r>
         <w:r>
           <w:rPr>
@@ -1037,14 +1035,14 @@
           <w:lang w:eastAsia="pl-PL"/>
         </w:rPr>
       </w:pPr>
-      <w:hyperlink w:anchor="_Toc13167529" w:history="1">
+      <w:hyperlink w:anchor="_Toc15217829" w:history="1">
         <w:r>
           <w:rPr>
             <w:rStyle w:val="Hipercze"/>
             <w:rFonts w:ascii="Verdana" w:hAnsi="Verdana"/>
             <w:noProof/>
           </w:rPr>
-          <w:t>Wersja 1.7.1</w:t>
+          <w:t>Wersja 1.7.2</w:t>
         </w:r>
         <w:r>
           <w:rPr>
@@ -1065,7 +1063,7 @@
             <w:noProof/>
             <w:webHidden/>
           </w:rPr>
-          <w:instrText xml:space="preserve"> PAGEREF _Toc13167529 \h </w:instrText>
+          <w:instrText xml:space="preserve"> PAGEREF _Toc15217829 \h </w:instrText>
         </w:r>
         <w:r>
           <w:rPr>
@@ -1110,14 +1108,14 @@
           <w:lang w:eastAsia="pl-PL"/>
         </w:rPr>
       </w:pPr>
-      <w:hyperlink w:anchor="_Toc13167530" w:history="1">
+      <w:hyperlink w:anchor="_Toc15217830" w:history="1">
         <w:r>
           <w:rPr>
             <w:rStyle w:val="Hipercze"/>
             <w:rFonts w:ascii="Verdana" w:hAnsi="Verdana"/>
             <w:noProof/>
           </w:rPr>
-          <w:t>Wersja 1.7.0</w:t>
+          <w:t>Wersja 1.7.1</w:t>
         </w:r>
         <w:r>
           <w:rPr>
@@ -1138,7 +1136,7 @@
             <w:noProof/>
             <w:webHidden/>
           </w:rPr>
-          <w:instrText xml:space="preserve"> PAGEREF _Toc13167530 \h </w:instrText>
+          <w:instrText xml:space="preserve"> PAGEREF _Toc15217830 \h </w:instrText>
         </w:r>
         <w:r>
           <w:rPr>
@@ -1183,14 +1181,14 @@
           <w:lang w:eastAsia="pl-PL"/>
         </w:rPr>
       </w:pPr>
-      <w:hyperlink w:anchor="_Toc13167531" w:history="1">
+      <w:hyperlink w:anchor="_Toc15217831" w:history="1">
         <w:r>
           <w:rPr>
             <w:rStyle w:val="Hipercze"/>
             <w:rFonts w:ascii="Verdana" w:hAnsi="Verdana"/>
             <w:noProof/>
           </w:rPr>
-          <w:t>Wersja 1.6.0</w:t>
+          <w:t>Wersja 1.7.0</w:t>
         </w:r>
         <w:r>
           <w:rPr>
@@ -1211,7 +1209,7 @@
             <w:noProof/>
             <w:webHidden/>
           </w:rPr>
-          <w:instrText xml:space="preserve"> PAGEREF _Toc13167531 \h </w:instrText>
+          <w:instrText xml:space="preserve"> PAGEREF _Toc15217831 \h </w:instrText>
         </w:r>
         <w:r>
           <w:rPr>
@@ -1244,7 +1242,7 @@
     </w:p>
     <w:p>
       <w:pPr>
-        <w:pStyle w:val="Spistreci1"/>
+        <w:pStyle w:val="Spistreci2"/>
         <w:tabs>
           <w:tab w:val="right" w:leader="dot" w:pos="9060"/>
         </w:tabs>
@@ -1256,14 +1254,14 @@
           <w:lang w:eastAsia="pl-PL"/>
         </w:rPr>
       </w:pPr>
-      <w:hyperlink w:anchor="_Toc13167532" w:history="1">
+      <w:hyperlink w:anchor="_Toc15217832" w:history="1">
         <w:r>
           <w:rPr>
             <w:rStyle w:val="Hipercze"/>
             <w:rFonts w:ascii="Verdana" w:hAnsi="Verdana"/>
             <w:noProof/>
           </w:rPr>
-          <w:t>Instalacja</w:t>
+          <w:t>Wersja 1.6.0</w:t>
         </w:r>
         <w:r>
           <w:rPr>
@@ -1284,7 +1282,7 @@
             <w:noProof/>
             <w:webHidden/>
           </w:rPr>
-          <w:instrText xml:space="preserve"> PAGEREF _Toc13167532 \h </w:instrText>
+          <w:instrText xml:space="preserve"> PAGEREF _Toc15217832 \h </w:instrText>
         </w:r>
         <w:r>
           <w:rPr>
@@ -1304,7 +1302,7 @@
             <w:noProof/>
             <w:webHidden/>
           </w:rPr>
-          <w:t>5</w:t>
+          <w:t>4</w:t>
         </w:r>
         <w:r>
           <w:rPr>
@@ -1317,7 +1315,7 @@
     </w:p>
     <w:p>
       <w:pPr>
-        <w:pStyle w:val="Spistreci3"/>
+        <w:pStyle w:val="Spistreci1"/>
         <w:tabs>
           <w:tab w:val="right" w:leader="dot" w:pos="9060"/>
         </w:tabs>
@@ -1329,14 +1327,14 @@
           <w:lang w:eastAsia="pl-PL"/>
         </w:rPr>
       </w:pPr>
-      <w:hyperlink w:anchor="_Toc13167533" w:history="1">
+      <w:hyperlink w:anchor="_Toc15217833" w:history="1">
         <w:r>
           <w:rPr>
             <w:rStyle w:val="Hipercze"/>
             <w:rFonts w:ascii="Verdana" w:hAnsi="Verdana"/>
             <w:noProof/>
           </w:rPr>
-          <w:t>Instalacja modułu z użyciem pliku .tgz</w:t>
+          <w:t>Instalacja</w:t>
         </w:r>
         <w:r>
           <w:rPr>
@@ -1357,7 +1355,7 @@
             <w:noProof/>
             <w:webHidden/>
           </w:rPr>
-          <w:instrText xml:space="preserve"> PAGEREF _Toc13167533 \h </w:instrText>
+          <w:instrText xml:space="preserve"> PAGEREF _Toc15217833 \h </w:instrText>
         </w:r>
         <w:r>
           <w:rPr>
@@ -1402,14 +1400,14 @@
           <w:lang w:eastAsia="pl-PL"/>
         </w:rPr>
       </w:pPr>
-      <w:hyperlink w:anchor="_Toc13167534" w:history="1">
+      <w:hyperlink w:anchor="_Toc15217834" w:history="1">
         <w:r>
           <w:rPr>
             <w:rStyle w:val="Hipercze"/>
             <w:rFonts w:ascii="Verdana" w:hAnsi="Verdana"/>
             <w:noProof/>
           </w:rPr>
-          <w:t>Ręczna instalacja modułu</w:t>
+          <w:t>Instalacja modułu z użyciem pliku .tgz</w:t>
         </w:r>
         <w:r>
           <w:rPr>
@@ -1430,7 +1428,7 @@
             <w:noProof/>
             <w:webHidden/>
           </w:rPr>
-          <w:instrText xml:space="preserve"> PAGEREF _Toc13167534 \h </w:instrText>
+          <w:instrText xml:space="preserve"> PAGEREF _Toc15217834 \h </w:instrText>
         </w:r>
         <w:r>
           <w:rPr>
@@ -1450,7 +1448,7 @@
             <w:noProof/>
             <w:webHidden/>
           </w:rPr>
-          <w:t>6</w:t>
+          <w:t>5</w:t>
         </w:r>
         <w:r>
           <w:rPr>
@@ -1463,7 +1461,7 @@
     </w:p>
     <w:p>
       <w:pPr>
-        <w:pStyle w:val="Spistreci1"/>
+        <w:pStyle w:val="Spistreci3"/>
         <w:tabs>
           <w:tab w:val="right" w:leader="dot" w:pos="9060"/>
         </w:tabs>
@@ -1475,14 +1473,14 @@
           <w:lang w:eastAsia="pl-PL"/>
         </w:rPr>
       </w:pPr>
-      <w:hyperlink w:anchor="_Toc13167535" w:history="1">
+      <w:hyperlink w:anchor="_Toc15217835" w:history="1">
         <w:r>
           <w:rPr>
             <w:rStyle w:val="Hipercze"/>
             <w:rFonts w:ascii="Verdana" w:hAnsi="Verdana"/>
             <w:noProof/>
           </w:rPr>
-          <w:t>Konfiguracja</w:t>
+          <w:t>Ręczna instalacja modułu</w:t>
         </w:r>
         <w:r>
           <w:rPr>
@@ -1503,7 +1501,7 @@
             <w:noProof/>
             <w:webHidden/>
           </w:rPr>
-          <w:instrText xml:space="preserve"> PAGEREF _Toc13167535 \h </w:instrText>
+          <w:instrText xml:space="preserve"> PAGEREF _Toc15217835 \h </w:instrText>
         </w:r>
         <w:r>
           <w:rPr>
@@ -1523,7 +1521,7 @@
             <w:noProof/>
             <w:webHidden/>
           </w:rPr>
-          <w:t>7</w:t>
+          <w:t>6</w:t>
         </w:r>
         <w:r>
           <w:rPr>
@@ -1536,7 +1534,7 @@
     </w:p>
     <w:p>
       <w:pPr>
-        <w:pStyle w:val="Spistreci2"/>
+        <w:pStyle w:val="Spistreci1"/>
         <w:tabs>
           <w:tab w:val="right" w:leader="dot" w:pos="9060"/>
         </w:tabs>
@@ -1548,14 +1546,14 @@
           <w:lang w:eastAsia="pl-PL"/>
         </w:rPr>
       </w:pPr>
-      <w:hyperlink w:anchor="_Toc13167536" w:history="1">
+      <w:hyperlink w:anchor="_Toc15217836" w:history="1">
         <w:r>
           <w:rPr>
             <w:rStyle w:val="Hipercze"/>
             <w:rFonts w:ascii="Verdana" w:hAnsi="Verdana"/>
             <w:noProof/>
           </w:rPr>
-          <w:t>Podstawowa konfiguracja modułu</w:t>
+          <w:t>Konfiguracja</w:t>
         </w:r>
         <w:r>
           <w:rPr>
@@ -1576,7 +1574,7 @@
             <w:noProof/>
             <w:webHidden/>
           </w:rPr>
-          <w:instrText xml:space="preserve"> PAGEREF _Toc13167536 \h </w:instrText>
+          <w:instrText xml:space="preserve"> PAGEREF _Toc15217836 \h </w:instrText>
         </w:r>
         <w:r>
           <w:rPr>
@@ -1621,14 +1619,14 @@
           <w:lang w:eastAsia="pl-PL"/>
         </w:rPr>
       </w:pPr>
-      <w:hyperlink w:anchor="_Toc13167537" w:history="1">
+      <w:hyperlink w:anchor="_Toc15217837" w:history="1">
         <w:r>
           <w:rPr>
             <w:rStyle w:val="Hipercze"/>
             <w:rFonts w:ascii="Verdana" w:hAnsi="Verdana"/>
             <w:noProof/>
           </w:rPr>
-          <w:t>Wyświetlanie kanałów płatności na stronie sklepu</w:t>
+          <w:t>Podstawowa konfiguracja modułu</w:t>
         </w:r>
         <w:r>
           <w:rPr>
@@ -1649,7 +1647,7 @@
             <w:noProof/>
             <w:webHidden/>
           </w:rPr>
-          <w:instrText xml:space="preserve"> PAGEREF _Toc13167537 \h </w:instrText>
+          <w:instrText xml:space="preserve"> PAGEREF _Toc15217837 \h </w:instrText>
         </w:r>
         <w:r>
           <w:rPr>
@@ -1669,7 +1667,7 @@
             <w:noProof/>
             <w:webHidden/>
           </w:rPr>
-          <w:t>8</w:t>
+          <w:t>7</w:t>
         </w:r>
         <w:r>
           <w:rPr>
@@ -1694,14 +1692,14 @@
           <w:lang w:eastAsia="pl-PL"/>
         </w:rPr>
       </w:pPr>
-      <w:hyperlink w:anchor="_Toc13167538" w:history="1">
+      <w:hyperlink w:anchor="_Toc15217838" w:history="1">
         <w:r>
           <w:rPr>
             <w:rStyle w:val="Hipercze"/>
             <w:rFonts w:ascii="Verdana" w:hAnsi="Verdana"/>
             <w:noProof/>
           </w:rPr>
-          <w:t>Przedtransakcja</w:t>
+          <w:t>Wyświetlanie kanałów płatności na stronie sklepu</w:t>
         </w:r>
         <w:r>
           <w:rPr>
@@ -1722,7 +1720,7 @@
             <w:noProof/>
             <w:webHidden/>
           </w:rPr>
-          <w:instrText xml:space="preserve"> PAGEREF _Toc13167538 \h </w:instrText>
+          <w:instrText xml:space="preserve"> PAGEREF _Toc15217838 \h </w:instrText>
         </w:r>
         <w:r>
           <w:rPr>
@@ -1755,7 +1753,7 @@
     </w:p>
     <w:p>
       <w:pPr>
-        <w:pStyle w:val="Spistreci3"/>
+        <w:pStyle w:val="Spistreci2"/>
         <w:tabs>
           <w:tab w:val="right" w:leader="dot" w:pos="9060"/>
         </w:tabs>
@@ -1767,14 +1765,14 @@
           <w:lang w:eastAsia="pl-PL"/>
         </w:rPr>
       </w:pPr>
-      <w:hyperlink w:anchor="_Toc13167539" w:history="1">
+      <w:hyperlink w:anchor="_Toc15217839" w:history="1">
         <w:r>
           <w:rPr>
             <w:rStyle w:val="Hipercze"/>
             <w:rFonts w:ascii="Verdana" w:hAnsi="Verdana"/>
             <w:noProof/>
           </w:rPr>
-          <w:t>Aktywacja</w:t>
+          <w:t>Przedtransakcja</w:t>
         </w:r>
         <w:r>
           <w:rPr>
@@ -1795,7 +1793,7 @@
             <w:noProof/>
             <w:webHidden/>
           </w:rPr>
-          <w:instrText xml:space="preserve"> PAGEREF _Toc13167539 \h </w:instrText>
+          <w:instrText xml:space="preserve"> PAGEREF _Toc15217839 \h </w:instrText>
         </w:r>
         <w:r>
           <w:rPr>
@@ -1828,7 +1826,7 @@
     </w:p>
     <w:p>
       <w:pPr>
-        <w:pStyle w:val="Spistreci2"/>
+        <w:pStyle w:val="Spistreci3"/>
         <w:tabs>
           <w:tab w:val="right" w:leader="dot" w:pos="9060"/>
         </w:tabs>
@@ -1840,14 +1838,14 @@
           <w:lang w:eastAsia="pl-PL"/>
         </w:rPr>
       </w:pPr>
-      <w:hyperlink w:anchor="_Toc13167540" w:history="1">
+      <w:hyperlink w:anchor="_Toc15217840" w:history="1">
         <w:r>
           <w:rPr>
             <w:rStyle w:val="Hipercze"/>
             <w:rFonts w:ascii="Verdana" w:hAnsi="Verdana"/>
             <w:noProof/>
           </w:rPr>
-          <w:t>Kanały płatności</w:t>
+          <w:t>Aktywacja</w:t>
         </w:r>
         <w:r>
           <w:rPr>
@@ -1868,7 +1866,7 @@
             <w:noProof/>
             <w:webHidden/>
           </w:rPr>
-          <w:instrText xml:space="preserve"> PAGEREF _Toc13167540 \h </w:instrText>
+          <w:instrText xml:space="preserve"> PAGEREF _Toc15217840 \h </w:instrText>
         </w:r>
         <w:r>
           <w:rPr>
@@ -1888,7 +1886,7 @@
             <w:noProof/>
             <w:webHidden/>
           </w:rPr>
-          <w:t>9</w:t>
+          <w:t>8</w:t>
         </w:r>
         <w:r>
           <w:rPr>
@@ -1901,7 +1899,7 @@
     </w:p>
     <w:p>
       <w:pPr>
-        <w:pStyle w:val="Spistreci3"/>
+        <w:pStyle w:val="Spistreci2"/>
         <w:tabs>
           <w:tab w:val="right" w:leader="dot" w:pos="9060"/>
         </w:tabs>
@@ -1913,14 +1911,14 @@
           <w:lang w:eastAsia="pl-PL"/>
         </w:rPr>
       </w:pPr>
-      <w:hyperlink w:anchor="_Toc13167541" w:history="1">
+      <w:hyperlink w:anchor="_Toc15217841" w:history="1">
         <w:r>
           <w:rPr>
             <w:rStyle w:val="Hipercze"/>
             <w:rFonts w:ascii="Verdana" w:hAnsi="Verdana"/>
             <w:noProof/>
           </w:rPr>
-          <w:t>Odświeżenie listy kanałów płatności</w:t>
+          <w:t>Kanały płatności</w:t>
         </w:r>
         <w:r>
           <w:rPr>
@@ -1941,7 +1939,7 @@
             <w:noProof/>
             <w:webHidden/>
           </w:rPr>
-          <w:instrText xml:space="preserve"> PAGEREF _Toc13167541 \h </w:instrText>
+          <w:instrText xml:space="preserve"> PAGEREF _Toc15217841 \h </w:instrText>
         </w:r>
         <w:r>
           <w:rPr>
@@ -1986,14 +1984,14 @@
           <w:lang w:eastAsia="pl-PL"/>
         </w:rPr>
       </w:pPr>
-      <w:hyperlink w:anchor="_Toc13167542" w:history="1">
+      <w:hyperlink w:anchor="_Toc15217842" w:history="1">
         <w:r>
           <w:rPr>
             <w:rStyle w:val="Hipercze"/>
             <w:rFonts w:ascii="Verdana" w:hAnsi="Verdana"/>
             <w:noProof/>
           </w:rPr>
-          <w:t>Aktywacja i edycja kanału płatności</w:t>
+          <w:t>Odświeżenie listy kanałów płatności</w:t>
         </w:r>
         <w:r>
           <w:rPr>
@@ -2014,7 +2012,7 @@
             <w:noProof/>
             <w:webHidden/>
           </w:rPr>
-          <w:instrText xml:space="preserve"> PAGEREF _Toc13167542 \h </w:instrText>
+          <w:instrText xml:space="preserve"> PAGEREF _Toc15217842 \h </w:instrText>
         </w:r>
         <w:r>
           <w:rPr>
@@ -2047,7 +2045,7 @@
     </w:p>
     <w:p>
       <w:pPr>
-        <w:pStyle w:val="Spistreci1"/>
+        <w:pStyle w:val="Spistreci3"/>
         <w:tabs>
           <w:tab w:val="right" w:leader="dot" w:pos="9060"/>
         </w:tabs>
@@ -2059,14 +2057,14 @@
           <w:lang w:eastAsia="pl-PL"/>
         </w:rPr>
       </w:pPr>
-      <w:hyperlink w:anchor="_Toc13167543" w:history="1">
+      <w:hyperlink w:anchor="_Toc15217843" w:history="1">
         <w:r>
           <w:rPr>
             <w:rStyle w:val="Hipercze"/>
             <w:rFonts w:ascii="Verdana" w:hAnsi="Verdana"/>
             <w:noProof/>
           </w:rPr>
-          <w:t>Płatność w iframe</w:t>
+          <w:t>Aktywacja i edycja kanału płatności</w:t>
         </w:r>
         <w:r>
           <w:rPr>
@@ -2087,7 +2085,7 @@
             <w:noProof/>
             <w:webHidden/>
           </w:rPr>
-          <w:instrText xml:space="preserve"> PAGEREF _Toc13167543 \h </w:instrText>
+          <w:instrText xml:space="preserve"> PAGEREF _Toc15217843 \h </w:instrText>
         </w:r>
         <w:r>
           <w:rPr>
@@ -2107,7 +2105,7 @@
             <w:noProof/>
             <w:webHidden/>
           </w:rPr>
-          <w:t>11</w:t>
+          <w:t>9</w:t>
         </w:r>
         <w:r>
           <w:rPr>
@@ -2120,7 +2118,7 @@
     </w:p>
     <w:p>
       <w:pPr>
-        <w:pStyle w:val="Spistreci2"/>
+        <w:pStyle w:val="Spistreci1"/>
         <w:tabs>
           <w:tab w:val="right" w:leader="dot" w:pos="9060"/>
         </w:tabs>
@@ -2132,14 +2130,14 @@
           <w:lang w:eastAsia="pl-PL"/>
         </w:rPr>
       </w:pPr>
-      <w:hyperlink w:anchor="_Toc13167544" w:history="1">
+      <w:hyperlink w:anchor="_Toc15217844" w:history="1">
         <w:r>
           <w:rPr>
             <w:rStyle w:val="Hipercze"/>
             <w:rFonts w:ascii="Verdana" w:hAnsi="Verdana"/>
             <w:noProof/>
           </w:rPr>
-          <w:t>Aktywacja</w:t>
+          <w:t>Płatność w iframe</w:t>
         </w:r>
         <w:r>
           <w:rPr>
@@ -2160,7 +2158,7 @@
             <w:noProof/>
             <w:webHidden/>
           </w:rPr>
-          <w:instrText xml:space="preserve"> PAGEREF _Toc13167544 \h </w:instrText>
+          <w:instrText xml:space="preserve"> PAGEREF _Toc15217844 \h </w:instrText>
         </w:r>
         <w:r>
           <w:rPr>
@@ -2193,7 +2191,7 @@
     </w:p>
     <w:p>
       <w:pPr>
-        <w:pStyle w:val="Spistreci1"/>
+        <w:pStyle w:val="Spistreci2"/>
         <w:tabs>
           <w:tab w:val="right" w:leader="dot" w:pos="9060"/>
         </w:tabs>
@@ -2205,14 +2203,14 @@
           <w:lang w:eastAsia="pl-PL"/>
         </w:rPr>
       </w:pPr>
-      <w:hyperlink w:anchor="_Toc13167545" w:history="1">
+      <w:hyperlink w:anchor="_Toc15217845" w:history="1">
         <w:r>
           <w:rPr>
             <w:rStyle w:val="Hipercze"/>
             <w:rFonts w:ascii="Verdana" w:hAnsi="Verdana"/>
             <w:noProof/>
           </w:rPr>
-          <w:t>Płatności automatyczne</w:t>
+          <w:t>Aktywacja</w:t>
         </w:r>
         <w:r>
           <w:rPr>
@@ -2233,7 +2231,7 @@
             <w:noProof/>
             <w:webHidden/>
           </w:rPr>
-          <w:instrText xml:space="preserve"> PAGEREF _Toc13167545 \h </w:instrText>
+          <w:instrText xml:space="preserve"> PAGEREF _Toc15217845 \h </w:instrText>
         </w:r>
         <w:r>
           <w:rPr>
@@ -2266,7 +2264,7 @@
     </w:p>
     <w:p>
       <w:pPr>
-        <w:pStyle w:val="Spistreci2"/>
+        <w:pStyle w:val="Spistreci1"/>
         <w:tabs>
           <w:tab w:val="right" w:leader="dot" w:pos="9060"/>
         </w:tabs>
@@ -2278,14 +2276,14 @@
           <w:lang w:eastAsia="pl-PL"/>
         </w:rPr>
       </w:pPr>
-      <w:hyperlink w:anchor="_Toc13167546" w:history="1">
+      <w:hyperlink w:anchor="_Toc15217846" w:history="1">
         <w:r>
           <w:rPr>
             <w:rStyle w:val="Hipercze"/>
             <w:rFonts w:ascii="Verdana" w:hAnsi="Verdana"/>
             <w:noProof/>
           </w:rPr>
-          <w:t>Aktywacja</w:t>
+          <w:t>Płatności automatyczne</w:t>
         </w:r>
         <w:r>
           <w:rPr>
@@ -2306,7 +2304,7 @@
             <w:noProof/>
             <w:webHidden/>
           </w:rPr>
-          <w:instrText xml:space="preserve"> PAGEREF _Toc13167546 \h </w:instrText>
+          <w:instrText xml:space="preserve"> PAGEREF _Toc15217846 \h </w:instrText>
         </w:r>
         <w:r>
           <w:rPr>
@@ -2326,7 +2324,7 @@
             <w:noProof/>
             <w:webHidden/>
           </w:rPr>
-          <w:t>12</w:t>
+          <w:t>11</w:t>
         </w:r>
         <w:r>
           <w:rPr>
@@ -2351,14 +2349,14 @@
           <w:lang w:eastAsia="pl-PL"/>
         </w:rPr>
       </w:pPr>
-      <w:hyperlink w:anchor="_Toc13167547" w:history="1">
+      <w:hyperlink w:anchor="_Toc15217847" w:history="1">
         <w:r>
           <w:rPr>
             <w:rStyle w:val="Hipercze"/>
             <w:rFonts w:ascii="Verdana" w:hAnsi="Verdana"/>
             <w:noProof/>
           </w:rPr>
-          <w:t>Zarządzanie kartami</w:t>
+          <w:t>Aktywacja</w:t>
         </w:r>
         <w:r>
           <w:rPr>
@@ -2379,7 +2377,7 @@
             <w:noProof/>
             <w:webHidden/>
           </w:rPr>
-          <w:instrText xml:space="preserve"> PAGEREF _Toc13167547 \h </w:instrText>
+          <w:instrText xml:space="preserve"> PAGEREF _Toc15217847 \h </w:instrText>
         </w:r>
         <w:r>
           <w:rPr>
@@ -2412,7 +2410,7 @@
     </w:p>
     <w:p>
       <w:pPr>
-        <w:pStyle w:val="Spistreci1"/>
+        <w:pStyle w:val="Spistreci2"/>
         <w:tabs>
           <w:tab w:val="right" w:leader="dot" w:pos="9060"/>
         </w:tabs>
@@ -2424,14 +2422,14 @@
           <w:lang w:eastAsia="pl-PL"/>
         </w:rPr>
       </w:pPr>
-      <w:hyperlink w:anchor="_Toc13167548" w:history="1">
+      <w:hyperlink w:anchor="_Toc15217848" w:history="1">
         <w:r>
           <w:rPr>
             <w:rStyle w:val="Hipercze"/>
             <w:rFonts w:ascii="Verdana" w:hAnsi="Verdana"/>
             <w:noProof/>
           </w:rPr>
-          <w:t>Aktualizacja</w:t>
+          <w:t>Zarządzanie kartami</w:t>
         </w:r>
         <w:r>
           <w:rPr>
@@ -2452,7 +2450,7 @@
             <w:noProof/>
             <w:webHidden/>
           </w:rPr>
-          <w:instrText xml:space="preserve"> PAGEREF _Toc13167548 \h </w:instrText>
+          <w:instrText xml:space="preserve"> PAGEREF _Toc15217848 \h </w:instrText>
         </w:r>
         <w:r>
           <w:rPr>
@@ -2472,7 +2470,7 @@
             <w:noProof/>
             <w:webHidden/>
           </w:rPr>
-          <w:t>13</w:t>
+          <w:t>12</w:t>
         </w:r>
         <w:r>
           <w:rPr>
@@ -2485,7 +2483,7 @@
     </w:p>
     <w:p>
       <w:pPr>
-        <w:pStyle w:val="Spistreci2"/>
+        <w:pStyle w:val="Spistreci1"/>
         <w:tabs>
           <w:tab w:val="right" w:leader="dot" w:pos="9060"/>
         </w:tabs>
@@ -2497,14 +2495,14 @@
           <w:lang w:eastAsia="pl-PL"/>
         </w:rPr>
       </w:pPr>
-      <w:hyperlink w:anchor="_Toc13167549" w:history="1">
+      <w:hyperlink w:anchor="_Toc15217849" w:history="1">
         <w:r>
           <w:rPr>
             <w:rStyle w:val="Hipercze"/>
             <w:rFonts w:ascii="Verdana" w:hAnsi="Verdana"/>
             <w:noProof/>
           </w:rPr>
-          <w:t>Aktualizacja modułu z użyciem pliku .tgz</w:t>
+          <w:t>Aktualizacja</w:t>
         </w:r>
         <w:r>
           <w:rPr>
@@ -2525,7 +2523,7 @@
             <w:noProof/>
             <w:webHidden/>
           </w:rPr>
-          <w:instrText xml:space="preserve"> PAGEREF _Toc13167549 \h </w:instrText>
+          <w:instrText xml:space="preserve"> PAGEREF _Toc15217849 \h </w:instrText>
         </w:r>
         <w:r>
           <w:rPr>
@@ -2570,14 +2568,14 @@
           <w:lang w:eastAsia="pl-PL"/>
         </w:rPr>
       </w:pPr>
-      <w:hyperlink w:anchor="_Toc13167550" w:history="1">
+      <w:hyperlink w:anchor="_Toc15217850" w:history="1">
         <w:r>
           <w:rPr>
             <w:rStyle w:val="Hipercze"/>
             <w:rFonts w:ascii="Verdana" w:hAnsi="Verdana"/>
             <w:noProof/>
           </w:rPr>
-          <w:t>Ręczna aktualizacja modułu</w:t>
+          <w:t>Aktualizacja modułu z użyciem pliku .tgz</w:t>
         </w:r>
         <w:r>
           <w:rPr>
@@ -2598,7 +2596,7 @@
             <w:noProof/>
             <w:webHidden/>
           </w:rPr>
-          <w:instrText xml:space="preserve"> PAGEREF _Toc13167550 \h </w:instrText>
+          <w:instrText xml:space="preserve"> PAGEREF _Toc15217850 \h </w:instrText>
         </w:r>
         <w:r>
           <w:rPr>
@@ -2631,7 +2629,7 @@
     </w:p>
     <w:p>
       <w:pPr>
-        <w:pStyle w:val="Spistreci1"/>
+        <w:pStyle w:val="Spistreci2"/>
         <w:tabs>
           <w:tab w:val="right" w:leader="dot" w:pos="9060"/>
         </w:tabs>
@@ -2643,14 +2641,14 @@
           <w:lang w:eastAsia="pl-PL"/>
         </w:rPr>
       </w:pPr>
-      <w:hyperlink w:anchor="_Toc13167551" w:history="1">
+      <w:hyperlink w:anchor="_Toc15217851" w:history="1">
         <w:r>
           <w:rPr>
             <w:rStyle w:val="Hipercze"/>
             <w:rFonts w:ascii="Verdana" w:hAnsi="Verdana"/>
             <w:noProof/>
           </w:rPr>
-          <w:t>Dezinstalacja</w:t>
+          <w:t>Ręczna aktualizacja modułu</w:t>
         </w:r>
         <w:r>
           <w:rPr>
@@ -2671,7 +2669,7 @@
             <w:noProof/>
             <w:webHidden/>
           </w:rPr>
-          <w:instrText xml:space="preserve"> PAGEREF _Toc13167551 \h </w:instrText>
+          <w:instrText xml:space="preserve"> PAGEREF _Toc15217851 \h </w:instrText>
         </w:r>
         <w:r>
           <w:rPr>
@@ -2704,7 +2702,7 @@
     </w:p>
     <w:p>
       <w:pPr>
-        <w:pStyle w:val="Spistreci2"/>
+        <w:pStyle w:val="Spistreci1"/>
         <w:tabs>
           <w:tab w:val="right" w:leader="dot" w:pos="9060"/>
         </w:tabs>
@@ -2716,14 +2714,14 @@
           <w:lang w:eastAsia="pl-PL"/>
         </w:rPr>
       </w:pPr>
-      <w:hyperlink w:anchor="_Toc13167552" w:history="1">
+      <w:hyperlink w:anchor="_Toc15217852" w:history="1">
         <w:r>
           <w:rPr>
             <w:rStyle w:val="Hipercze"/>
             <w:rFonts w:ascii="Verdana" w:hAnsi="Verdana"/>
             <w:noProof/>
           </w:rPr>
-          <w:t>W przypadku instalacji za pomocą pliku .tgz</w:t>
+          <w:t>Dezinstalacja</w:t>
         </w:r>
         <w:r>
           <w:rPr>
@@ -2744,7 +2742,7 @@
             <w:noProof/>
             <w:webHidden/>
           </w:rPr>
-          <w:instrText xml:space="preserve"> PAGEREF _Toc13167552 \h </w:instrText>
+          <w:instrText xml:space="preserve"> PAGEREF _Toc15217852 \h </w:instrText>
         </w:r>
         <w:r>
           <w:rPr>
@@ -2789,13 +2787,86 @@
           <w:lang w:eastAsia="pl-PL"/>
         </w:rPr>
       </w:pPr>
-      <w:hyperlink w:anchor="_Toc13167553" w:history="1">
+      <w:hyperlink w:anchor="_Toc15217853" w:history="1">
         <w:r>
           <w:rPr>
             <w:rStyle w:val="Hipercze"/>
             <w:rFonts w:ascii="Verdana" w:hAnsi="Verdana"/>
             <w:noProof/>
           </w:rPr>
+          <w:t>W przypadku instalacji za pomocą pliku .tgz</w:t>
+        </w:r>
+        <w:r>
+          <w:rPr>
+            <w:noProof/>
+            <w:webHidden/>
+          </w:rPr>
+          <w:tab/>
+        </w:r>
+        <w:r>
+          <w:rPr>
+            <w:noProof/>
+            <w:webHidden/>
+          </w:rPr>
+          <w:fldChar w:fldCharType="begin"/>
+        </w:r>
+        <w:r>
+          <w:rPr>
+            <w:noProof/>
+            <w:webHidden/>
+          </w:rPr>
+          <w:instrText xml:space="preserve"> PAGEREF _Toc15217853 \h </w:instrText>
+        </w:r>
+        <w:r>
+          <w:rPr>
+            <w:noProof/>
+            <w:webHidden/>
+          </w:rPr>
+        </w:r>
+        <w:r>
+          <w:rPr>
+            <w:noProof/>
+            <w:webHidden/>
+          </w:rPr>
+          <w:fldChar w:fldCharType="separate"/>
+        </w:r>
+        <w:r>
+          <w:rPr>
+            <w:noProof/>
+            <w:webHidden/>
+          </w:rPr>
+          <w:t>13</w:t>
+        </w:r>
+        <w:r>
+          <w:rPr>
+            <w:noProof/>
+            <w:webHidden/>
+          </w:rPr>
+          <w:fldChar w:fldCharType="end"/>
+        </w:r>
+      </w:hyperlink>
+    </w:p>
+    <w:p>
+      <w:pPr>
+        <w:pStyle w:val="Spistreci2"/>
+        <w:tabs>
+          <w:tab w:val="right" w:leader="dot" w:pos="9060"/>
+        </w:tabs>
+        <w:rPr>
+          <w:rFonts w:eastAsiaTheme="minorEastAsia"/>
+          <w:noProof/>
+          <w:sz w:val="24"/>
+          <w:szCs w:val="24"/>
+          <w:lang w:eastAsia="pl-PL"/>
+        </w:rPr>
+      </w:pPr>
+      <w:hyperlink w:anchor="_Toc15217854" w:history="1">
+        <w:r>
+          <w:rPr>
+            <w:rStyle w:val="Hipercze"/>
+            <w:rFonts w:ascii="Verdana" w:hAnsi="Verdana"/>
+            <w:noProof/>
+          </w:rPr>
           <w:t>W przypadku ręcznej instalacji modułu</w:t>
         </w:r>
         <w:r>
@@ -2817,7 +2888,7 @@
             <w:noProof/>
             <w:webHidden/>
           </w:rPr>
-          <w:instrText xml:space="preserve"> PAGEREF _Toc13167553 \h </w:instrText>
+          <w:instrText xml:space="preserve"> PAGEREF _Toc15217854 \h </w:instrText>
         </w:r>
         <w:r>
           <w:rPr>
@@ -2881,7 +2952,7 @@
           <w:rFonts w:ascii="Verdana" w:hAnsi="Verdana"/>
         </w:rPr>
       </w:pPr>
-      <w:bookmarkStart w:id="2" w:name="_Toc13167524"/>
+      <w:bookmarkStart w:id="1" w:name="_Toc15217824"/>
       <w:r>
         <w:rPr>
           <w:rFonts w:ascii="Verdana" w:hAnsi="Verdana"/>
@@ -2889,36 +2960,36 @@
         <w:lastRenderedPageBreak/>
         <w:t>Podstawowe informacje</w:t>
       </w:r>
+      <w:bookmarkEnd w:id="1"/>
+    </w:p>
+    <w:p>
+      <w:pPr>
+        <w:rPr>
+          <w:rFonts w:ascii="Verdana" w:hAnsi="Verdana"/>
+        </w:rPr>
+      </w:pPr>
+      <w:r>
+        <w:rPr>
+          <w:rFonts w:ascii="Verdana" w:hAnsi="Verdana"/>
+        </w:rPr>
+        <w:t>Moduł płatności umożliwiający realizację transakcji bezgotówkowych w sklepie Magento.</w:t>
+      </w:r>
+    </w:p>
+    <w:p>
+      <w:pPr>
+        <w:pStyle w:val="Nagwek2"/>
+        <w:rPr>
+          <w:rFonts w:ascii="Verdana" w:hAnsi="Verdana"/>
+        </w:rPr>
+      </w:pPr>
+      <w:bookmarkStart w:id="2" w:name="_Toc15217825"/>
+      <w:r>
+        <w:rPr>
+          <w:rFonts w:ascii="Verdana" w:hAnsi="Verdana"/>
+        </w:rPr>
+        <w:t>Główne funkcje</w:t>
+      </w:r>
       <w:bookmarkEnd w:id="2"/>
-    </w:p>
-    <w:p>
-      <w:pPr>
-        <w:rPr>
-          <w:rFonts w:ascii="Verdana" w:hAnsi="Verdana"/>
-        </w:rPr>
-      </w:pPr>
-      <w:r>
-        <w:rPr>
-          <w:rFonts w:ascii="Verdana" w:hAnsi="Verdana"/>
-        </w:rPr>
-        <w:t>Moduł płatności umożliwiający realizację transakcji bezgotówkowych w sklepie Magento.</w:t>
-      </w:r>
-    </w:p>
-    <w:p>
-      <w:pPr>
-        <w:pStyle w:val="Nagwek2"/>
-        <w:rPr>
-          <w:rFonts w:ascii="Verdana" w:hAnsi="Verdana"/>
-        </w:rPr>
-      </w:pPr>
-      <w:bookmarkStart w:id="3" w:name="_Toc13167525"/>
-      <w:r>
-        <w:rPr>
-          <w:rFonts w:ascii="Verdana" w:hAnsi="Verdana"/>
-        </w:rPr>
-        <w:t>Główne funkcje</w:t>
-      </w:r>
-      <w:bookmarkEnd w:id="3"/>
     </w:p>
     <w:p>
       <w:pPr>
@@ -3187,14 +3258,16 @@
           <w:rFonts w:ascii="Verdana" w:hAnsi="Verdana"/>
         </w:rPr>
       </w:pPr>
-      <w:bookmarkStart w:id="4" w:name="_Toc13167526"/>
+      <w:bookmarkStart w:id="3" w:name="_Toc15217826"/>
+      <w:bookmarkStart w:id="4" w:name="_GoBack"/>
+      <w:bookmarkEnd w:id="4"/>
       <w:r>
         <w:rPr>
           <w:rFonts w:ascii="Verdana" w:hAnsi="Verdana"/>
         </w:rPr>
         <w:t>Wymagania</w:t>
       </w:r>
-      <w:bookmarkEnd w:id="4"/>
+      <w:bookmarkEnd w:id="3"/>
     </w:p>
     <w:p>
       <w:pPr>
@@ -3245,7 +3318,7 @@
           <w:rFonts w:ascii="Verdana" w:hAnsi="Verdana"/>
         </w:rPr>
       </w:pPr>
-      <w:bookmarkStart w:id="5" w:name="_Toc13167527"/>
+      <w:bookmarkStart w:id="5" w:name="_Toc15217827"/>
       <w:r>
         <w:rPr>
           <w:rFonts w:ascii="Verdana" w:hAnsi="Verdana"/>
@@ -3261,7 +3334,7 @@
           <w:rFonts w:ascii="Verdana" w:hAnsi="Verdana"/>
         </w:rPr>
       </w:pPr>
-      <w:bookmarkStart w:id="6" w:name="_Toc13167528"/>
+      <w:bookmarkStart w:id="6" w:name="_Toc15217828"/>
       <w:r>
         <w:rPr>
           <w:rFonts w:ascii="Verdana" w:hAnsi="Verdana"/>
@@ -3272,7 +3345,7 @@
         <w:rPr>
           <w:rFonts w:ascii="Verdana" w:hAnsi="Verdana"/>
         </w:rPr>
-        <w:t>2</w:t>
+        <w:t>3</w:t>
       </w:r>
       <w:bookmarkEnd w:id="6"/>
     </w:p>
@@ -3291,30 +3364,22 @@
         <w:rPr>
           <w:rFonts w:ascii="Verdana" w:hAnsi="Verdana"/>
         </w:rPr>
-        <w:t>Zmiany w mechanizmie sortowania.</w:t>
-      </w:r>
-    </w:p>
-    <w:p>
-      <w:pPr>
-        <w:pStyle w:val="Nagwek2"/>
-        <w:rPr>
-          <w:rFonts w:ascii="Verdana" w:hAnsi="Verdana"/>
-        </w:rPr>
-      </w:pPr>
-      <w:bookmarkStart w:id="7" w:name="_Toc13167529"/>
-      <w:r>
-        <w:rPr>
-          <w:rFonts w:ascii="Verdana" w:hAnsi="Verdana"/>
-        </w:rPr>
-        <w:t>Wersja 1.7.</w:t>
-      </w:r>
-      <w:r>
-        <w:rPr>
-          <w:rFonts w:ascii="Verdana" w:hAnsi="Verdana"/>
-        </w:rPr>
-        <w:t>1</w:t>
-      </w:r>
-      <w:bookmarkEnd w:id="7"/>
+        <w:t xml:space="preserve">Poprawienie błędu występującego przy otrzymaniu wielu </w:t>
+      </w:r>
+      <w:proofErr w:type="spellStart"/>
+      <w:r>
+        <w:rPr>
+          <w:rFonts w:ascii="Verdana" w:hAnsi="Verdana"/>
+        </w:rPr>
+        <w:t>ITNów</w:t>
+      </w:r>
+      <w:proofErr w:type="spellEnd"/>
+      <w:r>
+        <w:rPr>
+          <w:rFonts w:ascii="Verdana" w:hAnsi="Verdana"/>
+        </w:rPr>
+        <w:t xml:space="preserve"> w tym samym czasie.</w:t>
+      </w:r>
     </w:p>
     <w:p>
       <w:pPr>
@@ -3331,20 +3396,30 @@
         <w:rPr>
           <w:rFonts w:ascii="Verdana" w:hAnsi="Verdana"/>
         </w:rPr>
-        <w:t xml:space="preserve">Dodano </w:t>
-      </w:r>
-      <w:r>
-        <w:rPr>
-          <w:rFonts w:ascii="Verdana" w:hAnsi="Verdana"/>
-        </w:rPr>
-        <w:t>możliwość nadpisania nazwy kanału płatności</w:t>
-      </w:r>
-      <w:r>
-        <w:rPr>
-          <w:rFonts w:ascii="Verdana" w:hAnsi="Verdana"/>
-        </w:rPr>
-        <w:t>.</w:t>
-      </w:r>
+        <w:t>Przygotowanie modułu do Magento Marketplace.</w:t>
+      </w:r>
+    </w:p>
+    <w:p>
+      <w:pPr>
+        <w:pStyle w:val="Nagwek2"/>
+        <w:rPr>
+          <w:rFonts w:ascii="Verdana" w:hAnsi="Verdana"/>
+        </w:rPr>
+      </w:pPr>
+      <w:bookmarkStart w:id="7" w:name="_Toc15217829"/>
+      <w:r>
+        <w:rPr>
+          <w:rFonts w:ascii="Verdana" w:hAnsi="Verdana"/>
+        </w:rPr>
+        <w:t>Wersja 1.7.</w:t>
+      </w:r>
+      <w:r>
+        <w:rPr>
+          <w:rFonts w:ascii="Verdana" w:hAnsi="Verdana"/>
+        </w:rPr>
+        <w:t>2</w:t>
+      </w:r>
+      <w:bookmarkEnd w:id="7"/>
     </w:p>
     <w:p>
       <w:pPr>
@@ -3361,7 +3436,7 @@
         <w:rPr>
           <w:rFonts w:ascii="Verdana" w:hAnsi="Verdana"/>
         </w:rPr>
-        <w:t>Przekierowanie do bramki ustawia język taki sam jak używany przez klienta w sklepie. Obsługuje: Angielski, Niemiecki, Polski (domyślnie).</w:t>
+        <w:t>Zmiany w mechanizmie sortowania.</w:t>
       </w:r>
     </w:p>
     <w:p>
@@ -3371,12 +3446,18 @@
           <w:rFonts w:ascii="Verdana" w:hAnsi="Verdana"/>
         </w:rPr>
       </w:pPr>
-      <w:bookmarkStart w:id="8" w:name="_Toc13167530"/>
-      <w:r>
-        <w:rPr>
-          <w:rFonts w:ascii="Verdana" w:hAnsi="Verdana"/>
-        </w:rPr>
-        <w:t>Wersja 1.7.0</w:t>
+      <w:bookmarkStart w:id="8" w:name="_Toc15217830"/>
+      <w:r>
+        <w:rPr>
+          <w:rFonts w:ascii="Verdana" w:hAnsi="Verdana"/>
+        </w:rPr>
+        <w:t>Wersja 1.7.</w:t>
+      </w:r>
+      <w:r>
+        <w:rPr>
+          <w:rFonts w:ascii="Verdana" w:hAnsi="Verdana"/>
+        </w:rPr>
+        <w:t>1</w:t>
       </w:r>
       <w:bookmarkEnd w:id="8"/>
     </w:p>
@@ -3395,13 +3476,19 @@
         <w:rPr>
           <w:rFonts w:ascii="Verdana" w:hAnsi="Verdana"/>
         </w:rPr>
-        <w:t xml:space="preserve">Dodano obsługę </w:t>
-      </w:r>
-      <w:r>
-        <w:rPr>
-          <w:rFonts w:ascii="Verdana" w:hAnsi="Verdana"/>
-        </w:rPr>
-        <w:t>waluty CZK.</w:t>
+        <w:t xml:space="preserve">Dodano </w:t>
+      </w:r>
+      <w:r>
+        <w:rPr>
+          <w:rFonts w:ascii="Verdana" w:hAnsi="Verdana"/>
+        </w:rPr>
+        <w:t>możliwość nadpisania nazwy kanału płatności</w:t>
+      </w:r>
+      <w:r>
+        <w:rPr>
+          <w:rFonts w:ascii="Verdana" w:hAnsi="Verdana"/>
+        </w:rPr>
+        <w:t>.</w:t>
       </w:r>
     </w:p>
     <w:p>
@@ -3419,8 +3506,24 @@
         <w:rPr>
           <w:rFonts w:ascii="Verdana" w:hAnsi="Verdana"/>
         </w:rPr>
-        <w:t>Dodano możliwość wybrania kanału płatności jako osobną metodę w procesie zakupu.</w:t>
-      </w:r>
+        <w:t>Przekierowanie do bramki ustawia język taki sam jak używany przez klienta w sklepie. Obsługuje: Angielski, Niemiecki, Polski (domyślnie).</w:t>
+      </w:r>
+    </w:p>
+    <w:p>
+      <w:pPr>
+        <w:pStyle w:val="Nagwek2"/>
+        <w:rPr>
+          <w:rFonts w:ascii="Verdana" w:hAnsi="Verdana"/>
+        </w:rPr>
+      </w:pPr>
+      <w:bookmarkStart w:id="9" w:name="_Toc15217831"/>
+      <w:r>
+        <w:rPr>
+          <w:rFonts w:ascii="Verdana" w:hAnsi="Verdana"/>
+        </w:rPr>
+        <w:t>Wersja 1.7.0</w:t>
+      </w:r>
+      <w:bookmarkEnd w:id="9"/>
     </w:p>
     <w:p>
       <w:pPr>
@@ -3437,21 +3540,13 @@
         <w:rPr>
           <w:rFonts w:ascii="Verdana" w:hAnsi="Verdana"/>
         </w:rPr>
-        <w:t>Dodano opcję „</w:t>
-      </w:r>
-      <w:proofErr w:type="spellStart"/>
-      <w:r>
-        <w:rPr>
-          <w:rFonts w:ascii="Verdana" w:hAnsi="Verdana"/>
-        </w:rPr>
-        <w:t>Niezmienialne</w:t>
-      </w:r>
-      <w:proofErr w:type="spellEnd"/>
-      <w:r>
-        <w:rPr>
-          <w:rFonts w:ascii="Verdana" w:hAnsi="Verdana"/>
-        </w:rPr>
-        <w:t xml:space="preserve"> statusy”.</w:t>
+        <w:t xml:space="preserve">Dodano obsługę </w:t>
+      </w:r>
+      <w:r>
+        <w:rPr>
+          <w:rFonts w:ascii="Verdana" w:hAnsi="Verdana"/>
+        </w:rPr>
+        <w:t>waluty CZK.</w:t>
       </w:r>
     </w:p>
     <w:p>
@@ -3469,24 +3564,8 @@
         <w:rPr>
           <w:rFonts w:ascii="Verdana" w:hAnsi="Verdana"/>
         </w:rPr>
-        <w:t>Poprawiono wyświetlanie kanałów zgodnie z kolejnością zdefiniowaną w panelu administracyjnym.</w:t>
-      </w:r>
-    </w:p>
-    <w:p>
-      <w:pPr>
-        <w:pStyle w:val="Nagwek2"/>
-        <w:rPr>
-          <w:rFonts w:ascii="Verdana" w:hAnsi="Verdana"/>
-        </w:rPr>
-      </w:pPr>
-      <w:bookmarkStart w:id="9" w:name="_Toc13167531"/>
-      <w:r>
-        <w:rPr>
-          <w:rFonts w:ascii="Verdana" w:hAnsi="Verdana"/>
-        </w:rPr>
-        <w:t>Wersja 1.6.0</w:t>
-      </w:r>
-      <w:bookmarkEnd w:id="9"/>
+        <w:t>Dodano możliwość wybrania kanału płatności jako osobną metodę w procesie zakupu.</w:t>
+      </w:r>
     </w:p>
     <w:p>
       <w:pPr>
@@ -3503,6 +3582,72 @@
         <w:rPr>
           <w:rFonts w:ascii="Verdana" w:hAnsi="Verdana"/>
         </w:rPr>
+        <w:t>Dodano opcję „</w:t>
+      </w:r>
+      <w:proofErr w:type="spellStart"/>
+      <w:r>
+        <w:rPr>
+          <w:rFonts w:ascii="Verdana" w:hAnsi="Verdana"/>
+        </w:rPr>
+        <w:t>Niezmienialne</w:t>
+      </w:r>
+      <w:proofErr w:type="spellEnd"/>
+      <w:r>
+        <w:rPr>
+          <w:rFonts w:ascii="Verdana" w:hAnsi="Verdana"/>
+        </w:rPr>
+        <w:t xml:space="preserve"> statusy”.</w:t>
+      </w:r>
+    </w:p>
+    <w:p>
+      <w:pPr>
+        <w:pStyle w:val="Akapitzlist"/>
+        <w:numPr>
+          <w:ilvl w:val="0"/>
+          <w:numId w:val="7"/>
+        </w:numPr>
+        <w:rPr>
+          <w:rFonts w:ascii="Verdana" w:hAnsi="Verdana"/>
+        </w:rPr>
+      </w:pPr>
+      <w:r>
+        <w:rPr>
+          <w:rFonts w:ascii="Verdana" w:hAnsi="Verdana"/>
+        </w:rPr>
+        <w:t>Poprawiono wyświetlanie kanałów zgodnie z kolejnością zdefiniowaną w panelu administracyjnym.</w:t>
+      </w:r>
+    </w:p>
+    <w:p>
+      <w:pPr>
+        <w:pStyle w:val="Nagwek2"/>
+        <w:rPr>
+          <w:rFonts w:ascii="Verdana" w:hAnsi="Verdana"/>
+        </w:rPr>
+      </w:pPr>
+      <w:bookmarkStart w:id="10" w:name="_Toc15217832"/>
+      <w:r>
+        <w:rPr>
+          <w:rFonts w:ascii="Verdana" w:hAnsi="Verdana"/>
+        </w:rPr>
+        <w:t>Wersja 1.6.0</w:t>
+      </w:r>
+      <w:bookmarkEnd w:id="10"/>
+    </w:p>
+    <w:p>
+      <w:pPr>
+        <w:pStyle w:val="Akapitzlist"/>
+        <w:numPr>
+          <w:ilvl w:val="0"/>
+          <w:numId w:val="7"/>
+        </w:numPr>
+        <w:rPr>
+          <w:rFonts w:ascii="Verdana" w:hAnsi="Verdana"/>
+        </w:rPr>
+      </w:pPr>
+      <w:r>
+        <w:rPr>
+          <w:rFonts w:ascii="Verdana" w:hAnsi="Verdana"/>
+        </w:rPr>
         <w:t>Dodano obsługę walut – USD, EUR, GBP</w:t>
       </w:r>
       <w:r>
@@ -3525,7 +3670,7 @@
           <w:rFonts w:ascii="Verdana" w:hAnsi="Verdana"/>
         </w:rPr>
       </w:pPr>
-      <w:bookmarkStart w:id="10" w:name="_Toc13167532"/>
+      <w:bookmarkStart w:id="11" w:name="_Toc15217833"/>
       <w:r>
         <w:rPr>
           <w:rFonts w:ascii="Verdana" w:hAnsi="Verdana"/>
@@ -3533,7 +3678,7 @@
         <w:lastRenderedPageBreak/>
         <w:t>Instalacja</w:t>
       </w:r>
-      <w:bookmarkEnd w:id="10"/>
+      <w:bookmarkEnd w:id="11"/>
     </w:p>
     <w:p>
       <w:pPr>
@@ -3580,9 +3725,9 @@
           <w:rFonts w:ascii="Verdana" w:hAnsi="Verdana"/>
         </w:rPr>
       </w:pPr>
-      <w:bookmarkStart w:id="11" w:name="_Instalacja_modułu_z"/>
-      <w:bookmarkStart w:id="12" w:name="_Toc13167533"/>
-      <w:bookmarkEnd w:id="11"/>
+      <w:bookmarkStart w:id="12" w:name="_Instalacja_modułu_z"/>
+      <w:bookmarkStart w:id="13" w:name="_Toc15217834"/>
+      <w:bookmarkEnd w:id="12"/>
       <w:r>
         <w:rPr>
           <w:rFonts w:ascii="Verdana" w:hAnsi="Verdana"/>
@@ -3620,7 +3765,7 @@
         </w:rPr>
         <w:t>tgz</w:t>
       </w:r>
-      <w:bookmarkEnd w:id="12"/>
+      <w:bookmarkEnd w:id="13"/>
       <w:proofErr w:type="spellEnd"/>
     </w:p>
     <w:p>
@@ -4283,9 +4428,9 @@
           <w:rFonts w:ascii="Verdana" w:hAnsi="Verdana"/>
         </w:rPr>
       </w:pPr>
-      <w:bookmarkStart w:id="13" w:name="_Ręczna_instalacja_modułu"/>
-      <w:bookmarkStart w:id="14" w:name="_Toc13167534"/>
-      <w:bookmarkEnd w:id="13"/>
+      <w:bookmarkStart w:id="14" w:name="_Ręczna_instalacja_modułu"/>
+      <w:bookmarkStart w:id="15" w:name="_Toc15217835"/>
+      <w:bookmarkEnd w:id="14"/>
       <w:r>
         <w:rPr>
           <w:rFonts w:ascii="Verdana" w:hAnsi="Verdana"/>
@@ -4293,7 +4438,7 @@
         <w:lastRenderedPageBreak/>
         <w:t>Ręczna instalacja modułu</w:t>
       </w:r>
-      <w:bookmarkEnd w:id="14"/>
+      <w:bookmarkEnd w:id="15"/>
     </w:p>
     <w:p>
       <w:pPr>
@@ -4569,9 +4714,9 @@
           <w:rFonts w:ascii="Verdana" w:hAnsi="Verdana"/>
         </w:rPr>
       </w:pPr>
-      <w:bookmarkStart w:id="15" w:name="_Konfiguracja"/>
-      <w:bookmarkStart w:id="16" w:name="_Toc13167535"/>
-      <w:bookmarkEnd w:id="15"/>
+      <w:bookmarkStart w:id="16" w:name="_Konfiguracja"/>
+      <w:bookmarkStart w:id="17" w:name="_Toc15217836"/>
+      <w:bookmarkEnd w:id="16"/>
       <w:r>
         <w:rPr>
           <w:rFonts w:ascii="Verdana" w:hAnsi="Verdana"/>
@@ -4579,7 +4724,7 @@
         <w:lastRenderedPageBreak/>
         <w:t>Konfiguracja</w:t>
       </w:r>
-      <w:bookmarkEnd w:id="16"/>
+      <w:bookmarkEnd w:id="17"/>
     </w:p>
     <w:p>
       <w:pPr>
@@ -4733,16 +4878,16 @@
           <w:rFonts w:ascii="Verdana" w:hAnsi="Verdana"/>
         </w:rPr>
       </w:pPr>
-      <w:bookmarkStart w:id="17" w:name="_Podstawowa_konfiguracja_modułu"/>
-      <w:bookmarkStart w:id="18" w:name="_Toc13167536"/>
-      <w:bookmarkEnd w:id="17"/>
+      <w:bookmarkStart w:id="18" w:name="_Podstawowa_konfiguracja_modułu"/>
+      <w:bookmarkStart w:id="19" w:name="_Toc15217837"/>
+      <w:bookmarkEnd w:id="18"/>
       <w:r>
         <w:rPr>
           <w:rFonts w:ascii="Verdana" w:hAnsi="Verdana"/>
         </w:rPr>
         <w:t>Podstawowa konfiguracja modułu</w:t>
       </w:r>
-      <w:bookmarkEnd w:id="18"/>
+      <w:bookmarkEnd w:id="19"/>
     </w:p>
     <w:p>
       <w:pPr>
@@ -5255,14 +5400,14 @@
           <w:rFonts w:ascii="Verdana" w:hAnsi="Verdana"/>
         </w:rPr>
       </w:pPr>
-      <w:bookmarkStart w:id="19" w:name="_Toc13167537"/>
+      <w:bookmarkStart w:id="20" w:name="_Toc15217838"/>
       <w:r>
         <w:rPr>
           <w:rFonts w:ascii="Verdana" w:hAnsi="Verdana"/>
         </w:rPr>
         <w:t>Wyświetlanie kanałów płatności na stronie sklepu</w:t>
       </w:r>
-      <w:bookmarkEnd w:id="19"/>
+      <w:bookmarkEnd w:id="20"/>
     </w:p>
     <w:p>
       <w:pPr>
@@ -5504,7 +5649,7 @@
           <w:rFonts w:ascii="Verdana" w:hAnsi="Verdana"/>
         </w:rPr>
       </w:pPr>
-      <w:bookmarkStart w:id="20" w:name="_Toc13167538"/>
+      <w:bookmarkStart w:id="21" w:name="_Toc15217839"/>
       <w:proofErr w:type="spellStart"/>
       <w:r>
         <w:rPr>
@@ -5512,7 +5657,7 @@
         </w:rPr>
         <w:t>Przedtransakcja</w:t>
       </w:r>
-      <w:bookmarkEnd w:id="20"/>
+      <w:bookmarkEnd w:id="21"/>
       <w:proofErr w:type="spellEnd"/>
     </w:p>
     <w:p>
@@ -5616,7 +5761,7 @@
           <w:rFonts w:ascii="Verdana" w:hAnsi="Verdana"/>
         </w:rPr>
       </w:pPr>
-      <w:bookmarkStart w:id="21" w:name="_Toc13167539"/>
+      <w:bookmarkStart w:id="22" w:name="_Toc15217840"/>
       <w:r>
         <w:rPr>
           <w:rStyle w:val="Nagwek3Znak"/>
@@ -5624,7 +5769,7 @@
         </w:rPr>
         <w:t>Aktywacja</w:t>
       </w:r>
-      <w:bookmarkEnd w:id="21"/>
+      <w:bookmarkEnd w:id="22"/>
       <w:r>
         <w:rPr>
           <w:rFonts w:ascii="Verdana" w:hAnsi="Verdana"/>
@@ -5793,7 +5938,7 @@
           <w:b/>
         </w:rPr>
       </w:pPr>
-      <w:bookmarkStart w:id="22" w:name="_Toc13167540"/>
+      <w:bookmarkStart w:id="23" w:name="_Toc15217841"/>
       <w:r>
         <w:rPr>
           <w:rFonts w:ascii="Verdana" w:hAnsi="Verdana"/>
@@ -5801,7 +5946,7 @@
         <w:lastRenderedPageBreak/>
         <w:t>Kanały płatności</w:t>
       </w:r>
-      <w:bookmarkEnd w:id="22"/>
+      <w:bookmarkEnd w:id="23"/>
     </w:p>
     <w:p>
       <w:pPr>
@@ -5893,14 +6038,14 @@
           <w:rFonts w:ascii="Verdana" w:hAnsi="Verdana"/>
         </w:rPr>
       </w:pPr>
-      <w:bookmarkStart w:id="23" w:name="_Toc13167541"/>
+      <w:bookmarkStart w:id="24" w:name="_Toc15217842"/>
       <w:r>
         <w:rPr>
           <w:rFonts w:ascii="Verdana" w:hAnsi="Verdana"/>
         </w:rPr>
         <w:t>Odświeżenie listy kanałów płatności</w:t>
       </w:r>
-      <w:bookmarkEnd w:id="23"/>
+      <w:bookmarkEnd w:id="24"/>
     </w:p>
     <w:p>
       <w:pPr>
@@ -6100,7 +6245,7 @@
           <w:b/>
         </w:rPr>
       </w:pPr>
-      <w:bookmarkStart w:id="24" w:name="_Toc13167542"/>
+      <w:bookmarkStart w:id="25" w:name="_Toc15217843"/>
       <w:r>
         <w:rPr>
           <w:rFonts w:ascii="Verdana" w:hAnsi="Verdana"/>
@@ -6113,7 +6258,7 @@
         </w:rPr>
         <w:t xml:space="preserve"> kanału płatności</w:t>
       </w:r>
-      <w:bookmarkEnd w:id="24"/>
+      <w:bookmarkEnd w:id="25"/>
     </w:p>
     <w:p>
       <w:pPr>
@@ -7167,7 +7312,7 @@
           <w:rFonts w:ascii="Verdana" w:hAnsi="Verdana"/>
         </w:rPr>
       </w:pPr>
-      <w:bookmarkStart w:id="25" w:name="_Toc13167543"/>
+      <w:bookmarkStart w:id="26" w:name="_Toc15217844"/>
       <w:r>
         <w:rPr>
           <w:rFonts w:ascii="Verdana" w:hAnsi="Verdana"/>
@@ -7182,7 +7327,7 @@
         </w:rPr>
         <w:t>iframe</w:t>
       </w:r>
-      <w:bookmarkEnd w:id="25"/>
+      <w:bookmarkEnd w:id="26"/>
       <w:proofErr w:type="spellEnd"/>
     </w:p>
     <w:p>
@@ -7283,14 +7428,14 @@
           <w:rFonts w:ascii="Verdana" w:hAnsi="Verdana"/>
         </w:rPr>
       </w:pPr>
-      <w:bookmarkStart w:id="26" w:name="_Toc13167544"/>
+      <w:bookmarkStart w:id="27" w:name="_Toc15217845"/>
       <w:r>
         <w:rPr>
           <w:rFonts w:ascii="Verdana" w:hAnsi="Verdana"/>
         </w:rPr>
         <w:t>Aktywacja</w:t>
       </w:r>
-      <w:bookmarkEnd w:id="26"/>
+      <w:bookmarkEnd w:id="27"/>
     </w:p>
     <w:p>
       <w:pPr>
@@ -7469,14 +7614,14 @@
           <w:rFonts w:ascii="Verdana" w:hAnsi="Verdana"/>
         </w:rPr>
       </w:pPr>
-      <w:bookmarkStart w:id="27" w:name="_Toc13167545"/>
+      <w:bookmarkStart w:id="28" w:name="_Toc15217846"/>
       <w:r>
         <w:rPr>
           <w:rFonts w:ascii="Verdana" w:hAnsi="Verdana"/>
         </w:rPr>
         <w:t>Płatności automatyczne</w:t>
       </w:r>
-      <w:bookmarkEnd w:id="27"/>
+      <w:bookmarkEnd w:id="28"/>
     </w:p>
     <w:p>
       <w:pPr>
@@ -7624,14 +7769,14 @@
           <w:rFonts w:ascii="Verdana" w:hAnsi="Verdana"/>
         </w:rPr>
       </w:pPr>
-      <w:bookmarkStart w:id="28" w:name="_Toc13167546"/>
+      <w:bookmarkStart w:id="29" w:name="_Toc15217847"/>
       <w:r>
         <w:rPr>
           <w:rFonts w:ascii="Verdana" w:hAnsi="Verdana"/>
         </w:rPr>
         <w:t>Aktywacja</w:t>
       </w:r>
-      <w:bookmarkEnd w:id="28"/>
+      <w:bookmarkEnd w:id="29"/>
     </w:p>
     <w:p>
       <w:pPr>
@@ -7799,14 +7944,14 @@
           <w:rFonts w:ascii="Verdana" w:hAnsi="Verdana"/>
         </w:rPr>
       </w:pPr>
-      <w:bookmarkStart w:id="29" w:name="_Toc13167547"/>
+      <w:bookmarkStart w:id="30" w:name="_Toc15217848"/>
       <w:r>
         <w:rPr>
           <w:rFonts w:ascii="Verdana" w:hAnsi="Verdana"/>
         </w:rPr>
         <w:t>Zarządzanie kartami</w:t>
       </w:r>
-      <w:bookmarkEnd w:id="29"/>
+      <w:bookmarkEnd w:id="30"/>
     </w:p>
     <w:p>
       <w:pPr>
@@ -8161,7 +8306,7 @@
           <w:rFonts w:ascii="Verdana" w:hAnsi="Verdana"/>
         </w:rPr>
       </w:pPr>
-      <w:bookmarkStart w:id="30" w:name="_Toc13167548"/>
+      <w:bookmarkStart w:id="31" w:name="_Toc15217849"/>
       <w:r>
         <w:rPr>
           <w:rFonts w:ascii="Verdana" w:hAnsi="Verdana"/>
@@ -8169,7 +8314,7 @@
         <w:lastRenderedPageBreak/>
         <w:t>Aktualizacja</w:t>
       </w:r>
-      <w:bookmarkEnd w:id="30"/>
+      <w:bookmarkEnd w:id="31"/>
     </w:p>
     <w:p>
       <w:pPr>
@@ -8219,7 +8364,7 @@
           <w:rFonts w:ascii="Verdana" w:hAnsi="Verdana"/>
         </w:rPr>
       </w:pPr>
-      <w:bookmarkStart w:id="31" w:name="_Toc13167549"/>
+      <w:bookmarkStart w:id="32" w:name="_Toc15217850"/>
       <w:r>
         <w:rPr>
           <w:rFonts w:ascii="Verdana" w:hAnsi="Verdana"/>
@@ -8233,7 +8378,7 @@
         </w:rPr>
         <w:t>tgz</w:t>
       </w:r>
-      <w:bookmarkEnd w:id="31"/>
+      <w:bookmarkEnd w:id="32"/>
       <w:proofErr w:type="spellEnd"/>
     </w:p>
     <w:p>
@@ -8285,14 +8430,14 @@
           <w:rFonts w:ascii="Verdana" w:hAnsi="Verdana"/>
         </w:rPr>
       </w:pPr>
-      <w:bookmarkStart w:id="32" w:name="_Toc13167550"/>
+      <w:bookmarkStart w:id="33" w:name="_Toc15217851"/>
       <w:r>
         <w:rPr>
           <w:rFonts w:ascii="Verdana" w:hAnsi="Verdana"/>
         </w:rPr>
         <w:t>Ręczna aktualizacja modułu</w:t>
       </w:r>
-      <w:bookmarkEnd w:id="32"/>
+      <w:bookmarkEnd w:id="33"/>
     </w:p>
     <w:p>
       <w:pPr>
@@ -8322,14 +8467,14 @@
           <w:rFonts w:ascii="Verdana" w:hAnsi="Verdana"/>
         </w:rPr>
       </w:pPr>
-      <w:bookmarkStart w:id="33" w:name="_Toc13167551"/>
+      <w:bookmarkStart w:id="34" w:name="_Toc15217852"/>
       <w:r>
         <w:rPr>
           <w:rFonts w:ascii="Verdana" w:hAnsi="Verdana"/>
         </w:rPr>
         <w:t>Dezinstalacja</w:t>
       </w:r>
-      <w:bookmarkEnd w:id="33"/>
+      <w:bookmarkEnd w:id="34"/>
     </w:p>
     <w:p>
       <w:pPr>
@@ -8338,9 +8483,9 @@
           <w:rFonts w:ascii="Verdana" w:hAnsi="Verdana"/>
         </w:rPr>
       </w:pPr>
-      <w:bookmarkStart w:id="34" w:name="_W_przypadku_instalacji"/>
-      <w:bookmarkStart w:id="35" w:name="_Toc13167552"/>
-      <w:bookmarkEnd w:id="34"/>
+      <w:bookmarkStart w:id="35" w:name="_W_przypadku_instalacji"/>
+      <w:bookmarkStart w:id="36" w:name="_Toc15217853"/>
+      <w:bookmarkEnd w:id="35"/>
       <w:r>
         <w:rPr>
           <w:rFonts w:ascii="Verdana" w:hAnsi="Verdana"/>
@@ -8354,7 +8499,7 @@
         </w:rPr>
         <w:t>tgz</w:t>
       </w:r>
-      <w:bookmarkEnd w:id="35"/>
+      <w:bookmarkEnd w:id="36"/>
       <w:proofErr w:type="spellEnd"/>
     </w:p>
     <w:p>
@@ -8991,14 +9136,14 @@
           <w:rFonts w:ascii="Verdana" w:hAnsi="Verdana"/>
         </w:rPr>
       </w:pPr>
-      <w:bookmarkStart w:id="36" w:name="_Toc13167553"/>
+      <w:bookmarkStart w:id="37" w:name="_Toc15217854"/>
       <w:r>
         <w:rPr>
           <w:rFonts w:ascii="Verdana" w:hAnsi="Verdana"/>
         </w:rPr>
         <w:t>W przypadku ręcznej instalacji modułu</w:t>
       </w:r>
-      <w:bookmarkEnd w:id="36"/>
+      <w:bookmarkEnd w:id="37"/>
     </w:p>
     <w:p>
       <w:pPr>
@@ -15038,7 +15183,7 @@
 </file>
 
 <file path=customXml/itemProps1.xml><?xml version="1.0" encoding="utf-8"?>
-<ds:datastoreItem xmlns:ds="http://schemas.openxmlformats.org/officeDocument/2006/customXml" ds:itemID="{E876B483-D90B-464B-8578-860D3DB2E567}">
+<ds:datastoreItem xmlns:ds="http://schemas.openxmlformats.org/officeDocument/2006/customXml" ds:itemID="{CC36DF67-1D9D-C34E-BF8B-484AE154F176}">
   <ds:schemaRefs>
     <ds:schemaRef ds:uri="http://schemas.openxmlformats.org/officeDocument/2006/bibliography"/>
   </ds:schemaRefs>

</xml_diff>

<commit_message>
#35 Smartney - change amounts
</commit_message>
<xml_diff>
--- a/Instrukcja użytkownika.docx
+++ b/Instrukcja użytkownika.docx
@@ -465,7 +465,7 @@
                 <w:sz w:val="20"/>
                 <w:szCs w:val="20"/>
               </w:rPr>
-              <w:t>0</w:t>
+              <w:t>1</w:t>
             </w:r>
           </w:p>
         </w:tc>
@@ -551,7 +551,7 @@
                 <w:sz w:val="20"/>
                 <w:szCs w:val="20"/>
               </w:rPr>
-              <w:t>0</w:t>
+              <w:t>1</w:t>
             </w:r>
           </w:p>
         </w:tc>
@@ -998,7 +998,23 @@
             <w:rFonts w:ascii="Verdana" w:hAnsi="Verdana"/>
             <w:noProof/>
           </w:rPr>
-          <w:t>Wersja 1.10.0</w:t>
+          <w:t>Wersja</w:t>
+        </w:r>
+        <w:r>
+          <w:rPr>
+            <w:rStyle w:val="Hipercze"/>
+            <w:rFonts w:ascii="Verdana" w:hAnsi="Verdana"/>
+            <w:noProof/>
+          </w:rPr>
+          <w:t xml:space="preserve"> </w:t>
+        </w:r>
+        <w:r>
+          <w:rPr>
+            <w:rStyle w:val="Hipercze"/>
+            <w:rFonts w:ascii="Verdana" w:hAnsi="Verdana"/>
+            <w:noProof/>
+          </w:rPr>
+          <w:t>1.10.0</w:t>
         </w:r>
         <w:r>
           <w:rPr>
@@ -3605,7 +3621,6 @@
         </w:rPr>
         <w:t>0</w:t>
       </w:r>
-      <w:bookmarkEnd w:id="5"/>
     </w:p>
     <w:p>
       <w:pPr>
@@ -3622,7 +3637,7 @@
         <w:rPr>
           <w:rFonts w:ascii="Verdana" w:hAnsi="Verdana"/>
         </w:rPr>
-        <w:t xml:space="preserve">Dodano </w:t>
+        <w:t>Zmieniono kwoty w „</w:t>
       </w:r>
       <w:proofErr w:type="spellStart"/>
       <w:r>
@@ -3636,7 +3651,40 @@
         <w:rPr>
           <w:rFonts w:ascii="Verdana" w:hAnsi="Verdana"/>
         </w:rPr>
-        <w:t xml:space="preserve"> – Kup teraz, zapłać później (tylko PLN).</w:t>
+        <w:t xml:space="preserve"> – Kup teraz, zapłać później</w:t>
+      </w:r>
+      <w:r>
+        <w:rPr>
+          <w:rFonts w:ascii="Verdana" w:hAnsi="Verdana"/>
+        </w:rPr>
+        <w:t xml:space="preserve">” z </w:t>
+      </w:r>
+      <w:r>
+        <w:rPr>
+          <w:rFonts w:ascii="Verdana" w:hAnsi="Verdana"/>
+          <w:strike/>
+        </w:rPr>
+        <w:t>200 zł – 1500 zł</w:t>
+      </w:r>
+      <w:r>
+        <w:rPr>
+          <w:rFonts w:ascii="Verdana" w:hAnsi="Verdana"/>
+        </w:rPr>
+        <w:t xml:space="preserve"> na </w:t>
+      </w:r>
+      <w:r>
+        <w:rPr>
+          <w:rFonts w:ascii="Verdana" w:hAnsi="Verdana"/>
+          <w:b/>
+          <w:bCs/>
+        </w:rPr>
+        <w:t>100 zł – 2000 zł</w:t>
+      </w:r>
+      <w:r>
+        <w:rPr>
+          <w:rFonts w:ascii="Verdana" w:hAnsi="Verdana"/>
+        </w:rPr>
+        <w:t>.</w:t>
       </w:r>
     </w:p>
     <w:p>
@@ -3646,7 +3694,6 @@
           <w:rFonts w:ascii="Verdana" w:hAnsi="Verdana"/>
         </w:rPr>
       </w:pPr>
-      <w:bookmarkStart w:id="6" w:name="_Toc58359393"/>
       <w:r>
         <w:rPr>
           <w:rFonts w:ascii="Verdana" w:hAnsi="Verdana"/>
@@ -3657,7 +3704,7 @@
         <w:rPr>
           <w:rFonts w:ascii="Verdana" w:hAnsi="Verdana"/>
         </w:rPr>
-        <w:t>9</w:t>
+        <w:t>10</w:t>
       </w:r>
       <w:r>
         <w:rPr>
@@ -3671,7 +3718,7 @@
         </w:rPr>
         <w:t>0</w:t>
       </w:r>
-      <w:bookmarkEnd w:id="6"/>
+      <w:bookmarkEnd w:id="5"/>
     </w:p>
     <w:p>
       <w:pPr>
@@ -3688,7 +3735,21 @@
         <w:rPr>
           <w:rFonts w:ascii="Verdana" w:hAnsi="Verdana"/>
         </w:rPr>
-        <w:t>Dodanie klauzul PSD2/PIS.</w:t>
+        <w:t xml:space="preserve">Dodano </w:t>
+      </w:r>
+      <w:proofErr w:type="spellStart"/>
+      <w:r>
+        <w:rPr>
+          <w:rFonts w:ascii="Verdana" w:hAnsi="Verdana"/>
+        </w:rPr>
+        <w:t>Smartney</w:t>
+      </w:r>
+      <w:proofErr w:type="spellEnd"/>
+      <w:r>
+        <w:rPr>
+          <w:rFonts w:ascii="Verdana" w:hAnsi="Verdana"/>
+        </w:rPr>
+        <w:t xml:space="preserve"> – Kup teraz, zapłać później (tylko PLN).</w:t>
       </w:r>
     </w:p>
     <w:p>
@@ -3698,7 +3759,7 @@
           <w:rFonts w:ascii="Verdana" w:hAnsi="Verdana"/>
         </w:rPr>
       </w:pPr>
-      <w:bookmarkStart w:id="7" w:name="_Toc58359394"/>
+      <w:bookmarkStart w:id="6" w:name="_Toc58359393"/>
       <w:r>
         <w:rPr>
           <w:rFonts w:ascii="Verdana" w:hAnsi="Verdana"/>
@@ -3709,7 +3770,7 @@
         <w:rPr>
           <w:rFonts w:ascii="Verdana" w:hAnsi="Verdana"/>
         </w:rPr>
-        <w:t>8</w:t>
+        <w:t>9</w:t>
       </w:r>
       <w:r>
         <w:rPr>
@@ -3723,7 +3784,7 @@
         </w:rPr>
         <w:t>0</w:t>
       </w:r>
-      <w:bookmarkEnd w:id="7"/>
+      <w:bookmarkEnd w:id="6"/>
     </w:p>
     <w:p>
       <w:pPr>
@@ -3740,16 +3801,8 @@
         <w:rPr>
           <w:rFonts w:ascii="Verdana" w:hAnsi="Verdana"/>
         </w:rPr>
-        <w:t xml:space="preserve">Dodanie płatność Google </w:t>
-      </w:r>
-      <w:proofErr w:type="spellStart"/>
-      <w:r>
-        <w:rPr>
-          <w:rFonts w:ascii="Verdana" w:hAnsi="Verdana"/>
-        </w:rPr>
-        <w:t>Pay</w:t>
-      </w:r>
-      <w:proofErr w:type="spellEnd"/>
+        <w:t>Dodanie klauzul PSD2/PIS.</w:t>
+      </w:r>
     </w:p>
     <w:p>
       <w:pPr>
@@ -3758,20 +3811,32 @@
           <w:rFonts w:ascii="Verdana" w:hAnsi="Verdana"/>
         </w:rPr>
       </w:pPr>
-      <w:bookmarkStart w:id="8" w:name="_Toc58359395"/>
-      <w:r>
-        <w:rPr>
-          <w:rFonts w:ascii="Verdana" w:hAnsi="Verdana"/>
-        </w:rPr>
-        <w:t>Wersja 1.7.</w:t>
-      </w:r>
-      <w:r>
-        <w:rPr>
-          <w:rFonts w:ascii="Verdana" w:hAnsi="Verdana"/>
-        </w:rPr>
-        <w:t>3</w:t>
-      </w:r>
-      <w:bookmarkEnd w:id="8"/>
+      <w:bookmarkStart w:id="7" w:name="_Toc58359394"/>
+      <w:r>
+        <w:rPr>
+          <w:rFonts w:ascii="Verdana" w:hAnsi="Verdana"/>
+        </w:rPr>
+        <w:t>Wersja 1.</w:t>
+      </w:r>
+      <w:r>
+        <w:rPr>
+          <w:rFonts w:ascii="Verdana" w:hAnsi="Verdana"/>
+        </w:rPr>
+        <w:t>8</w:t>
+      </w:r>
+      <w:r>
+        <w:rPr>
+          <w:rFonts w:ascii="Verdana" w:hAnsi="Verdana"/>
+        </w:rPr>
+        <w:t>.</w:t>
+      </w:r>
+      <w:r>
+        <w:rPr>
+          <w:rFonts w:ascii="Verdana" w:hAnsi="Verdana"/>
+        </w:rPr>
+        <w:t>0</w:t>
+      </w:r>
+      <w:bookmarkEnd w:id="7"/>
     </w:p>
     <w:p>
       <w:pPr>
@@ -3788,22 +3853,38 @@
         <w:rPr>
           <w:rFonts w:ascii="Verdana" w:hAnsi="Verdana"/>
         </w:rPr>
-        <w:t xml:space="preserve">Poprawienie błędu występującego przy otrzymaniu wielu </w:t>
+        <w:t xml:space="preserve">Dodanie płatność Google </w:t>
       </w:r>
       <w:proofErr w:type="spellStart"/>
       <w:r>
         <w:rPr>
           <w:rFonts w:ascii="Verdana" w:hAnsi="Verdana"/>
         </w:rPr>
-        <w:t>ITNów</w:t>
+        <w:t>Pay</w:t>
       </w:r>
       <w:proofErr w:type="spellEnd"/>
-      <w:r>
-        <w:rPr>
-          <w:rFonts w:ascii="Verdana" w:hAnsi="Verdana"/>
-        </w:rPr>
-        <w:t xml:space="preserve"> w tym samym czasie.</w:t>
-      </w:r>
+    </w:p>
+    <w:p>
+      <w:pPr>
+        <w:pStyle w:val="Nagwek2"/>
+        <w:rPr>
+          <w:rFonts w:ascii="Verdana" w:hAnsi="Verdana"/>
+        </w:rPr>
+      </w:pPr>
+      <w:bookmarkStart w:id="8" w:name="_Toc58359395"/>
+      <w:r>
+        <w:rPr>
+          <w:rFonts w:ascii="Verdana" w:hAnsi="Verdana"/>
+        </w:rPr>
+        <w:t>Wersja 1.7.</w:t>
+      </w:r>
+      <w:r>
+        <w:rPr>
+          <w:rFonts w:ascii="Verdana" w:hAnsi="Verdana"/>
+        </w:rPr>
+        <w:t>3</w:t>
+      </w:r>
+      <w:bookmarkEnd w:id="8"/>
     </w:p>
     <w:p>
       <w:pPr>
@@ -3820,30 +3901,22 @@
         <w:rPr>
           <w:rFonts w:ascii="Verdana" w:hAnsi="Verdana"/>
         </w:rPr>
-        <w:t>Przygotowanie modułu do Magento Marketplace.</w:t>
-      </w:r>
-    </w:p>
-    <w:p>
-      <w:pPr>
-        <w:pStyle w:val="Nagwek2"/>
-        <w:rPr>
-          <w:rFonts w:ascii="Verdana" w:hAnsi="Verdana"/>
-        </w:rPr>
-      </w:pPr>
-      <w:bookmarkStart w:id="9" w:name="_Toc58359396"/>
-      <w:r>
-        <w:rPr>
-          <w:rFonts w:ascii="Verdana" w:hAnsi="Verdana"/>
-        </w:rPr>
-        <w:t>Wersja 1.7.</w:t>
-      </w:r>
-      <w:r>
-        <w:rPr>
-          <w:rFonts w:ascii="Verdana" w:hAnsi="Verdana"/>
-        </w:rPr>
-        <w:t>2</w:t>
-      </w:r>
-      <w:bookmarkEnd w:id="9"/>
+        <w:t xml:space="preserve">Poprawienie błędu występującego przy otrzymaniu wielu </w:t>
+      </w:r>
+      <w:proofErr w:type="spellStart"/>
+      <w:r>
+        <w:rPr>
+          <w:rFonts w:ascii="Verdana" w:hAnsi="Verdana"/>
+        </w:rPr>
+        <w:t>ITNów</w:t>
+      </w:r>
+      <w:proofErr w:type="spellEnd"/>
+      <w:r>
+        <w:rPr>
+          <w:rFonts w:ascii="Verdana" w:hAnsi="Verdana"/>
+        </w:rPr>
+        <w:t xml:space="preserve"> w tym samym czasie.</w:t>
+      </w:r>
     </w:p>
     <w:p>
       <w:pPr>
@@ -3860,7 +3933,7 @@
         <w:rPr>
           <w:rFonts w:ascii="Verdana" w:hAnsi="Verdana"/>
         </w:rPr>
-        <w:t>Zmiany w mechanizmie sortowania.</w:t>
+        <w:t>Przygotowanie modułu do Magento Marketplace.</w:t>
       </w:r>
     </w:p>
     <w:p>
@@ -3870,7 +3943,7 @@
           <w:rFonts w:ascii="Verdana" w:hAnsi="Verdana"/>
         </w:rPr>
       </w:pPr>
-      <w:bookmarkStart w:id="10" w:name="_Toc58359397"/>
+      <w:bookmarkStart w:id="9" w:name="_Toc58359396"/>
       <w:r>
         <w:rPr>
           <w:rFonts w:ascii="Verdana" w:hAnsi="Verdana"/>
@@ -3881,9 +3954,9 @@
         <w:rPr>
           <w:rFonts w:ascii="Verdana" w:hAnsi="Verdana"/>
         </w:rPr>
-        <w:t>1</w:t>
-      </w:r>
-      <w:bookmarkEnd w:id="10"/>
+        <w:t>2</w:t>
+      </w:r>
+      <w:bookmarkEnd w:id="9"/>
     </w:p>
     <w:p>
       <w:pPr>
@@ -3900,20 +3973,30 @@
         <w:rPr>
           <w:rFonts w:ascii="Verdana" w:hAnsi="Verdana"/>
         </w:rPr>
-        <w:t xml:space="preserve">Dodano </w:t>
-      </w:r>
-      <w:r>
-        <w:rPr>
-          <w:rFonts w:ascii="Verdana" w:hAnsi="Verdana"/>
-        </w:rPr>
-        <w:t>możliwość nadpisania nazwy kanału płatności</w:t>
-      </w:r>
-      <w:r>
-        <w:rPr>
-          <w:rFonts w:ascii="Verdana" w:hAnsi="Verdana"/>
-        </w:rPr>
-        <w:t>.</w:t>
-      </w:r>
+        <w:t>Zmiany w mechanizmie sortowania.</w:t>
+      </w:r>
+    </w:p>
+    <w:p>
+      <w:pPr>
+        <w:pStyle w:val="Nagwek2"/>
+        <w:rPr>
+          <w:rFonts w:ascii="Verdana" w:hAnsi="Verdana"/>
+        </w:rPr>
+      </w:pPr>
+      <w:bookmarkStart w:id="10" w:name="_Toc58359397"/>
+      <w:r>
+        <w:rPr>
+          <w:rFonts w:ascii="Verdana" w:hAnsi="Verdana"/>
+        </w:rPr>
+        <w:t>Wersja 1.7.</w:t>
+      </w:r>
+      <w:r>
+        <w:rPr>
+          <w:rFonts w:ascii="Verdana" w:hAnsi="Verdana"/>
+        </w:rPr>
+        <w:t>1</w:t>
+      </w:r>
+      <w:bookmarkEnd w:id="10"/>
     </w:p>
     <w:p>
       <w:pPr>
@@ -3930,6 +4013,37 @@
         <w:rPr>
           <w:rFonts w:ascii="Verdana" w:hAnsi="Verdana"/>
         </w:rPr>
+        <w:t xml:space="preserve">Dodano </w:t>
+      </w:r>
+      <w:r>
+        <w:rPr>
+          <w:rFonts w:ascii="Verdana" w:hAnsi="Verdana"/>
+        </w:rPr>
+        <w:t>możliwość nadpisania nazwy kanału płatności</w:t>
+      </w:r>
+      <w:r>
+        <w:rPr>
+          <w:rFonts w:ascii="Verdana" w:hAnsi="Verdana"/>
+        </w:rPr>
+        <w:t>.</w:t>
+      </w:r>
+    </w:p>
+    <w:p>
+      <w:pPr>
+        <w:pStyle w:val="Akapitzlist"/>
+        <w:numPr>
+          <w:ilvl w:val="0"/>
+          <w:numId w:val="7"/>
+        </w:numPr>
+        <w:rPr>
+          <w:rFonts w:ascii="Verdana" w:hAnsi="Verdana"/>
+        </w:rPr>
+      </w:pPr>
+      <w:r>
+        <w:rPr>
+          <w:rFonts w:ascii="Verdana" w:hAnsi="Verdana"/>
+        </w:rPr>
+        <w:lastRenderedPageBreak/>
         <w:t>Przekierowanie do bramki ustawia język taki sam jak używany przez klienta w sklepie. Obsługuje: Angielski, Niemiecki, Polski (domyślnie).</w:t>
       </w:r>
     </w:p>
@@ -3945,7 +4059,6 @@
         <w:rPr>
           <w:rFonts w:ascii="Verdana" w:hAnsi="Verdana"/>
         </w:rPr>
-        <w:lastRenderedPageBreak/>
         <w:t>Wersja 1.7.0</w:t>
       </w:r>
       <w:bookmarkEnd w:id="11"/>

</xml_diff>